<commit_message>
Comic: Vol2 edits and fixes
</commit_message>
<xml_diff>
--- a/comics/vol2/Script_en.docx
+++ b/comics/vol2/Script_en.docx
@@ -124,20 +124,13 @@
         </w:rPr>
         <w:t xml:space="preserve">All the panels in this comic book are licensed </w:t>
       </w:r>
-      <w:hyperlink r:id="rId7">
+      <w:hyperlink r:id="rId8">
         <w:r>
           <w:rPr>
             <w:rFonts w:ascii="Cambria" w:eastAsia="Cambria" w:hAnsi="Cambria" w:cs="Cambria"/>
             <w:u w:val="single"/>
           </w:rPr>
-          <w:t>CC BY-NC-ND 4</w:t>
-        </w:r>
-        <w:r>
-          <w:rPr>
-            <w:rFonts w:ascii="Cambria" w:eastAsia="Cambria" w:hAnsi="Cambria" w:cs="Cambria"/>
-            <w:u w:val="single"/>
-          </w:rPr>
-          <w:t>.0</w:t>
+          <w:t>CC BY-NC-ND 4.0</w:t>
         </w:r>
       </w:hyperlink>
       <w:r>
@@ -154,6 +147,7 @@
           <w:rFonts w:ascii="Cambria" w:eastAsia="Cambria" w:hAnsi="Cambria" w:cs="Cambria"/>
         </w:rPr>
       </w:pPr>
+      <w:proofErr w:type="gramStart"/>
       <w:r>
         <w:rPr>
           <w:rFonts w:ascii="Cambria" w:eastAsia="Cambria" w:hAnsi="Cambria" w:cs="Cambria"/>
@@ -161,6 +155,7 @@
         </w:rPr>
         <w:t>TL;DR</w:t>
       </w:r>
+      <w:proofErr w:type="gramEnd"/>
       <w:r>
         <w:rPr>
           <w:rFonts w:ascii="Cambria" w:eastAsia="Cambria" w:hAnsi="Cambria" w:cs="Cambria"/>
@@ -193,13 +188,7 @@
         <w:rPr>
           <w:rFonts w:ascii="Cambria" w:eastAsia="Cambria" w:hAnsi="Cambria" w:cs="Cambria"/>
         </w:rPr>
-        <w:t>2.Do not make modifications to the individual pan</w:t>
-      </w:r>
-      <w:r>
-        <w:rPr>
-          <w:rFonts w:ascii="Cambria" w:eastAsia="Cambria" w:hAnsi="Cambria" w:cs="Cambria"/>
-        </w:rPr>
-        <w:t>els themselves</w:t>
+        <w:t>2.Do not make modifications to the individual panels themselves</w:t>
       </w:r>
     </w:p>
     <w:p>
@@ -243,7 +232,7 @@
         </w:rPr>
         <w:t>, Volume 2 (2021)</w:t>
       </w:r>
-      <w:hyperlink r:id="rId8">
+      <w:hyperlink r:id="rId9">
         <w:r>
           <w:rPr>
             <w:rFonts w:ascii="Cambria" w:eastAsia="Cambria" w:hAnsi="Cambria" w:cs="Cambria"/>
@@ -251,7 +240,7 @@
           <w:t xml:space="preserve"> </w:t>
         </w:r>
       </w:hyperlink>
-      <w:hyperlink r:id="rId9">
+      <w:hyperlink r:id="rId10">
         <w:r>
           <w:rPr>
             <w:rFonts w:ascii="Cambria" w:eastAsia="Cambria" w:hAnsi="Cambria" w:cs="Cambria"/>
@@ -286,13 +275,21 @@
         <w:rPr>
           <w:rFonts w:ascii="Cambria" w:eastAsia="Cambria" w:hAnsi="Cambria" w:cs="Cambria"/>
         </w:rPr>
-        <w:t>Please direct any querie</w:t>
-      </w:r>
-      <w:r>
-        <w:rPr>
-          <w:rFonts w:ascii="Cambria" w:eastAsia="Cambria" w:hAnsi="Cambria" w:cs="Cambria"/>
-        </w:rPr>
-        <w:t>s about using elements from this comic to  themachinelearnist@gmail.com and cc stoyanovich@nyu.edu</w:t>
+        <w:t xml:space="preserve">Please direct any queries about using elements from this comic </w:t>
+      </w:r>
+      <w:proofErr w:type="gramStart"/>
+      <w:r>
+        <w:rPr>
+          <w:rFonts w:ascii="Cambria" w:eastAsia="Cambria" w:hAnsi="Cambria" w:cs="Cambria"/>
+        </w:rPr>
+        <w:t>to  themachinelearnist@gmail.com</w:t>
+      </w:r>
+      <w:proofErr w:type="gramEnd"/>
+      <w:r>
+        <w:rPr>
+          <w:rFonts w:ascii="Cambria" w:eastAsia="Cambria" w:hAnsi="Cambria" w:cs="Cambria"/>
+        </w:rPr>
+        <w:t xml:space="preserve"> and cc stoyanovich@nyu.edu</w:t>
       </w:r>
     </w:p>
     <w:p>
@@ -348,13 +345,7 @@
         <w:rPr>
           <w:rFonts w:ascii="Cambria" w:eastAsia="Cambria" w:hAnsi="Cambria" w:cs="Cambria"/>
         </w:rPr>
-        <w:t>Hello there! Ethics and Fairness have been all the rage of the AI news cycles recently. You must be wondering, what are all the pundits tal</w:t>
-      </w:r>
-      <w:r>
-        <w:rPr>
-          <w:rFonts w:ascii="Cambria" w:eastAsia="Cambria" w:hAnsi="Cambria" w:cs="Cambria"/>
-        </w:rPr>
-        <w:t xml:space="preserve">king about? </w:t>
+        <w:t xml:space="preserve">Hello there! Ethics and Fairness have been all the rage of the AI news cycles recently. You must be wondering, what are all the pundits talking about? </w:t>
       </w:r>
     </w:p>
     <w:p>
@@ -417,13 +408,7 @@
         <w:rPr>
           <w:rFonts w:ascii="Cambria" w:eastAsia="Cambria" w:hAnsi="Cambria" w:cs="Cambria"/>
         </w:rPr>
-        <w:t>Be clear to follo</w:t>
-      </w:r>
-      <w:r>
-        <w:rPr>
-          <w:rFonts w:ascii="Cambria" w:eastAsia="Cambria" w:hAnsi="Cambria" w:cs="Cambria"/>
-        </w:rPr>
-        <w:t>w the tenets in this guide</w:t>
+        <w:t>Be clear to follow the tenets in this guide</w:t>
       </w:r>
     </w:p>
     <w:p>
@@ -470,29 +455,39 @@
         <w:rPr>
           <w:rFonts w:ascii="Cambria" w:eastAsia="Cambria" w:hAnsi="Cambria" w:cs="Cambria"/>
         </w:rPr>
-        <w:t xml:space="preserve"> correct notion of fairness, and yet feel free to propose blanket software solutions for all datase</w:t>
-      </w:r>
-      <w:r>
-        <w:rPr>
-          <w:rFonts w:ascii="Cambria" w:eastAsia="Cambria" w:hAnsi="Cambria" w:cs="Cambria"/>
-        </w:rPr>
-        <w:t>ts and applications</w:t>
-      </w:r>
-    </w:p>
-    <w:p>
-      <w:pPr>
-        <w:jc w:val="both"/>
-        <w:rPr>
-          <w:rFonts w:ascii="Cambria" w:eastAsia="Cambria" w:hAnsi="Cambria" w:cs="Cambria"/>
-          <w:color w:val="FF0000"/>
-        </w:rPr>
-      </w:pPr>
-      <w:r>
-        <w:rPr>
-          <w:rFonts w:ascii="Cambria" w:eastAsia="Cambria" w:hAnsi="Cambria" w:cs="Cambria"/>
-          <w:color w:val="FF0000"/>
-        </w:rPr>
-        <w:t>(A golden-robed Jeff Dean is holding a holy marble slab, gesturing towards it’s holy proclamation)</w:t>
+        <w:t xml:space="preserve"> correct notion of fairness, and yet feel free to propose blanket software solutions for all datasets and applications</w:t>
+      </w:r>
+    </w:p>
+    <w:p>
+      <w:pPr>
+        <w:jc w:val="both"/>
+        <w:rPr>
+          <w:rFonts w:ascii="Cambria" w:eastAsia="Cambria" w:hAnsi="Cambria" w:cs="Cambria"/>
+          <w:color w:val="FF0000"/>
+        </w:rPr>
+      </w:pPr>
+      <w:r>
+        <w:rPr>
+          <w:rFonts w:ascii="Cambria" w:eastAsia="Cambria" w:hAnsi="Cambria" w:cs="Cambria"/>
+          <w:color w:val="FF0000"/>
+        </w:rPr>
+        <w:t xml:space="preserve">(A golden-robed Jeff Dean is holding a holy marble slab, gesturing towards </w:t>
+      </w:r>
+      <w:proofErr w:type="gramStart"/>
+      <w:r>
+        <w:rPr>
+          <w:rFonts w:ascii="Cambria" w:eastAsia="Cambria" w:hAnsi="Cambria" w:cs="Cambria"/>
+          <w:color w:val="FF0000"/>
+        </w:rPr>
+        <w:t>it’s</w:t>
+      </w:r>
+      <w:proofErr w:type="gramEnd"/>
+      <w:r>
+        <w:rPr>
+          <w:rFonts w:ascii="Cambria" w:eastAsia="Cambria" w:hAnsi="Cambria" w:cs="Cambria"/>
+          <w:color w:val="FF0000"/>
+        </w:rPr>
+        <w:t xml:space="preserve"> holy proclamation)</w:t>
       </w:r>
     </w:p>
     <w:p>
@@ -597,14 +592,7 @@
           <w:rFonts w:ascii="Cambria" w:eastAsia="Cambria" w:hAnsi="Cambria" w:cs="Cambria"/>
           <w:color w:val="FF0000"/>
         </w:rPr>
-        <w:t xml:space="preserve">(Sundar Pichai, donned in golden robes, holds a mast in one hand, with both hands outstretched, while the text </w:t>
-      </w:r>
-      <w:r>
-        <w:rPr>
-          <w:rFonts w:ascii="Cambria" w:eastAsia="Cambria" w:hAnsi="Cambria" w:cs="Cambria"/>
-          <w:color w:val="FF0000"/>
-        </w:rPr>
-        <w:t>below him reads:)</w:t>
+        <w:t>(Sundar Pichai, donned in golden robes, holds a mast in one hand, with both hands outstretched, while the text below him reads:)</w:t>
       </w:r>
     </w:p>
     <w:p>
@@ -676,14 +664,7 @@
           <w:rFonts w:ascii="Cambria" w:eastAsia="Cambria" w:hAnsi="Cambria" w:cs="Cambria"/>
           <w:color w:val="FF0000"/>
         </w:rPr>
-        <w:t>(The protagon</w:t>
-      </w:r>
-      <w:r>
-        <w:rPr>
-          <w:rFonts w:ascii="Cambria" w:eastAsia="Cambria" w:hAnsi="Cambria" w:cs="Cambria"/>
-          <w:color w:val="FF0000"/>
-        </w:rPr>
-        <w:t>ist bows her head, lowers her glasses to her nose and stares deeply at the reader, knowingly)</w:t>
+        <w:t>(The protagonist bows her head, lowers her glasses to her nose and stares deeply at the reader, knowingly)</w:t>
       </w:r>
     </w:p>
     <w:p>
@@ -719,13 +700,7 @@
         <w:rPr>
           <w:rFonts w:ascii="Cambria" w:eastAsia="Cambria" w:hAnsi="Cambria" w:cs="Cambria"/>
         </w:rPr>
-        <w:t>Fairness is *not* a technical or statistical concept and there can never be</w:t>
-      </w:r>
-      <w:r>
-        <w:rPr>
-          <w:rFonts w:ascii="Cambria" w:eastAsia="Cambria" w:hAnsi="Cambria" w:cs="Cambria"/>
-        </w:rPr>
-        <w:t xml:space="preserve"> a tool or software that can fully ‘de-</w:t>
+        <w:t>Fairness is *not* a technical or statistical concept and there can never be a tool or software that can fully ‘de-</w:t>
       </w:r>
       <w:proofErr w:type="spellStart"/>
       <w:r>
@@ -739,35 +714,43 @@
         <w:rPr>
           <w:rFonts w:ascii="Cambria" w:eastAsia="Cambria" w:hAnsi="Cambria" w:cs="Cambria"/>
         </w:rPr>
-        <w:t xml:space="preserve"> your data or make your model ‘fair’. Fairness is an ethical concept, and a contested one at that. At best, we can select some ideal of what it means to be ‘fair’ and then make progress toward satisfying it in ou</w:t>
-      </w:r>
-      <w:r>
-        <w:rPr>
-          <w:rFonts w:ascii="Cambria" w:eastAsia="Cambria" w:hAnsi="Cambria" w:cs="Cambria"/>
-        </w:rPr>
-        <w:t xml:space="preserve">r particular setting.  </w:t>
-      </w:r>
-    </w:p>
-    <w:p>
-      <w:pPr>
-        <w:jc w:val="both"/>
-        <w:rPr>
-          <w:rFonts w:ascii="Cambria" w:eastAsia="Cambria" w:hAnsi="Cambria" w:cs="Cambria"/>
-        </w:rPr>
-      </w:pPr>
-    </w:p>
-    <w:p>
-      <w:pPr>
-        <w:jc w:val="both"/>
-        <w:rPr>
-          <w:rFonts w:ascii="Cambria" w:eastAsia="Cambria" w:hAnsi="Cambria" w:cs="Cambria"/>
-        </w:rPr>
-      </w:pPr>
-      <w:r>
-        <w:rPr>
-          <w:rFonts w:ascii="Cambria" w:eastAsia="Cambria" w:hAnsi="Cambria" w:cs="Cambria"/>
-        </w:rPr>
-        <w:t>Let’s back up further, shall we. What are we even trying to make ‘fair’ ? What are algorithms and when are they biased?</w:t>
+        <w:t xml:space="preserve"> your data or make your model ‘fair’. Fairness is an ethical concept, and a contested one at that. At best, we can select some ideal of what it means to be ‘fair’ and then make progress toward satisfying it in our particular setting.  </w:t>
+      </w:r>
+    </w:p>
+    <w:p>
+      <w:pPr>
+        <w:jc w:val="both"/>
+        <w:rPr>
+          <w:rFonts w:ascii="Cambria" w:eastAsia="Cambria" w:hAnsi="Cambria" w:cs="Cambria"/>
+        </w:rPr>
+      </w:pPr>
+    </w:p>
+    <w:p>
+      <w:pPr>
+        <w:jc w:val="both"/>
+        <w:rPr>
+          <w:rFonts w:ascii="Cambria" w:eastAsia="Cambria" w:hAnsi="Cambria" w:cs="Cambria"/>
+        </w:rPr>
+      </w:pPr>
+      <w:r>
+        <w:rPr>
+          <w:rFonts w:ascii="Cambria" w:eastAsia="Cambria" w:hAnsi="Cambria" w:cs="Cambria"/>
+        </w:rPr>
+        <w:t>Let’s back up further, shall we. What are we even trying to make ‘fair</w:t>
+      </w:r>
+      <w:proofErr w:type="gramStart"/>
+      <w:r>
+        <w:rPr>
+          <w:rFonts w:ascii="Cambria" w:eastAsia="Cambria" w:hAnsi="Cambria" w:cs="Cambria"/>
+        </w:rPr>
+        <w:t>’ ?</w:t>
+      </w:r>
+      <w:proofErr w:type="gramEnd"/>
+      <w:r>
+        <w:rPr>
+          <w:rFonts w:ascii="Cambria" w:eastAsia="Cambria" w:hAnsi="Cambria" w:cs="Cambria"/>
+        </w:rPr>
+        <w:t xml:space="preserve"> What are algorithms and when are they biased?</w:t>
       </w:r>
     </w:p>
     <w:p>
@@ -804,13 +787,7 @@
         <w:rPr>
           <w:rFonts w:ascii="Cambria" w:eastAsia="Cambria" w:hAnsi="Cambria" w:cs="Cambria"/>
         </w:rPr>
-        <w:t>Here’s a throwback to the prehistoric days of early 2020. Remember the hobby that many of</w:t>
-      </w:r>
-      <w:r>
-        <w:rPr>
-          <w:rFonts w:ascii="Cambria" w:eastAsia="Cambria" w:hAnsi="Cambria" w:cs="Cambria"/>
-        </w:rPr>
-        <w:t xml:space="preserve"> us attempted to master - with mixed results - during the pandemic lockdown: baking!</w:t>
+        <w:t>Here’s a throwback to the prehistoric days of early 2020. Remember the hobby that many of us attempted to master - with mixed results - during the pandemic lockdown: baking!</w:t>
       </w:r>
     </w:p>
     <w:p>
@@ -857,13 +834,7 @@
         <w:rPr>
           <w:rFonts w:ascii="Cambria" w:eastAsia="Cambria" w:hAnsi="Cambria" w:cs="Cambria"/>
         </w:rPr>
-        <w:t>The recipe is the algorithm: it lists</w:t>
-      </w:r>
-      <w:r>
-        <w:rPr>
-          <w:rFonts w:ascii="Cambria" w:eastAsia="Cambria" w:hAnsi="Cambria" w:cs="Cambria"/>
-        </w:rPr>
-        <w:t xml:space="preserve"> the ingredients and their proportions, and the steps to take to transform them into a scrumptious loaf. </w:t>
+        <w:t xml:space="preserve">The recipe is the algorithm: it lists the ingredients and their proportions, and the steps to take to transform them into a scrumptious loaf. </w:t>
       </w:r>
     </w:p>
     <w:p>
@@ -919,14 +890,7 @@
           <w:rFonts w:ascii="Cambria" w:eastAsia="Cambria" w:hAnsi="Cambria" w:cs="Cambria"/>
           <w:color w:val="FF0000"/>
         </w:rPr>
-        <w:t xml:space="preserve">(A recipe sheet flows in the back, while a collage </w:t>
-      </w:r>
-      <w:r>
-        <w:rPr>
-          <w:rFonts w:ascii="Cambria" w:eastAsia="Cambria" w:hAnsi="Cambria" w:cs="Cambria"/>
-          <w:color w:val="FF0000"/>
-        </w:rPr>
-        <w:t>of baking attempts hovers in the front)</w:t>
+        <w:t>(A recipe sheet flows in the back, while a collage of baking attempts hovers in the front)</w:t>
       </w:r>
     </w:p>
     <w:p>
@@ -941,13 +905,7 @@
         <w:rPr>
           <w:rFonts w:ascii="Cambria" w:eastAsia="Cambria" w:hAnsi="Cambria" w:cs="Cambria"/>
         </w:rPr>
-        <w:t>The algorithm may be fully prescribed. For those of us who like to follow a recipe to the T, it lists exactly which ingredients to use, how much of each to take, how and in what order to combine them, how long to wai</w:t>
-      </w:r>
-      <w:r>
-        <w:rPr>
-          <w:rFonts w:ascii="Cambria" w:eastAsia="Cambria" w:hAnsi="Cambria" w:cs="Cambria"/>
-        </w:rPr>
-        <w:t xml:space="preserve">t, and at what temperature to bake. </w:t>
+        <w:t xml:space="preserve">The algorithm may be fully prescribed. For those of us who like to follow a recipe to the T, it lists exactly which ingredients to use, how much of each to take, how and in what order to combine them, how long to wait, and at what temperature to bake. </w:t>
       </w:r>
     </w:p>
     <w:p>
@@ -993,14 +951,7 @@
           <w:rFonts w:ascii="Cambria" w:eastAsia="Cambria" w:hAnsi="Cambria" w:cs="Cambria"/>
           <w:color w:val="FF0000"/>
         </w:rPr>
-        <w:t xml:space="preserve"> into a beaker and meticulously measures the quantity being poured. She then pours in vinegar into a different beaker, her eyes hawk-like on the gradation on the beaker. Mo gazes intently at a mixture in a beaker, using her index finger to v</w:t>
-      </w:r>
-      <w:r>
-        <w:rPr>
-          <w:rFonts w:ascii="Cambria" w:eastAsia="Cambria" w:hAnsi="Cambria" w:cs="Cambria"/>
-          <w:color w:val="FF0000"/>
-        </w:rPr>
-        <w:t xml:space="preserve">erify that the amount in </w:t>
+        <w:t xml:space="preserve"> into a beaker and meticulously measures the quantity being poured. She then pours in vinegar into a different beaker, her eyes hawk-like on the gradation on the beaker. Mo gazes intently at a mixture in a beaker, using her index finger to verify that the amount in </w:t>
       </w:r>
       <w:r>
         <w:rPr>
@@ -1023,13 +974,7 @@
         <w:rPr>
           <w:rFonts w:ascii="Cambria" w:eastAsia="Cambria" w:hAnsi="Cambria" w:cs="Cambria"/>
         </w:rPr>
-        <w:t>If we know the rules well enough to write them down, and if we can always get exactly the</w:t>
-      </w:r>
-      <w:r>
-        <w:rPr>
-          <w:rFonts w:ascii="Cambria" w:eastAsia="Cambria" w:hAnsi="Cambria" w:cs="Cambria"/>
-        </w:rPr>
-        <w:t xml:space="preserve"> same ingredients, then we will bake a delectable loaf every time.</w:t>
+        <w:t>If we know the rules well enough to write them down, and if we can always get exactly the same ingredients, then we will bake a delectable loaf every time.</w:t>
       </w:r>
     </w:p>
     <w:p>
@@ -1102,13 +1047,7 @@
         <w:rPr>
           <w:rFonts w:ascii="Cambria" w:eastAsia="Cambria" w:hAnsi="Cambria" w:cs="Cambria"/>
         </w:rPr>
-        <w:t>We may have only ever eaten delici</w:t>
-      </w:r>
-      <w:r>
-        <w:rPr>
-          <w:rFonts w:ascii="Cambria" w:eastAsia="Cambria" w:hAnsi="Cambria" w:cs="Cambria"/>
-        </w:rPr>
-        <w:t xml:space="preserve">ous sourdough, but may not know the recipe for making it ourselves. </w:t>
+        <w:t xml:space="preserve">We may have only ever eaten delicious sourdough, but may not know the recipe for making it ourselves. </w:t>
       </w:r>
     </w:p>
     <w:p>
@@ -1123,13 +1062,7 @@
         <w:rPr>
           <w:rFonts w:ascii="Cambria" w:eastAsia="Cambria" w:hAnsi="Cambria" w:cs="Cambria"/>
         </w:rPr>
-        <w:t>We have an idea of what ingredients go into a loaf and have several data points of experience of what it’s supposed to taste like, and so we go about trying different combinations of ingr</w:t>
-      </w:r>
-      <w:r>
-        <w:rPr>
-          <w:rFonts w:ascii="Cambria" w:eastAsia="Cambria" w:hAnsi="Cambria" w:cs="Cambria"/>
-        </w:rPr>
-        <w:t>edients and cooking techniques.</w:t>
+        <w:t>We have an idea of what ingredients go into a loaf and have several data points of experience of what it’s supposed to taste like, and so we go about trying different combinations of ingredients and cooking techniques.</w:t>
       </w:r>
     </w:p>
     <w:p>
@@ -1146,14 +1079,7 @@
           <w:rFonts w:ascii="Cambria" w:eastAsia="Cambria" w:hAnsi="Cambria" w:cs="Cambria"/>
           <w:color w:val="FF0000"/>
         </w:rPr>
-        <w:t>(Mo assembles a bunch of ingredients around her on the kitchen counter and proceeds to pour milk out of a bottle into her bowl, mixing it into the batter with a spoon. She then starts rigorously mixing the ingredients in the</w:t>
-      </w:r>
-      <w:r>
-        <w:rPr>
-          <w:rFonts w:ascii="Cambria" w:eastAsia="Cambria" w:hAnsi="Cambria" w:cs="Cambria"/>
-          <w:color w:val="FF0000"/>
-        </w:rPr>
-        <w:t xml:space="preserve"> bowl. Mo takes the dough out and starts kneading it on the counter. She then takes a rolling pin and starts hitting the dough, trying to soften it into the texture she desires. Happy with her dough, Mo uses a cutter to make buns out of the dough.)</w:t>
+        <w:t>(Mo assembles a bunch of ingredients around her on the kitchen counter and proceeds to pour milk out of a bottle into her bowl, mixing it into the batter with a spoon. She then starts rigorously mixing the ingredients in the bowl. Mo takes the dough out and starts kneading it on the counter. She then takes a rolling pin and starts hitting the dough, trying to soften it into the texture she desires. Happy with her dough, Mo uses a cutter to make buns out of the dough.)</w:t>
       </w:r>
     </w:p>
     <w:p>
@@ -1168,13 +1094,7 @@
         <w:rPr>
           <w:rFonts w:ascii="Cambria" w:eastAsia="Cambria" w:hAnsi="Cambria" w:cs="Cambria"/>
         </w:rPr>
-        <w:t>Each ti</w:t>
-      </w:r>
-      <w:r>
-        <w:rPr>
-          <w:rFonts w:ascii="Cambria" w:eastAsia="Cambria" w:hAnsi="Cambria" w:cs="Cambria"/>
-        </w:rPr>
-        <w:t xml:space="preserve">me we make a loaf, we ask ourselves: </w:t>
+        <w:t xml:space="preserve">Each time we make a loaf, we ask ourselves: </w:t>
       </w:r>
       <w:r>
         <w:rPr>
@@ -1204,21 +1124,7 @@
           <w:rFonts w:ascii="Cambria" w:eastAsia="Cambria" w:hAnsi="Cambria" w:cs="Cambria"/>
           <w:color w:val="FF0000"/>
         </w:rPr>
-        <w:t>(Mo takes a loaf out of the oven. She taste</w:t>
-      </w:r>
-      <w:r>
-        <w:rPr>
-          <w:rFonts w:ascii="Cambria" w:eastAsia="Cambria" w:hAnsi="Cambria" w:cs="Cambria"/>
-          <w:color w:val="FF0000"/>
-        </w:rPr>
-        <w:t>s a bite and makes a face at the taste. In a different attempt, Mo opens the oven frantically, only to see smoke rising out of a thoroughly burnt loaf. In yet another attempt, the dough doesn’t even reach the oven and we see Mo crying over her sunken labor</w:t>
-      </w:r>
-      <w:r>
-        <w:rPr>
-          <w:rFonts w:ascii="Cambria" w:eastAsia="Cambria" w:hAnsi="Cambria" w:cs="Cambria"/>
-          <w:color w:val="FF0000"/>
-        </w:rPr>
-        <w:t>, while pouring the batter into a trashcan.)</w:t>
+        <w:t>(Mo takes a loaf out of the oven. She tastes a bite and makes a face at the taste. In a different attempt, Mo opens the oven frantically, only to see smoke rising out of a thoroughly burnt loaf. In yet another attempt, the dough doesn’t even reach the oven and we see Mo crying over her sunken labor, while pouring the batter into a trashcan.)</w:t>
       </w:r>
     </w:p>
     <w:p>
@@ -1277,14 +1183,7 @@
           <w:rFonts w:ascii="Cambria" w:eastAsia="Cambria" w:hAnsi="Cambria" w:cs="Cambria"/>
           <w:color w:val="FF0000"/>
         </w:rPr>
-        <w:t xml:space="preserve">(Mo holds up the perfect loaf </w:t>
-      </w:r>
-      <w:r>
-        <w:rPr>
-          <w:rFonts w:ascii="Cambria" w:eastAsia="Cambria" w:hAnsi="Cambria" w:cs="Cambria"/>
-          <w:color w:val="FF0000"/>
-        </w:rPr>
-        <w:t>of the bread, Lion-King Simba style!)</w:t>
+        <w:t>(Mo holds up the perfect loaf of the bread, Lion-King Simba style!)</w:t>
       </w:r>
     </w:p>
     <w:p>
@@ -1353,34 +1252,21 @@
           <w:rFonts w:ascii="Cambria" w:eastAsia="Cambria" w:hAnsi="Cambria" w:cs="Cambria"/>
           <w:color w:val="FF0000"/>
         </w:rPr>
-        <w:t>(An assortment of ingredients is spread on the counter, including flour, eggs, butter, sa</w:t>
-      </w:r>
-      <w:r>
-        <w:rPr>
-          <w:rFonts w:ascii="Cambria" w:eastAsia="Cambria" w:hAnsi="Cambria" w:cs="Cambria"/>
-          <w:color w:val="FF0000"/>
-        </w:rPr>
-        <w:t>lt, baking soda, etc. To the left is a variety of bowls and spoons, spatulas and rolling pins.)</w:t>
-      </w:r>
-    </w:p>
-    <w:p>
-      <w:pPr>
-        <w:jc w:val="both"/>
-        <w:rPr>
-          <w:rFonts w:ascii="Cambria" w:eastAsia="Cambria" w:hAnsi="Cambria" w:cs="Cambria"/>
-        </w:rPr>
-      </w:pPr>
-      <w:r>
-        <w:rPr>
-          <w:rFonts w:ascii="Cambria" w:eastAsia="Cambria" w:hAnsi="Cambria" w:cs="Cambria"/>
-        </w:rPr>
-        <w:t>Another form of data is the parameter settings of your cooking equipment, such as oven temperature or wait times. These are the knobs you can turn to adjust the</w:t>
-      </w:r>
-      <w:r>
-        <w:rPr>
-          <w:rFonts w:ascii="Cambria" w:eastAsia="Cambria" w:hAnsi="Cambria" w:cs="Cambria"/>
-        </w:rPr>
-        <w:t xml:space="preserve"> recipe. </w:t>
+        <w:t>(An assortment of ingredients is spread on the counter, including flour, eggs, butter, salt, baking soda, etc. To the left is a variety of bowls and spoons, spatulas and rolling pins.)</w:t>
+      </w:r>
+    </w:p>
+    <w:p>
+      <w:pPr>
+        <w:jc w:val="both"/>
+        <w:rPr>
+          <w:rFonts w:ascii="Cambria" w:eastAsia="Cambria" w:hAnsi="Cambria" w:cs="Cambria"/>
+        </w:rPr>
+      </w:pPr>
+      <w:r>
+        <w:rPr>
+          <w:rFonts w:ascii="Cambria" w:eastAsia="Cambria" w:hAnsi="Cambria" w:cs="Cambria"/>
+        </w:rPr>
+        <w:t xml:space="preserve">Another form of data is the parameter settings of your cooking equipment, such as oven temperature or wait times. These are the knobs you can turn to adjust the recipe. </w:t>
       </w:r>
     </w:p>
     <w:p>
@@ -1408,13 +1294,7 @@
         <w:rPr>
           <w:rFonts w:ascii="Cambria" w:eastAsia="Cambria" w:hAnsi="Cambria" w:cs="Cambria"/>
         </w:rPr>
-        <w:t>How much does it weigh? What is its nutritional value? How well-done is the crust and how chewy is the center</w:t>
-      </w:r>
-      <w:r>
-        <w:rPr>
-          <w:rFonts w:ascii="Cambria" w:eastAsia="Cambria" w:hAnsi="Cambria" w:cs="Cambria"/>
-        </w:rPr>
-        <w:t>?</w:t>
+        <w:t>How much does it weigh? What is its nutritional value? How well-done is the crust and how chewy is the center?</w:t>
       </w:r>
     </w:p>
     <w:p>
@@ -1431,14 +1311,7 @@
           <w:color w:val="FF0000"/>
         </w:rPr>
         <w:lastRenderedPageBreak/>
-        <w:t>(We zoom into one slice of wholewheat bread - analyzing the texture of the center, evaluating the shade of brown that the crust is and measuring the height and width of the slice. A measurement device displays the nutritional value of the slice at 32 cal</w:t>
-      </w:r>
-      <w:r>
-        <w:rPr>
-          <w:rFonts w:ascii="Cambria" w:eastAsia="Cambria" w:hAnsi="Cambria" w:cs="Cambria"/>
-          <w:color w:val="FF0000"/>
-        </w:rPr>
-        <w:t>ories)</w:t>
+        <w:t>(We zoom into one slice of wholewheat bread - analyzing the texture of the center, evaluating the shade of brown that the crust is and measuring the height and width of the slice. A measurement device displays the nutritional value of the slice at 32 calories)</w:t>
       </w:r>
     </w:p>
     <w:p>
@@ -1466,13 +1339,7 @@
         <w:rPr>
           <w:rFonts w:ascii="Cambria" w:eastAsia="Cambria" w:hAnsi="Cambria" w:cs="Cambria"/>
         </w:rPr>
-        <w:t xml:space="preserve">The final kind of data is our reaction to the output: Does the loaf meet our expectations? Is it tasty? These factors boil down to personal preference and, more often than not, are more important than </w:t>
-      </w:r>
-      <w:r>
-        <w:rPr>
-          <w:rFonts w:ascii="Cambria" w:eastAsia="Cambria" w:hAnsi="Cambria" w:cs="Cambria"/>
-        </w:rPr>
-        <w:t xml:space="preserve">the numerically quantifiable properties of the output. </w:t>
+        <w:t xml:space="preserve">The final kind of data is our reaction to the output: Does the loaf meet our expectations? Is it tasty? These factors boil down to personal preference and, more often than not, are more important than the numerically quantifiable properties of the output. </w:t>
       </w:r>
     </w:p>
     <w:p>
@@ -1513,17 +1380,7 @@
           <w:sz w:val="22"/>
           <w:szCs w:val="22"/>
         </w:rPr>
-        <w:t>Decisio</w:t>
-      </w:r>
-      <w:r>
-        <w:rPr>
-          <w:rFonts w:ascii="Cambria" w:eastAsia="Cambria" w:hAnsi="Cambria" w:cs="Cambria"/>
-          <w:b/>
-          <w:color w:val="000000"/>
-          <w:sz w:val="22"/>
-          <w:szCs w:val="22"/>
-        </w:rPr>
-        <w:t>ns</w:t>
+        <w:t>Decisions</w:t>
       </w:r>
     </w:p>
     <w:p>
@@ -1551,41 +1408,29 @@
         <w:rPr>
           <w:rFonts w:ascii="Cambria" w:eastAsia="Cambria" w:hAnsi="Cambria" w:cs="Cambria"/>
         </w:rPr>
-        <w:t>In the process we described, in the course of execution of the algorithm, we are faced with several decisions. Does the dough look good enough to put into the oven? Has the loaf risen enough and shall we take it out of the oven? Is the result Instagram-wor</w:t>
-      </w:r>
-      <w:r>
-        <w:rPr>
-          <w:rFonts w:ascii="Cambria" w:eastAsia="Cambria" w:hAnsi="Cambria" w:cs="Cambria"/>
-        </w:rPr>
-        <w:t xml:space="preserve">thy? Are we giving it a thumbs up or a thumbs down? </w:t>
-      </w:r>
-    </w:p>
-    <w:p>
-      <w:pPr>
-        <w:jc w:val="both"/>
-        <w:rPr>
-          <w:rFonts w:ascii="Cambria" w:eastAsia="Cambria" w:hAnsi="Cambria" w:cs="Cambria"/>
-        </w:rPr>
-      </w:pPr>
-    </w:p>
-    <w:p>
-      <w:pPr>
-        <w:jc w:val="both"/>
-        <w:rPr>
-          <w:rFonts w:ascii="Cambria" w:eastAsia="Cambria" w:hAnsi="Cambria" w:cs="Cambria"/>
-        </w:rPr>
-      </w:pPr>
-      <w:r>
-        <w:rPr>
-          <w:rFonts w:ascii="Cambria" w:eastAsia="Cambria" w:hAnsi="Cambria" w:cs="Cambria"/>
-        </w:rPr>
-        <w:t>A more consequential decision is - now that we’ve tried a bunch of recipes, which will we consider a success? Will we say that it’s more important to have an appetizing-looking loaf or one that consiste</w:t>
-      </w:r>
-      <w:r>
-        <w:rPr>
-          <w:rFonts w:ascii="Cambria" w:eastAsia="Cambria" w:hAnsi="Cambria" w:cs="Cambria"/>
-        </w:rPr>
-        <w:t>ntly comes out chewy on the inside and crusty on the outside? Will we decide to always - or never - use some specific ingredients or cooking techniques?</w:t>
+        <w:t xml:space="preserve">In the process we described, in the course of execution of the algorithm, we are faced with several decisions. Does the dough look good enough to put into the oven? Has the loaf risen enough and shall we take it out of the oven? Is the result Instagram-worthy? Are we giving it a thumbs up or a thumbs down? </w:t>
+      </w:r>
+    </w:p>
+    <w:p>
+      <w:pPr>
+        <w:jc w:val="both"/>
+        <w:rPr>
+          <w:rFonts w:ascii="Cambria" w:eastAsia="Cambria" w:hAnsi="Cambria" w:cs="Cambria"/>
+        </w:rPr>
+      </w:pPr>
+    </w:p>
+    <w:p>
+      <w:pPr>
+        <w:jc w:val="both"/>
+        <w:rPr>
+          <w:rFonts w:ascii="Cambria" w:eastAsia="Cambria" w:hAnsi="Cambria" w:cs="Cambria"/>
+        </w:rPr>
+      </w:pPr>
+      <w:r>
+        <w:rPr>
+          <w:rFonts w:ascii="Cambria" w:eastAsia="Cambria" w:hAnsi="Cambria" w:cs="Cambria"/>
+        </w:rPr>
+        <w:t>A more consequential decision is - now that we’ve tried a bunch of recipes, which will we consider a success? Will we say that it’s more important to have an appetizing-looking loaf or one that consistently comes out chewy on the inside and crusty on the outside? Will we decide to always - or never - use some specific ingredients or cooking techniques?</w:t>
       </w:r>
     </w:p>
     <w:p>
@@ -1639,14 +1484,7 @@
           <w:rFonts w:ascii="Cambria" w:eastAsia="Cambria" w:hAnsi="Cambria" w:cs="Cambria"/>
           <w:color w:val="FF0000"/>
         </w:rPr>
-        <w:t>(Ten human hands hold different slices of bread to a robot’s lips, waiting to hear its judgeme</w:t>
-      </w:r>
-      <w:r>
-        <w:rPr>
-          <w:rFonts w:ascii="Cambria" w:eastAsia="Cambria" w:hAnsi="Cambria" w:cs="Cambria"/>
-          <w:color w:val="FF0000"/>
-        </w:rPr>
-        <w:t>nt on their cooking)</w:t>
+        <w:t>(Ten human hands hold different slices of bread to a robot’s lips, waiting to hear its judgement on their cooking)</w:t>
       </w:r>
     </w:p>
     <w:p>
@@ -1674,13 +1512,7 @@
         <w:rPr>
           <w:rFonts w:ascii="Cambria" w:eastAsia="Cambria" w:hAnsi="Cambria" w:cs="Cambria"/>
         </w:rPr>
-        <w:t>Can we trust that same machine - that we just taught how to make sourdough - to bake something different, like baguettes?  And who must</w:t>
-      </w:r>
-      <w:r>
-        <w:rPr>
-          <w:rFonts w:ascii="Cambria" w:eastAsia="Cambria" w:hAnsi="Cambria" w:cs="Cambria"/>
-        </w:rPr>
-        <w:t xml:space="preserve"> </w:t>
+        <w:t xml:space="preserve">Can we trust that same machine - that we just taught how to make sourdough - to bake something different, like baguettes?  And who must </w:t>
       </w:r>
       <w:r>
         <w:rPr>
@@ -1709,14 +1541,7 @@
           <w:rFonts w:ascii="Cambria" w:eastAsia="Cambria" w:hAnsi="Cambria" w:cs="Cambria"/>
           <w:color w:val="FF0000"/>
         </w:rPr>
-        <w:t xml:space="preserve">(Mo, dressed in her battle gear of a chef’s hand and helmet, poses confidently with two loaves of delectable sourdough. She is supplemented by eight robotic arms that rise out of her </w:t>
-      </w:r>
-      <w:r>
-        <w:rPr>
-          <w:rFonts w:ascii="Cambria" w:eastAsia="Cambria" w:hAnsi="Cambria" w:cs="Cambria"/>
-          <w:color w:val="FF0000"/>
-        </w:rPr>
-        <w:t>back, holding several ingredients and cooking tools - from a whisk, spatula and rolling pin, to a bowl of flour, a stopwatch and a baking tin. Mo starts to resemble the Hindu goddess Durga, with ten arms)</w:t>
+        <w:t>(Mo, dressed in her battle gear of a chef’s hand and helmet, poses confidently with two loaves of delectable sourdough. She is supplemented by eight robotic arms that rise out of her back, holding several ingredients and cooking tools - from a whisk, spatula and rolling pin, to a bowl of flour, a stopwatch and a baking tin. Mo starts to resemble the Hindu goddess Durga, with ten arms)</w:t>
       </w:r>
     </w:p>
     <w:p>
@@ -1819,26 +1644,54 @@
           <w:sz w:val="28"/>
           <w:szCs w:val="28"/>
         </w:rPr>
-        <w:t>What is an ADS?</w:t>
-      </w:r>
-    </w:p>
-    <w:p>
-      <w:pPr>
-        <w:rPr>
-          <w:rFonts w:ascii="Cambria" w:eastAsia="Cambria" w:hAnsi="Cambria" w:cs="Cambria"/>
-        </w:rPr>
-      </w:pPr>
-      <w:r>
-        <w:rPr>
-          <w:rFonts w:ascii="Cambria" w:eastAsia="Cambria" w:hAnsi="Cambria" w:cs="Cambria"/>
-        </w:rPr>
-        <w:t>So, an Algorithm is a recipe. Then, what is an Automated Decision System (ADS) ? Is it like a self-baking oven? Easy there, Mu</w:t>
-      </w:r>
-      <w:r>
-        <w:rPr>
-          <w:rFonts w:ascii="Cambria" w:eastAsia="Cambria" w:hAnsi="Cambria" w:cs="Cambria"/>
-        </w:rPr>
-        <w:t>sk-</w:t>
+        <w:t xml:space="preserve">What </w:t>
+      </w:r>
+      <w:proofErr w:type="gramStart"/>
+      <w:r>
+        <w:rPr>
+          <w:rFonts w:ascii="Cambria" w:eastAsia="Cambria" w:hAnsi="Cambria" w:cs="Cambria"/>
+          <w:b/>
+          <w:sz w:val="28"/>
+          <w:szCs w:val="28"/>
+        </w:rPr>
+        <w:t>is</w:t>
+      </w:r>
+      <w:proofErr w:type="gramEnd"/>
+      <w:r>
+        <w:rPr>
+          <w:rFonts w:ascii="Cambria" w:eastAsia="Cambria" w:hAnsi="Cambria" w:cs="Cambria"/>
+          <w:b/>
+          <w:sz w:val="28"/>
+          <w:szCs w:val="28"/>
+        </w:rPr>
+        <w:t xml:space="preserve"> an ADS?</w:t>
+      </w:r>
+    </w:p>
+    <w:p>
+      <w:pPr>
+        <w:rPr>
+          <w:rFonts w:ascii="Cambria" w:eastAsia="Cambria" w:hAnsi="Cambria" w:cs="Cambria"/>
+        </w:rPr>
+      </w:pPr>
+      <w:r>
+        <w:rPr>
+          <w:rFonts w:ascii="Cambria" w:eastAsia="Cambria" w:hAnsi="Cambria" w:cs="Cambria"/>
+        </w:rPr>
+        <w:t>So, an Algorithm is a recipe. Then, what is an Automated Decision System (ADS</w:t>
+      </w:r>
+      <w:proofErr w:type="gramStart"/>
+      <w:r>
+        <w:rPr>
+          <w:rFonts w:ascii="Cambria" w:eastAsia="Cambria" w:hAnsi="Cambria" w:cs="Cambria"/>
+        </w:rPr>
+        <w:t>) ?</w:t>
+      </w:r>
+      <w:proofErr w:type="gramEnd"/>
+      <w:r>
+        <w:rPr>
+          <w:rFonts w:ascii="Cambria" w:eastAsia="Cambria" w:hAnsi="Cambria" w:cs="Cambria"/>
+        </w:rPr>
+        <w:t xml:space="preserve"> Is it like a self-baking oven? Easy there, Musk-</w:t>
       </w:r>
       <w:proofErr w:type="spellStart"/>
       <w:r>
@@ -1867,14 +1720,7 @@
           <w:color w:val="FF0000"/>
         </w:rPr>
         <w:lastRenderedPageBreak/>
-        <w:t>(Elon Musk proudly points to a ‘Self-baking oven’, positively beaming with excitement and pride. The self-baking oven glows blue, as it automatically lowers its door and two baking shelves full of perfectly crafted sourdoughs lower themselves out</w:t>
-      </w:r>
-      <w:r>
-        <w:rPr>
-          <w:rFonts w:ascii="Cambria" w:eastAsia="Cambria" w:hAnsi="Cambria" w:cs="Cambria"/>
-          <w:color w:val="FF0000"/>
-        </w:rPr>
-        <w:t>)</w:t>
+        <w:t>(Elon Musk proudly points to a ‘Self-baking oven’, positively beaming with excitement and pride. The self-baking oven glows blue, as it automatically lowers its door and two baking shelves full of perfectly crafted sourdoughs lower themselves out)</w:t>
       </w:r>
       <w:r>
         <w:rPr>
@@ -1950,14 +1796,7 @@
           <w:rFonts w:ascii="Cambria" w:eastAsia="Cambria" w:hAnsi="Cambria" w:cs="Cambria"/>
           <w:color w:val="FF0000"/>
         </w:rPr>
-        <w:t xml:space="preserve"> smil</w:t>
-      </w:r>
-      <w:r>
-        <w:rPr>
-          <w:rFonts w:ascii="Cambria" w:eastAsia="Cambria" w:hAnsi="Cambria" w:cs="Cambria"/>
-          <w:color w:val="FF0000"/>
-        </w:rPr>
-        <w:t>es sweetly at the reader)</w:t>
+        <w:t xml:space="preserve"> smiles sweetly at the reader)</w:t>
       </w:r>
     </w:p>
     <w:p>
@@ -2026,12 +1865,21 @@
           <w:i/>
         </w:rPr>
       </w:pPr>
+      <w:proofErr w:type="gramStart"/>
       <w:r>
         <w:rPr>
           <w:rFonts w:ascii="Cambria" w:eastAsia="Cambria" w:hAnsi="Cambria" w:cs="Cambria"/>
           <w:i/>
         </w:rPr>
-        <w:t>So You Think You’re An ADS?</w:t>
+        <w:t>So</w:t>
+      </w:r>
+      <w:proofErr w:type="gramEnd"/>
+      <w:r>
+        <w:rPr>
+          <w:rFonts w:ascii="Cambria" w:eastAsia="Cambria" w:hAnsi="Cambria" w:cs="Cambria"/>
+          <w:i/>
+        </w:rPr>
+        <w:t xml:space="preserve"> You Think You’re An ADS?</w:t>
       </w:r>
     </w:p>
     <w:p>
@@ -2120,13 +1968,7 @@
         <w:rPr>
           <w:rFonts w:ascii="Cambria" w:eastAsia="Cambria" w:hAnsi="Cambria" w:cs="Cambria"/>
         </w:rPr>
-        <w:t xml:space="preserve"> goal of improving and promoting eq</w:t>
-      </w:r>
-      <w:r>
-        <w:rPr>
-          <w:rFonts w:ascii="Cambria" w:eastAsia="Cambria" w:hAnsi="Cambria" w:cs="Cambria"/>
-        </w:rPr>
-        <w:t>uality and efficiency. At the very least, you must not hinder equitable access to opportunities</w:t>
+        <w:t xml:space="preserve"> goal of improving and promoting equality and efficiency. At the very least, you must not hinder equitable access to opportunities</w:t>
       </w:r>
     </w:p>
     <w:p>
@@ -2158,40 +2000,29 @@
           <w:rFonts w:ascii="Cambria" w:eastAsia="Cambria" w:hAnsi="Cambria" w:cs="Cambria"/>
           <w:color w:val="FF0000"/>
         </w:rPr>
-        <w:t>(Three robot contestants of the talent show ‘So You Think You’re An ADS’ strike a pose for the reader. The fi</w:t>
-      </w:r>
-      <w:r>
-        <w:rPr>
-          <w:rFonts w:ascii="Cambria" w:eastAsia="Cambria" w:hAnsi="Cambria" w:cs="Cambria"/>
-          <w:color w:val="FF0000"/>
-        </w:rPr>
-        <w:t>rst is a robot, dressed glamorously in a dress made up of cells from a spreadsheet. The second robot is dressed in a power suit and is performing facial recognition on two job applicants, attempting to evaluate their suitability for the job, based on their</w:t>
-      </w:r>
-      <w:r>
-        <w:rPr>
-          <w:rFonts w:ascii="Cambria" w:eastAsia="Cambria" w:hAnsi="Cambria" w:cs="Cambria"/>
-          <w:color w:val="FF0000"/>
-        </w:rPr>
-        <w:t xml:space="preserve"> facial gestures. The third is dressed up fully as a calculator and striking a pose with its hands crossed in front of it. )</w:t>
-      </w:r>
-    </w:p>
-    <w:p>
-      <w:pPr>
-        <w:rPr>
-          <w:rFonts w:ascii="Cambria" w:eastAsia="Cambria" w:hAnsi="Cambria" w:cs="Cambria"/>
-        </w:rPr>
-      </w:pPr>
-      <w:r>
-        <w:rPr>
-          <w:rFonts w:ascii="Cambria" w:eastAsia="Cambria" w:hAnsi="Cambria" w:cs="Cambria"/>
-        </w:rPr>
-        <w:t>Is a formula in a spreadsheet an ADS? Perhaps - depends on what it’s used for! Is an automated hiring tool? Definitely. But is a ca</w:t>
-      </w:r>
-      <w:r>
-        <w:rPr>
-          <w:rFonts w:ascii="Cambria" w:eastAsia="Cambria" w:hAnsi="Cambria" w:cs="Cambria"/>
-        </w:rPr>
-        <w:t>lculator an ADS? No!</w:t>
+        <w:t>(Three robot contestants of the talent show ‘So You Think You’re An ADS’ strike a pose for the reader. The first is a robot, dressed glamorously in a dress made up of cells from a spreadsheet. The second robot is dressed in a power suit and is performing facial recognition on two job applicants, attempting to evaluate their suitability for the job, based on their facial gestures. The third is dressed up fully as a calculator and striking a pose with its hands crossed in front of it</w:t>
+      </w:r>
+      <w:proofErr w:type="gramStart"/>
+      <w:r>
+        <w:rPr>
+          <w:rFonts w:ascii="Cambria" w:eastAsia="Cambria" w:hAnsi="Cambria" w:cs="Cambria"/>
+          <w:color w:val="FF0000"/>
+        </w:rPr>
+        <w:t>. )</w:t>
+      </w:r>
+      <w:proofErr w:type="gramEnd"/>
+    </w:p>
+    <w:p>
+      <w:pPr>
+        <w:rPr>
+          <w:rFonts w:ascii="Cambria" w:eastAsia="Cambria" w:hAnsi="Cambria" w:cs="Cambria"/>
+        </w:rPr>
+      </w:pPr>
+      <w:r>
+        <w:rPr>
+          <w:rFonts w:ascii="Cambria" w:eastAsia="Cambria" w:hAnsi="Cambria" w:cs="Cambria"/>
+        </w:rPr>
+        <w:t>Is a formula in a spreadsheet an ADS? Perhaps - depends on what it’s used for! Is an automated hiring tool? Definitely. But is a calculator an ADS? No!</w:t>
       </w:r>
     </w:p>
     <w:p>
@@ -2255,13 +2086,7 @@
         <w:rPr>
           <w:rFonts w:ascii="Cambria" w:eastAsia="Cambria" w:hAnsi="Cambria" w:cs="Cambria"/>
         </w:rPr>
-        <w:t xml:space="preserve">Systematic discrimination by an algorithm is termed ‘bias’. In the context of data-driven systems, biases are ‘harmful’ associations picked up </w:t>
-      </w:r>
-      <w:r>
-        <w:rPr>
-          <w:rFonts w:ascii="Cambria" w:eastAsia="Cambria" w:hAnsi="Cambria" w:cs="Cambria"/>
-        </w:rPr>
-        <w:t xml:space="preserve">by the algorithm - either from the data itself, or from how the algorithm is designed, or from the objectives that we specified for it, or from how we use it. </w:t>
+        <w:t xml:space="preserve">Systematic discrimination by an algorithm is termed ‘bias’. In the context of data-driven systems, biases are ‘harmful’ associations picked up by the algorithm - either from the data itself, or from how the algorithm is designed, or from the objectives that we specified for it, or from how we use it. </w:t>
       </w:r>
     </w:p>
     <w:p>
@@ -2303,19 +2128,7 @@
         <w:rPr>
           <w:rFonts w:ascii="Cambria" w:eastAsia="Cambria" w:hAnsi="Cambria" w:cs="Cambria"/>
         </w:rPr>
-        <w:t>Pre-existing biases exist in society and come ‘pre-baked’ into the mo</w:t>
-      </w:r>
-      <w:r>
-        <w:rPr>
-          <w:rFonts w:ascii="Cambria" w:eastAsia="Cambria" w:hAnsi="Cambria" w:cs="Cambria"/>
-        </w:rPr>
-        <w:t>del as a result of the underlying discriminatory system that the data was generated from. These would be the flavor notes that will seep into your bread if you don’t prioritize the purity/freshness of your ingredients or if you decide to use premixed off-t</w:t>
-      </w:r>
-      <w:r>
-        <w:rPr>
-          <w:rFonts w:ascii="Cambria" w:eastAsia="Cambria" w:hAnsi="Cambria" w:cs="Cambria"/>
-        </w:rPr>
-        <w:t>he-shelf batter. A notorious example is the gender and racial stereotypes that language models pick up when trained on data from social media platforms.</w:t>
+        <w:t>Pre-existing biases exist in society and come ‘pre-baked’ into the model as a result of the underlying discriminatory system that the data was generated from. These would be the flavor notes that will seep into your bread if you don’t prioritize the purity/freshness of your ingredients or if you decide to use premixed off-the-shelf batter. A notorious example is the gender and racial stereotypes that language models pick up when trained on data from social media platforms.</w:t>
       </w:r>
     </w:p>
     <w:p>
@@ -2388,13 +2201,7 @@
         <w:rPr>
           <w:rFonts w:ascii="Cambria" w:eastAsia="Cambria" w:hAnsi="Cambria" w:cs="Cambria"/>
         </w:rPr>
-        <w:t xml:space="preserve">Technical biases are those imperfections that will seep </w:t>
-      </w:r>
-      <w:r>
-        <w:rPr>
-          <w:rFonts w:ascii="Cambria" w:eastAsia="Cambria" w:hAnsi="Cambria" w:cs="Cambria"/>
-        </w:rPr>
-        <w:t xml:space="preserve">into your bread if you use the wrong equipment. Think about what would happen if your oven temperature is </w:t>
+        <w:t xml:space="preserve">Technical biases are those imperfections that will seep into your bread if you use the wrong equipment. Think about what would happen if your oven temperature is </w:t>
       </w:r>
       <w:proofErr w:type="spellStart"/>
       <w:r>
@@ -2425,14 +2232,7 @@
           <w:rFonts w:ascii="Cambria" w:eastAsia="Cambria" w:hAnsi="Cambria" w:cs="Cambria"/>
           <w:color w:val="FF0000"/>
         </w:rPr>
-        <w:t>(Mo seems to have overfilled her baking tray - we see batter overflowing out of its tin a</w:t>
-      </w:r>
-      <w:r>
-        <w:rPr>
-          <w:rFonts w:ascii="Cambria" w:eastAsia="Cambria" w:hAnsi="Cambria" w:cs="Cambria"/>
-          <w:color w:val="FF0000"/>
-        </w:rPr>
-        <w:t>s it rises in the oven. While attempting to make cupcakes, we see Mo’s oven seems to be faulty: it’s only heating on one side and so all her cupcakes come out lopsided - risen on the right and completely flat on the right)</w:t>
+        <w:t>(Mo seems to have overfilled her baking tray - we see batter overflowing out of its tin as it rises in the oven. While attempting to make cupcakes, we see Mo’s oven seems to be faulty: it’s only heating on one side and so all her cupcakes come out lopsided - risen on the right and completely flat on the right)</w:t>
       </w:r>
     </w:p>
     <w:p>
@@ -2447,13 +2247,7 @@
         <w:rPr>
           <w:rFonts w:ascii="Cambria" w:eastAsia="Cambria" w:hAnsi="Cambria" w:cs="Cambria"/>
         </w:rPr>
-        <w:t>In the context of algorithms, the</w:t>
-      </w:r>
-      <w:r>
-        <w:rPr>
-          <w:rFonts w:ascii="Cambria" w:eastAsia="Cambria" w:hAnsi="Cambria" w:cs="Cambria"/>
-        </w:rPr>
-        <w:t xml:space="preserve">se include hardware limitations, incorrect choices of representation and strong modeling </w:t>
+        <w:t xml:space="preserve">In the context of algorithms, these include hardware limitations, incorrect choices of representation and strong modeling </w:t>
       </w:r>
       <w:r>
         <w:rPr>
@@ -2521,13 +2315,7 @@
         <w:rPr>
           <w:rFonts w:ascii="Cambria" w:eastAsia="Cambria" w:hAnsi="Cambria" w:cs="Cambria"/>
         </w:rPr>
-        <w:t>What</w:t>
-      </w:r>
-      <w:r>
-        <w:rPr>
-          <w:rFonts w:ascii="Cambria" w:eastAsia="Cambria" w:hAnsi="Cambria" w:cs="Cambria"/>
-        </w:rPr>
-        <w:t xml:space="preserve"> if you become such a maestro at baking that you inadvertently make bread a steady part of your diet! Or make it so often, that you turn everyone around you off the thought of ever eating another slice! </w:t>
+        <w:t xml:space="preserve">What if you become such a maestro at baking that you inadvertently make bread a steady part of your diet! Or make it so often, that you turn everyone around you off the thought of ever eating another slice! </w:t>
       </w:r>
     </w:p>
     <w:p>
@@ -2544,14 +2332,7 @@
           <w:rFonts w:ascii="Cambria" w:eastAsia="Cambria" w:hAnsi="Cambria" w:cs="Cambria"/>
           <w:color w:val="FF0000"/>
         </w:rPr>
-        <w:t>(Oh no! Mo seems to have gotten obsessed with her br</w:t>
-      </w:r>
-      <w:r>
-        <w:rPr>
-          <w:rFonts w:ascii="Cambria" w:eastAsia="Cambria" w:hAnsi="Cambria" w:cs="Cambria"/>
-          <w:color w:val="FF0000"/>
-        </w:rPr>
-        <w:t>ead! We see her stuffing an entire bun into her mouth, while holding a tray of several others in her hand)</w:t>
+        <w:t>(Oh no! Mo seems to have gotten obsessed with her bread! We see her stuffing an entire bun into her mouth, while holding a tray of several others in her hand)</w:t>
       </w:r>
     </w:p>
     <w:p>
@@ -2583,14 +2364,7 @@
           <w:rFonts w:ascii="Cambria" w:eastAsia="Cambria" w:hAnsi="Cambria" w:cs="Cambria"/>
           <w:color w:val="FF0000"/>
         </w:rPr>
-        <w:t>(Mo goes to Paris! We see</w:t>
-      </w:r>
-      <w:r>
-        <w:rPr>
-          <w:rFonts w:ascii="Cambria" w:eastAsia="Cambria" w:hAnsi="Cambria" w:cs="Cambria"/>
-          <w:color w:val="FF0000"/>
-        </w:rPr>
-        <w:t xml:space="preserve"> her in a red beret and striped blue tee-shirt, holding a bunch of baguettes close to her. For the American palette, we throwback to an old commercial for ‘</w:t>
+        <w:t>(Mo goes to Paris! We see her in a red beret and striped blue tee-shirt, holding a bunch of baguettes close to her. For the American palette, we throwback to an old commercial for ‘</w:t>
       </w:r>
       <w:proofErr w:type="spellStart"/>
       <w:r>
@@ -2697,13 +2471,7 @@
           <w:rFonts w:ascii="Cambria" w:eastAsia="Cambria" w:hAnsi="Cambria" w:cs="Cambria"/>
         </w:rPr>
         <w:lastRenderedPageBreak/>
-        <w:t>All we have is a distorted (biased) reflection. Without any knowledge or assumptions about the properties of the mirror or of the world it reflects, we cannot know whether we are lookin</w:t>
-      </w:r>
-      <w:r>
-        <w:rPr>
-          <w:rFonts w:ascii="Cambria" w:eastAsia="Cambria" w:hAnsi="Cambria" w:cs="Cambria"/>
-        </w:rPr>
-        <w:t>g at a distorted reflection of a perfect world or a perfect reflection of a distorted world or whether these distortions compound.</w:t>
+        <w:t>All we have is a distorted (biased) reflection. Without any knowledge or assumptions about the properties of the mirror or of the world it reflects, we cannot know whether we are looking at a distorted reflection of a perfect world or a perfect reflection of a distorted world or whether these distortions compound.</w:t>
       </w:r>
       <w:r>
         <w:rPr>
@@ -2726,21 +2494,7 @@
           <w:rFonts w:ascii="Cambria" w:eastAsia="Cambria" w:hAnsi="Cambria" w:cs="Cambria"/>
           <w:color w:val="FF0000"/>
         </w:rPr>
-        <w:t>(Our protagonist looks up at the reflection of the earth. There’s a planar mirror between the earth and the reflection, obs</w:t>
-      </w:r>
-      <w:r>
-        <w:rPr>
-          <w:rFonts w:ascii="Cambria" w:eastAsia="Cambria" w:hAnsi="Cambria" w:cs="Cambria"/>
-          <w:color w:val="FF0000"/>
-        </w:rPr>
-        <w:t>curing the protagonist from looking at the real Earth - all she can see is the reflection. Within the reflection, there are areas that are missing and ‘corrupted’ by imperfections, while other areas are completely distorted due to the curvature of the mirr</w:t>
-      </w:r>
-      <w:r>
-        <w:rPr>
-          <w:rFonts w:ascii="Cambria" w:eastAsia="Cambria" w:hAnsi="Cambria" w:cs="Cambria"/>
-          <w:color w:val="FF0000"/>
-        </w:rPr>
-        <w:t>or.)</w:t>
+        <w:t>(Our protagonist looks up at the reflection of the earth. There’s a planar mirror between the earth and the reflection, obscuring the protagonist from looking at the real Earth - all she can see is the reflection. Within the reflection, there are areas that are missing and ‘corrupted’ by imperfections, while other areas are completely distorted due to the curvature of the mirror.)</w:t>
       </w:r>
     </w:p>
     <w:p>
@@ -2791,56 +2545,37 @@
         <w:rPr>
           <w:rFonts w:ascii="Cambria" w:eastAsia="Cambria" w:hAnsi="Cambria" w:cs="Cambria"/>
         </w:rPr>
-        <w:t>Corrective lenses are tailored to the wearer and, similarly, different individuals judge different fairness ideals to</w:t>
-      </w:r>
-      <w:r>
-        <w:rPr>
-          <w:rFonts w:ascii="Cambria" w:eastAsia="Cambria" w:hAnsi="Cambria" w:cs="Cambria"/>
-        </w:rPr>
-        <w:t xml:space="preserve"> matter, for different reasons. Based on our worldview (beliefs about what the ideal world should look like), we apply corrective measures in the form of different statistical measures of ‘fairness’.</w:t>
-      </w:r>
-    </w:p>
-    <w:p>
-      <w:pPr>
-        <w:jc w:val="both"/>
-        <w:rPr>
-          <w:rFonts w:ascii="Cambria" w:eastAsia="Cambria" w:hAnsi="Cambria" w:cs="Cambria"/>
-        </w:rPr>
-      </w:pPr>
-      <w:r>
-        <w:rPr>
-          <w:rFonts w:ascii="Cambria" w:eastAsia="Cambria" w:hAnsi="Cambria" w:cs="Cambria"/>
-        </w:rPr>
-        <w:t>However, wearing these lenses only changes how we view t</w:t>
-      </w:r>
-      <w:r>
-        <w:rPr>
-          <w:rFonts w:ascii="Cambria" w:eastAsia="Cambria" w:hAnsi="Cambria" w:cs="Cambria"/>
-        </w:rPr>
-        <w:t>he reflection - It does not and cannot fix distortions in the mirror or fix distortions in the world. Unless such fixes are supplemented by systemic change, we can quickly confuse the world seen through rose-colored glasses with the real world.</w:t>
-      </w:r>
-    </w:p>
-    <w:p>
-      <w:pPr>
-        <w:jc w:val="both"/>
-        <w:rPr>
-          <w:rFonts w:ascii="Cambria" w:eastAsia="Cambria" w:hAnsi="Cambria" w:cs="Cambria"/>
-          <w:color w:val="FF0000"/>
-        </w:rPr>
-      </w:pPr>
-      <w:r>
-        <w:rPr>
-          <w:rFonts w:ascii="Cambria" w:eastAsia="Cambria" w:hAnsi="Cambria" w:cs="Cambria"/>
-          <w:color w:val="FF0000"/>
-        </w:rPr>
-        <w:t>(Our protag</w:t>
-      </w:r>
-      <w:r>
-        <w:rPr>
-          <w:rFonts w:ascii="Cambria" w:eastAsia="Cambria" w:hAnsi="Cambria" w:cs="Cambria"/>
-          <w:color w:val="FF0000"/>
-        </w:rPr>
-        <w:t xml:space="preserve">onist scratches her chin in wonder while looking at the reflection from the mirror. A mystical monocle appears between the reflection and the protagonist, that corrects for how the protagonist sees the reflection </w:t>
+        <w:t>Corrective lenses are tailored to the wearer and, similarly, different individuals judge different fairness ideals to matter, for different reasons. Based on our worldview (beliefs about what the ideal world should look like), we apply corrective measures in the form of different statistical measures of ‘fairness’.</w:t>
+      </w:r>
+    </w:p>
+    <w:p>
+      <w:pPr>
+        <w:jc w:val="both"/>
+        <w:rPr>
+          <w:rFonts w:ascii="Cambria" w:eastAsia="Cambria" w:hAnsi="Cambria" w:cs="Cambria"/>
+        </w:rPr>
+      </w:pPr>
+      <w:r>
+        <w:rPr>
+          <w:rFonts w:ascii="Cambria" w:eastAsia="Cambria" w:hAnsi="Cambria" w:cs="Cambria"/>
+        </w:rPr>
+        <w:t>However, wearing these lenses only changes how we view the reflection - It does not and cannot fix distortions in the mirror or fix distortions in the world. Unless such fixes are supplemented by systemic change, we can quickly confuse the world seen through rose-colored glasses with the real world.</w:t>
+      </w:r>
+    </w:p>
+    <w:p>
+      <w:pPr>
+        <w:jc w:val="both"/>
+        <w:rPr>
+          <w:rFonts w:ascii="Cambria" w:eastAsia="Cambria" w:hAnsi="Cambria" w:cs="Cambria"/>
+          <w:color w:val="FF0000"/>
+        </w:rPr>
+      </w:pPr>
+      <w:r>
+        <w:rPr>
+          <w:rFonts w:ascii="Cambria" w:eastAsia="Cambria" w:hAnsi="Cambria" w:cs="Cambria"/>
+          <w:color w:val="FF0000"/>
+        </w:rPr>
+        <w:t xml:space="preserve">(Our protagonist scratches her chin in wonder while looking at the reflection from the mirror. A mystical monocle appears between the reflection and the protagonist, that corrects for how the protagonist sees the reflection </w:t>
       </w:r>
       <w:r>
         <w:rPr>
@@ -2854,14 +2589,7 @@
           <w:rFonts w:ascii="Cambria" w:eastAsia="Cambria" w:hAnsi="Cambria" w:cs="Cambria"/>
           <w:color w:val="FF0000"/>
         </w:rPr>
-        <w:t xml:space="preserve"> the distortions and imperfections in</w:t>
-      </w:r>
-      <w:r>
-        <w:rPr>
-          <w:rFonts w:ascii="Cambria" w:eastAsia="Cambria" w:hAnsi="Cambria" w:cs="Cambria"/>
-          <w:color w:val="FF0000"/>
-        </w:rPr>
-        <w:t xml:space="preserve"> the reflection no longer </w:t>
+        <w:t xml:space="preserve"> the distortions and imperfections in the reflection no longer </w:t>
       </w:r>
       <w:r>
         <w:rPr>
@@ -2914,13 +2642,7 @@
         <w:rPr>
           <w:rFonts w:ascii="Cambria" w:eastAsia="Cambria" w:hAnsi="Cambria" w:cs="Cambria"/>
         </w:rPr>
-        <w:t>Algorithmic decisions are mappings between three ‘spaces’, namely - the construct space (the real world), the observed space (the reflection) and the decision space (the outcomes</w:t>
-      </w:r>
-      <w:r>
-        <w:rPr>
-          <w:rFonts w:ascii="Cambria" w:eastAsia="Cambria" w:hAnsi="Cambria" w:cs="Cambria"/>
-        </w:rPr>
-        <w:t xml:space="preserve"> or allocations).</w:t>
+        <w:t>Algorithmic decisions are mappings between three ‘spaces’, namely - the construct space (the real world), the observed space (the reflection) and the decision space (the outcomes or allocations).</w:t>
       </w:r>
       <w:r>
         <w:rPr>
@@ -2964,14 +2686,7 @@
           <w:rFonts w:ascii="Cambria" w:eastAsia="Cambria" w:hAnsi="Cambria" w:cs="Cambria"/>
           <w:color w:val="FF0000"/>
         </w:rPr>
-        <w:t xml:space="preserve">(An adolescent Einstein is begrudgingly taking a standardized </w:t>
-      </w:r>
-      <w:r>
-        <w:rPr>
-          <w:rFonts w:ascii="Cambria" w:eastAsia="Cambria" w:hAnsi="Cambria" w:cs="Cambria"/>
-          <w:color w:val="FF0000"/>
-        </w:rPr>
-        <w:t>test, frowning in frustration as he writes his answers.)</w:t>
+        <w:t>(An adolescent Einstein is begrudgingly taking a standardized test, frowning in frustration as he writes his answers.)</w:t>
       </w:r>
     </w:p>
     <w:p>
@@ -3041,13 +2756,7 @@
           <w:rFonts w:ascii="Cambria" w:eastAsia="Cambria" w:hAnsi="Cambria" w:cs="Cambria"/>
         </w:rPr>
         <w:lastRenderedPageBreak/>
-        <w:t xml:space="preserve">In a perfect world, where there is neither a distortion in the world nor in the reflection, our constructs and our observations would be the same. In reality, the construct space is unobservable and so we </w:t>
-      </w:r>
-      <w:r>
-        <w:rPr>
-          <w:rFonts w:ascii="Cambria" w:eastAsia="Cambria" w:hAnsi="Cambria" w:cs="Cambria"/>
-        </w:rPr>
-        <w:t>need to make assumptions about its nature and about the mapping from construct to observation. These assumptions color our judgments about whether allocations of benefits are ‘fair’ (by some specific notion).</w:t>
+        <w:t>In a perfect world, where there is neither a distortion in the world nor in the reflection, our constructs and our observations would be the same. In reality, the construct space is unobservable and so we need to make assumptions about its nature and about the mapping from construct to observation. These assumptions color our judgments about whether allocations of benefits are ‘fair’ (by some specific notion).</w:t>
       </w:r>
     </w:p>
     <w:p>
@@ -3062,13 +2771,7 @@
         <w:rPr>
           <w:rFonts w:ascii="Cambria" w:eastAsia="Cambria" w:hAnsi="Cambria" w:cs="Cambria"/>
         </w:rPr>
-        <w:t>Different worldviews affect our intuitions abou</w:t>
-      </w:r>
-      <w:r>
-        <w:rPr>
-          <w:rFonts w:ascii="Cambria" w:eastAsia="Cambria" w:hAnsi="Cambria" w:cs="Cambria"/>
-        </w:rPr>
-        <w:t xml:space="preserve">t ‘fairness’. </w:t>
+        <w:t xml:space="preserve">Different worldviews affect our intuitions about ‘fairness’. </w:t>
       </w:r>
       <w:r>
         <w:rPr>
@@ -3092,27 +2795,14 @@
           <w:rFonts w:ascii="Cambria" w:eastAsia="Cambria" w:hAnsi="Cambria" w:cs="Cambria"/>
           <w:color w:val="FF0000"/>
         </w:rPr>
-        <w:t>(Picture three spaces - a globe full of data, from which we can see three individuals. The first, a white male in a dapper three-piece suit. The second, a woman of color, dressed plainly. And the third, a white woman dressed up in a stylis</w:t>
-      </w:r>
-      <w:r>
-        <w:rPr>
-          <w:rFonts w:ascii="Cambria" w:eastAsia="Cambria" w:hAnsi="Cambria" w:cs="Cambria"/>
-          <w:color w:val="FF0000"/>
-        </w:rPr>
-        <w:t>h dress. This view is the construct- how we expect the people actually are. The next space is the ‘observed’ space. Let’s see how the observed space looks different based on which worldview we decide to operate under)</w:t>
+        <w:t>(Picture three spaces - a globe full of data, from which we can see three individuals. The first, a white male in a dapper three-piece suit. The second, a woman of color, dressed plainly. And the third, a white woman dressed up in a stylish dress. This view is the construct- how we expect the people actually are. The next space is the ‘observed’ space. Let’s see how the observed space looks different based on which worldview we decide to operate under)</w:t>
       </w:r>
       <w:r>
         <w:rPr>
           <w:rFonts w:ascii="Cambria" w:eastAsia="Cambria" w:hAnsi="Cambria" w:cs="Cambria"/>
         </w:rPr>
         <w:br/>
-        <w:t>The *‘What You See Is What You Get’* w</w:t>
-      </w:r>
-      <w:r>
-        <w:rPr>
-          <w:rFonts w:ascii="Cambria" w:eastAsia="Cambria" w:hAnsi="Cambria" w:cs="Cambria"/>
-        </w:rPr>
-        <w:t xml:space="preserve">orldview assumes that relevant characteristics are correctly captured in the data and that differences among people’s abilities (by some task-specific distance metric) are preserved from the construct space to the observed space. </w:t>
+        <w:t xml:space="preserve">The *‘What You See Is What You Get’* worldview assumes that relevant characteristics are correctly captured in the data and that differences among people’s abilities (by some task-specific distance metric) are preserved from the construct space to the observed space. </w:t>
       </w:r>
       <w:r>
         <w:rPr>
@@ -3125,14 +2815,7 @@
           <w:rFonts w:ascii="Cambria" w:eastAsia="Cambria" w:hAnsi="Cambria" w:cs="Cambria"/>
           <w:color w:val="FF0000"/>
         </w:rPr>
-        <w:t>(Under this worldview, th</w:t>
-      </w:r>
-      <w:r>
-        <w:rPr>
-          <w:rFonts w:ascii="Cambria" w:eastAsia="Cambria" w:hAnsi="Cambria" w:cs="Cambria"/>
-          <w:color w:val="FF0000"/>
-        </w:rPr>
-        <w:t>e three people look identical in the construct space and in the observed space - race, gender, dress sense and all!)</w:t>
+        <w:t>(Under this worldview, the three people look identical in the construct space and in the observed space - race, gender, dress sense and all!)</w:t>
       </w:r>
       <w:r>
         <w:rPr>
@@ -3152,14 +2835,7 @@
           <w:rFonts w:ascii="Cambria" w:eastAsia="Cambria" w:hAnsi="Cambria" w:cs="Cambria"/>
           <w:color w:val="FF0000"/>
         </w:rPr>
-        <w:t>(Decisions are represented by thumb</w:t>
-      </w:r>
-      <w:r>
-        <w:rPr>
-          <w:rFonts w:ascii="Cambria" w:eastAsia="Cambria" w:hAnsi="Cambria" w:cs="Cambria"/>
-          <w:color w:val="FF0000"/>
-        </w:rPr>
-        <w:t>s up or thumbs down given by the algorithm)</w:t>
+        <w:t>(Decisions are represented by thumbs up or thumbs down given by the algorithm)</w:t>
       </w:r>
     </w:p>
     <w:p>
@@ -3175,13 +2851,7 @@
         <w:rPr>
           <w:rFonts w:ascii="Cambria" w:eastAsia="Cambria" w:hAnsi="Cambria" w:cs="Cambria"/>
         </w:rPr>
-        <w:t>On the other hand, the *‘We are All Equal’* worldview is based on the idea that differences in people’s observed abilities are not attributable to factors outside of their control. In so far that people’s abiliti</w:t>
-      </w:r>
-      <w:r>
-        <w:rPr>
-          <w:rFonts w:ascii="Cambria" w:eastAsia="Cambria" w:hAnsi="Cambria" w:cs="Cambria"/>
-        </w:rPr>
-        <w:t xml:space="preserve">es can be measured in a manner that is independent of their protected characteristics such as sex and race, we can make ‘fair’ decisions. </w:t>
+        <w:t xml:space="preserve">On the other hand, the *‘We are All Equal’* worldview is based on the idea that differences in people’s observed abilities are not attributable to factors outside of their control. In so far that people’s abilities can be measured in a manner that is independent of their protected characteristics such as sex and race, we can make ‘fair’ decisions. </w:t>
       </w:r>
       <w:r>
         <w:rPr>
@@ -3194,14 +2864,7 @@
           <w:rFonts w:ascii="Cambria" w:eastAsia="Cambria" w:hAnsi="Cambria" w:cs="Cambria"/>
           <w:color w:val="FF0000"/>
         </w:rPr>
-        <w:t>(Here, the observed space is such that people all look the same color, are all dressed in the same attire and have th</w:t>
-      </w:r>
-      <w:r>
-        <w:rPr>
-          <w:rFonts w:ascii="Cambria" w:eastAsia="Cambria" w:hAnsi="Cambria" w:cs="Cambria"/>
-          <w:color w:val="FF0000"/>
-        </w:rPr>
-        <w:t>e same body structure and haircut. We can no longer tell people’s gender or race from their appearance.)</w:t>
+        <w:t>(Here, the observed space is such that people all look the same color, are all dressed in the same attire and have the same body structure and haircut. We can no longer tell people’s gender or race from their appearance.)</w:t>
       </w:r>
     </w:p>
     <w:p>
@@ -3255,26 +2918,14 @@
         <w:rPr>
           <w:rFonts w:ascii="Cambria" w:eastAsia="Cambria" w:hAnsi="Cambria" w:cs="Cambria"/>
         </w:rPr>
-        <w:t xml:space="preserve">. Mathematically, if the distance between two people, based on some task-relevant metric, is small, then they should both be allocated the same outcome. The “What You See Is What You Get” worldview tracks individual fairness insofar that it will object to </w:t>
-      </w:r>
-      <w:r>
-        <w:rPr>
-          <w:rFonts w:ascii="Cambria" w:eastAsia="Cambria" w:hAnsi="Cambria" w:cs="Cambria"/>
-        </w:rPr>
-        <w:t>two individuals who are *truly* similar in the construct space, to appear to be dissimilar in the observed space.</w:t>
+        <w:t>. Mathematically, if the distance between two people, based on some task-relevant metric, is small, then they should both be allocated the same outcome. The “What You See Is What You Get” worldview tracks individual fairness insofar that it will object to two individuals who are *truly* similar in the construct space, to appear to be dissimilar in the observed space.</w:t>
       </w:r>
       <w:r>
         <w:rPr>
           <w:rFonts w:ascii="Cambria" w:eastAsia="Cambria" w:hAnsi="Cambria" w:cs="Cambria"/>
         </w:rPr>
         <w:br/>
-        <w:t>However, the converse need not be true – people who are *truly* dissimilar in the construct space can end up looking similar in the observed s</w:t>
-      </w:r>
-      <w:r>
-        <w:rPr>
-          <w:rFonts w:ascii="Cambria" w:eastAsia="Cambria" w:hAnsi="Cambria" w:cs="Cambria"/>
-        </w:rPr>
-        <w:t>pace.</w:t>
+        <w:t>However, the converse need not be true – people who are *truly* dissimilar in the construct space can end up looking similar in the observed space.</w:t>
       </w:r>
       <w:r>
         <w:rPr>
@@ -3303,13 +2954,7 @@
           <w:rFonts w:ascii="Cambria" w:eastAsia="Cambria" w:hAnsi="Cambria" w:cs="Cambria"/>
         </w:rPr>
         <w:lastRenderedPageBreak/>
-        <w:t>Group fairness tries to ensure some notion of parity in outcomes for members of different protected groups. Mathematica</w:t>
-      </w:r>
-      <w:r>
-        <w:rPr>
-          <w:rFonts w:ascii="Cambria" w:eastAsia="Cambria" w:hAnsi="Cambria" w:cs="Cambria"/>
-        </w:rPr>
-        <w:t>lly, we would aim to equalize some statistical measure - such as positive outcomes, error rates or false positive/false negative rates - across groups.</w:t>
+        <w:t>Group fairness tries to ensure some notion of parity in outcomes for members of different protected groups. Mathematically, we would aim to equalize some statistical measure - such as positive outcomes, error rates or false positive/false negative rates - across groups.</w:t>
       </w:r>
     </w:p>
     <w:p>
@@ -3324,13 +2969,7 @@
         <w:rPr>
           <w:rFonts w:ascii="Cambria" w:eastAsia="Cambria" w:hAnsi="Cambria" w:cs="Cambria"/>
         </w:rPr>
-        <w:t xml:space="preserve">Think of it as two different coaching styles – Are you the Doug Collins of the ’86-’88 Bulls, designing </w:t>
-      </w:r>
-      <w:r>
-        <w:rPr>
-          <w:rFonts w:ascii="Cambria" w:eastAsia="Cambria" w:hAnsi="Cambria" w:cs="Cambria"/>
-        </w:rPr>
-        <w:t>your entire offense around your most talented player - eager to see him earn his place among the all-time greats?</w:t>
+        <w:t>Think of it as two different coaching styles – Are you the Doug Collins of the ’86-’88 Bulls, designing your entire offense around your most talented player - eager to see him earn his place among the all-time greats?</w:t>
       </w:r>
     </w:p>
     <w:p>
@@ -3362,13 +3001,7 @@
         <w:rPr>
           <w:rFonts w:ascii="Cambria" w:eastAsia="Cambria" w:hAnsi="Cambria" w:cs="Cambria"/>
         </w:rPr>
-        <w:t>Or are you the Phil</w:t>
-      </w:r>
-      <w:r>
-        <w:rPr>
-          <w:rFonts w:ascii="Cambria" w:eastAsia="Cambria" w:hAnsi="Cambria" w:cs="Cambria"/>
-        </w:rPr>
-        <w:t xml:space="preserve"> Jackson of the Bulls, identifying the different strengths of different players and organizing the triangle offense to perfection, thereby taking the Bulls – led by the inimitable Jordan, of course - to their first championship victory.</w:t>
+        <w:t>Or are you the Phil Jackson of the Bulls, identifying the different strengths of different players and organizing the triangle offense to perfection, thereby taking the Bulls – led by the inimitable Jordan, of course - to their first championship victory.</w:t>
       </w:r>
     </w:p>
     <w:p>
@@ -3385,14 +3018,7 @@
           <w:rFonts w:ascii="Cambria" w:eastAsia="Cambria" w:hAnsi="Cambria" w:cs="Cambria"/>
           <w:color w:val="FF0000"/>
         </w:rPr>
-        <w:t>(Jordan stands next</w:t>
-      </w:r>
-      <w:r>
-        <w:rPr>
-          <w:rFonts w:ascii="Cambria" w:eastAsia="Cambria" w:hAnsi="Cambria" w:cs="Cambria"/>
-          <w:color w:val="FF0000"/>
-        </w:rPr>
-        <w:t xml:space="preserve"> to Phil Jackson, both holding a championship trophy in their hands and beaming with joy)</w:t>
+        <w:t>(Jordan stands next to Phil Jackson, both holding a championship trophy in their hands and beaming with joy)</w:t>
       </w:r>
     </w:p>
     <w:p>
@@ -3420,13 +3046,7 @@
         <w:rPr>
           <w:rFonts w:ascii="Cambria" w:eastAsia="Cambria" w:hAnsi="Cambria" w:cs="Cambria"/>
         </w:rPr>
-        <w:t xml:space="preserve"> – you can pull off two ‘threepeat’ Championship wins, while having Jordan win league MVP each y</w:t>
-      </w:r>
-      <w:r>
-        <w:rPr>
-          <w:rFonts w:ascii="Cambria" w:eastAsia="Cambria" w:hAnsi="Cambria" w:cs="Cambria"/>
-        </w:rPr>
-        <w:t>ear!</w:t>
+        <w:t xml:space="preserve"> – you can pull off two ‘threepeat’ Championship wins, while having Jordan win league MVP each year!</w:t>
       </w:r>
     </w:p>
     <w:p>
@@ -3465,39 +3085,21 @@
         <w:rPr>
           <w:rFonts w:ascii="Cambria" w:eastAsia="Cambria" w:hAnsi="Cambria" w:cs="Cambria"/>
         </w:rPr>
-        <w:t>A second dichotomy arises from the way in which we arrive at a ‘fair’ decision. Procedural fairness emphasizes that the same process be applied to all individuals, irrespective of the societal factors that might advantage some a</w:t>
-      </w:r>
-      <w:r>
-        <w:rPr>
-          <w:rFonts w:ascii="Cambria" w:eastAsia="Cambria" w:hAnsi="Cambria" w:cs="Cambria"/>
-        </w:rPr>
-        <w:t>nd disadvantage others in getting a ‘fair’ shot in the selection process.</w:t>
-      </w:r>
-    </w:p>
-    <w:p>
-      <w:pPr>
-        <w:jc w:val="both"/>
-        <w:rPr>
-          <w:rFonts w:ascii="Cambria" w:eastAsia="Cambria" w:hAnsi="Cambria" w:cs="Cambria"/>
-        </w:rPr>
-      </w:pPr>
-      <w:r>
-        <w:rPr>
-          <w:rFonts w:ascii="Cambria" w:eastAsia="Cambria" w:hAnsi="Cambria" w:cs="Cambria"/>
-        </w:rPr>
-        <w:t>Outcome fairness, on the other hand, aims to ensure that outcomes (positive or negative) meet some requirement, such as positive outcomes being distributed equally among different gr</w:t>
-      </w:r>
-      <w:r>
-        <w:rPr>
-          <w:rFonts w:ascii="Cambria" w:eastAsia="Cambria" w:hAnsi="Cambria" w:cs="Cambria"/>
-        </w:rPr>
-        <w:t>oups. This ensures that members from certain groups are not systematically disadvantaged with respect to outcomes, but might come at the cost of procedural fairness - correcting for systemic inequalities might require a different procedure to be applied to</w:t>
-      </w:r>
-      <w:r>
-        <w:rPr>
-          <w:rFonts w:ascii="Cambria" w:eastAsia="Cambria" w:hAnsi="Cambria" w:cs="Cambria"/>
-        </w:rPr>
-        <w:t xml:space="preserve"> candidates from different groups.</w:t>
+        <w:t>A second dichotomy arises from the way in which we arrive at a ‘fair’ decision. Procedural fairness emphasizes that the same process be applied to all individuals, irrespective of the societal factors that might advantage some and disadvantage others in getting a ‘fair’ shot in the selection process.</w:t>
+      </w:r>
+    </w:p>
+    <w:p>
+      <w:pPr>
+        <w:jc w:val="both"/>
+        <w:rPr>
+          <w:rFonts w:ascii="Cambria" w:eastAsia="Cambria" w:hAnsi="Cambria" w:cs="Cambria"/>
+        </w:rPr>
+      </w:pPr>
+      <w:r>
+        <w:rPr>
+          <w:rFonts w:ascii="Cambria" w:eastAsia="Cambria" w:hAnsi="Cambria" w:cs="Cambria"/>
+        </w:rPr>
+        <w:t>Outcome fairness, on the other hand, aims to ensure that outcomes (positive or negative) meet some requirement, such as positive outcomes being distributed equally among different groups. This ensures that members from certain groups are not systematically disadvantaged with respect to outcomes, but might come at the cost of procedural fairness - correcting for systemic inequalities might require a different procedure to be applied to candidates from different groups.</w:t>
       </w:r>
     </w:p>
     <w:p>
@@ -3535,19 +3137,7 @@
         <w:rPr>
           <w:rFonts w:ascii="Cambria" w:eastAsia="Cambria" w:hAnsi="Cambria" w:cs="Cambria"/>
         </w:rPr>
-        <w:t>This dichotomy tracks two doctrines from US Anti-Discrimination law - Disparat</w:t>
-      </w:r>
-      <w:r>
-        <w:rPr>
-          <w:rFonts w:ascii="Cambria" w:eastAsia="Cambria" w:hAnsi="Cambria" w:cs="Cambria"/>
-        </w:rPr>
-        <w:t>e Treatment and Disparate Impact. Disparate treatment prohibits procedural unfairness - intentional discrimination through the use of different formal procedures or making decisions based explicitly on protected characteristics is illegal. Disparate impact</w:t>
-      </w:r>
-      <w:r>
-        <w:rPr>
-          <w:rFonts w:ascii="Cambria" w:eastAsia="Cambria" w:hAnsi="Cambria" w:cs="Cambria"/>
-        </w:rPr>
-        <w:t xml:space="preserve">, on the other hand, prohibits unjustified and avoidable disparities in outcomes for people of different protected groups. </w:t>
+        <w:t xml:space="preserve">This dichotomy tracks two doctrines from US Anti-Discrimination law - Disparate Treatment and Disparate Impact. Disparate treatment prohibits procedural unfairness - intentional discrimination through the use of different formal procedures or making decisions based explicitly on protected characteristics is illegal. Disparate impact, on the other hand, prohibits unjustified and avoidable disparities in outcomes for people of different protected groups. </w:t>
       </w:r>
     </w:p>
     <w:p>
@@ -3585,14 +3175,7 @@
           <w:rFonts w:ascii="Cambria" w:eastAsia="Cambria" w:hAnsi="Cambria" w:cs="Cambria"/>
           <w:color w:val="FF0000"/>
         </w:rPr>
-        <w:t>(Tony Stark/Iron Man and Steve Rogers/Captain America both stare at ea</w:t>
-      </w:r>
-      <w:r>
-        <w:rPr>
-          <w:rFonts w:ascii="Cambria" w:eastAsia="Cambria" w:hAnsi="Cambria" w:cs="Cambria"/>
-          <w:color w:val="FF0000"/>
-        </w:rPr>
-        <w:t xml:space="preserve">ch other solemnly) </w:t>
+        <w:t xml:space="preserve">(Tony Stark/Iron Man and Steve Rogers/Captain America both stare at each other solemnly) </w:t>
       </w:r>
     </w:p>
     <w:p>
@@ -3607,13 +3190,7 @@
           <w:rFonts w:ascii="Cambria" w:eastAsia="Cambria" w:hAnsi="Cambria" w:cs="Cambria"/>
         </w:rPr>
         <w:lastRenderedPageBreak/>
-        <w:t>On one hand, you have Team Stark, who believe in signing the accords and operating under a prescribed mandate and procedure. And then there are those who, like Cap, believe in the efficacy of the outcome, even if it requires preferentia</w:t>
-      </w:r>
-      <w:r>
-        <w:rPr>
-          <w:rFonts w:ascii="Cambria" w:eastAsia="Cambria" w:hAnsi="Cambria" w:cs="Cambria"/>
-        </w:rPr>
-        <w:t xml:space="preserve">l treatment. </w:t>
+        <w:t xml:space="preserve">On one hand, you have Team Stark, who believe in signing the accords and operating under a prescribed mandate and procedure. And then there are those who, like Cap, believe in the efficacy of the outcome, even if it requires preferential treatment. </w:t>
       </w:r>
     </w:p>
     <w:p>
@@ -3676,21 +3253,39 @@
         <w:rPr>
           <w:rFonts w:ascii="Cambria" w:eastAsia="Cambria" w:hAnsi="Cambria" w:cs="Cambria"/>
         </w:rPr>
-        <w:t xml:space="preserve"> have decreed that different statistical measures of ‘fairness’ are mutually incompatible.  </w:t>
-      </w:r>
-    </w:p>
-    <w:p>
-      <w:pPr>
-        <w:jc w:val="both"/>
-        <w:rPr>
-          <w:rFonts w:ascii="Cambria" w:eastAsia="Cambria" w:hAnsi="Cambria" w:cs="Cambria"/>
-        </w:rPr>
-      </w:pPr>
-      <w:r>
-        <w:rPr>
-          <w:rFonts w:ascii="Cambria" w:eastAsia="Cambria" w:hAnsi="Cambria" w:cs="Cambria"/>
-        </w:rPr>
-        <w:t xml:space="preserve">For example, say you need to reward your hungry </w:t>
+        <w:t xml:space="preserve"> have decreed that different statistical measures of ‘fairness’ </w:t>
+      </w:r>
+      <w:r>
+        <w:rPr>
+          <w:rFonts w:ascii="Cambria" w:eastAsia="Cambria" w:hAnsi="Cambria" w:cs="Cambria"/>
+        </w:rPr>
+        <w:t xml:space="preserve">in predictions </w:t>
+      </w:r>
+      <w:r>
+        <w:rPr>
+          <w:rFonts w:ascii="Cambria" w:eastAsia="Cambria" w:hAnsi="Cambria" w:cs="Cambria"/>
+        </w:rPr>
+        <w:t xml:space="preserve">are mutually incompatible.  </w:t>
+      </w:r>
+    </w:p>
+    <w:p>
+      <w:pPr>
+        <w:jc w:val="both"/>
+        <w:rPr>
+          <w:rFonts w:ascii="Cambria" w:eastAsia="Cambria" w:hAnsi="Cambria" w:cs="Cambria"/>
+        </w:rPr>
+      </w:pPr>
+      <w:r>
+        <w:rPr>
+          <w:rFonts w:ascii="Cambria" w:eastAsia="Cambria" w:hAnsi="Cambria" w:cs="Cambria"/>
+        </w:rPr>
+        <w:t>Here’s an example of impossibility in ‘fair’ resource allocation. S</w:t>
+      </w:r>
+      <w:r>
+        <w:rPr>
+          <w:rFonts w:ascii="Cambria" w:eastAsia="Cambria" w:hAnsi="Cambria" w:cs="Cambria"/>
+        </w:rPr>
+        <w:t xml:space="preserve">ay you need to reward your hungry </w:t>
       </w:r>
       <w:proofErr w:type="spellStart"/>
       <w:r>
@@ -3720,107 +3315,83 @@
           <w:rFonts w:ascii="Cambria" w:eastAsia="Cambria" w:hAnsi="Cambria" w:cs="Cambria"/>
           <w:color w:val="FF0000"/>
         </w:rPr>
-        <w:t>(Picture Chef Remy, from the 2007 Pixar movie ‘Ratatouille’ and his buddies. Remy</w:t>
-      </w:r>
-      <w:r>
-        <w:rPr>
-          <w:rFonts w:ascii="Cambria" w:eastAsia="Cambria" w:hAnsi="Cambria" w:cs="Cambria"/>
-          <w:color w:val="FF0000"/>
-        </w:rPr>
-        <w:t xml:space="preserve"> is the executive chef, while two of his aproned friends are the sous chefs. Six chubby novice line chefs close out the group of ‘hungry helpers’)</w:t>
-      </w:r>
-    </w:p>
-    <w:p>
-      <w:pPr>
-        <w:jc w:val="both"/>
-        <w:rPr>
-          <w:rFonts w:ascii="Cambria" w:eastAsia="Cambria" w:hAnsi="Cambria" w:cs="Cambria"/>
-        </w:rPr>
-      </w:pPr>
-      <w:r>
-        <w:rPr>
-          <w:rFonts w:ascii="Cambria" w:eastAsia="Cambria" w:hAnsi="Cambria" w:cs="Cambria"/>
-        </w:rPr>
-        <w:t xml:space="preserve">If you decide that the ‘fair’ way to do this would be to ensure that you will split the pie into three equal </w:t>
-      </w:r>
-      <w:r>
-        <w:rPr>
-          <w:rFonts w:ascii="Cambria" w:eastAsia="Cambria" w:hAnsi="Cambria" w:cs="Cambria"/>
-        </w:rPr>
-        <w:t xml:space="preserve">parts - one for each level of culinary expertise, then each rookie would get less than each executive chef - purely due to that fact that there are more rookies! </w:t>
-      </w:r>
-    </w:p>
-    <w:p>
-      <w:pPr>
-        <w:jc w:val="both"/>
-        <w:rPr>
-          <w:rFonts w:ascii="Cambria" w:eastAsia="Cambria" w:hAnsi="Cambria" w:cs="Cambria"/>
-          <w:color w:val="FF0000"/>
-        </w:rPr>
-      </w:pPr>
-      <w:r>
-        <w:rPr>
-          <w:rFonts w:ascii="Cambria" w:eastAsia="Cambria" w:hAnsi="Cambria" w:cs="Cambria"/>
-          <w:color w:val="FF0000"/>
-        </w:rPr>
-        <w:t>(Since you have three sets of chefs - executive, sous and line, you must first split the wheel of cheese into three equal parts. ⅓ goes to Remy, since he is the only executive chef. Each of the sous gets half of their one-third, so ⅙ each. The line chefs a</w:t>
-      </w:r>
-      <w:r>
-        <w:rPr>
-          <w:rFonts w:ascii="Cambria" w:eastAsia="Cambria" w:hAnsi="Cambria" w:cs="Cambria"/>
-          <w:color w:val="FF0000"/>
-        </w:rPr>
-        <w:t>re aplenty - 6 to be exact and so they must split their one-third amongst themselves. Each line chef gets only 1/18 of the wheel each - far less than Remy’s ⅓)</w:t>
-      </w:r>
-    </w:p>
-    <w:p>
-      <w:pPr>
-        <w:jc w:val="both"/>
-        <w:rPr>
-          <w:rFonts w:ascii="Cambria" w:eastAsia="Cambria" w:hAnsi="Cambria" w:cs="Cambria"/>
-        </w:rPr>
-      </w:pPr>
-      <w:r>
-        <w:rPr>
-          <w:rFonts w:ascii="Cambria" w:eastAsia="Cambria" w:hAnsi="Cambria" w:cs="Cambria"/>
-        </w:rPr>
-        <w:t>If you decide then you must instead give each chef the same amount of food, then it would be imp</w:t>
-      </w:r>
-      <w:r>
-        <w:rPr>
-          <w:rFonts w:ascii="Cambria" w:eastAsia="Cambria" w:hAnsi="Cambria" w:cs="Cambria"/>
-        </w:rPr>
-        <w:t xml:space="preserve">ossible to have parity in outcomes for all groups - there would be much more food overall given to the rookie group. </w:t>
-      </w:r>
-    </w:p>
-    <w:p>
-      <w:pPr>
-        <w:jc w:val="both"/>
-        <w:rPr>
-          <w:rFonts w:ascii="Cambria" w:eastAsia="Cambria" w:hAnsi="Cambria" w:cs="Cambria"/>
-          <w:color w:val="FF0000"/>
-        </w:rPr>
-      </w:pPr>
-      <w:r>
-        <w:rPr>
-          <w:rFonts w:ascii="Cambria" w:eastAsia="Cambria" w:hAnsi="Cambria" w:cs="Cambria"/>
-          <w:color w:val="FF0000"/>
-        </w:rPr>
-        <w:t>(A different way to split the wheel of cheese is to give everyone an equal piece - we simply split it into 9 pieces, and each chef - irres</w:t>
-      </w:r>
-      <w:r>
-        <w:rPr>
-          <w:rFonts w:ascii="Cambria" w:eastAsia="Cambria" w:hAnsi="Cambria" w:cs="Cambria"/>
-          <w:color w:val="FF0000"/>
-        </w:rPr>
-        <w:t>pective of whether they are an executive chef or line chef or sous chef gets 1/9. Now, if we check for outcomes for different groups, then the line chefs totally have 6/9 of the wheel (since there are 6 line chefs and each got 1/9), the sous have 2/9 of th</w:t>
-      </w:r>
-      <w:r>
-        <w:rPr>
-          <w:rFonts w:ascii="Cambria" w:eastAsia="Cambria" w:hAnsi="Cambria" w:cs="Cambria"/>
-          <w:color w:val="FF0000"/>
-        </w:rPr>
-        <w:t>e wheel and the executives only get 1/9 of the total.)</w:t>
+        <w:t>(Picture Chef Remy, from the 2007 Pixar movie ‘Ratatouille’ and his buddies. Remy is the executive chef, while two of his aproned friends are the sous chefs. Six chubby novice line chefs close out the group of ‘hungry helpers’)</w:t>
+      </w:r>
+    </w:p>
+    <w:p>
+      <w:pPr>
+        <w:jc w:val="both"/>
+        <w:rPr>
+          <w:rFonts w:ascii="Cambria" w:eastAsia="Cambria" w:hAnsi="Cambria" w:cs="Cambria"/>
+        </w:rPr>
+      </w:pPr>
+      <w:r>
+        <w:rPr>
+          <w:rFonts w:ascii="Cambria" w:eastAsia="Cambria" w:hAnsi="Cambria" w:cs="Cambria"/>
+        </w:rPr>
+        <w:t xml:space="preserve">If you decide that the ‘fair’ way to do this would be to ensure that you will split the pie into three equal parts - one for each level of culinary expertise, then each rookie would get less than each executive chef - purely due to that fact that there are more rookies! </w:t>
+      </w:r>
+    </w:p>
+    <w:p>
+      <w:pPr>
+        <w:jc w:val="both"/>
+        <w:rPr>
+          <w:rFonts w:ascii="Cambria" w:eastAsia="Cambria" w:hAnsi="Cambria" w:cs="Cambria"/>
+          <w:color w:val="FF0000"/>
+        </w:rPr>
+      </w:pPr>
+      <w:r>
+        <w:rPr>
+          <w:rFonts w:ascii="Cambria" w:eastAsia="Cambria" w:hAnsi="Cambria" w:cs="Cambria"/>
+          <w:color w:val="FF0000"/>
+        </w:rPr>
+        <w:t>(Since you have three sets of chefs - executive, sous and line, you must first split the wheel of cheese into three equal parts. ⅓ goes to Remy, since he is the only executive chef. Each of the sous gets half of their one-third, so ⅙ each. The line chefs are aplenty - 6 to be exact and so they must split their one-third amongst themselves. Each line chef gets only 1/18 of the wheel each - far less than Remy’s ⅓)</w:t>
+      </w:r>
+    </w:p>
+    <w:p>
+      <w:pPr>
+        <w:jc w:val="both"/>
+        <w:rPr>
+          <w:rFonts w:ascii="Cambria" w:eastAsia="Cambria" w:hAnsi="Cambria" w:cs="Cambria"/>
+        </w:rPr>
+      </w:pPr>
+      <w:r>
+        <w:rPr>
+          <w:rFonts w:ascii="Cambria" w:eastAsia="Cambria" w:hAnsi="Cambria" w:cs="Cambria"/>
+        </w:rPr>
+        <w:t xml:space="preserve">If you decide then you must instead give each chef the same amount of food, then it would be impossible to have parity in outcomes for all groups - there would be much more food overall given to the rookie group. </w:t>
+      </w:r>
+    </w:p>
+    <w:p>
+      <w:pPr>
+        <w:jc w:val="both"/>
+        <w:rPr>
+          <w:rFonts w:ascii="Cambria" w:eastAsia="Cambria" w:hAnsi="Cambria" w:cs="Cambria"/>
+          <w:color w:val="FF0000"/>
+        </w:rPr>
+      </w:pPr>
+      <w:r>
+        <w:rPr>
+          <w:rFonts w:ascii="Cambria" w:eastAsia="Cambria" w:hAnsi="Cambria" w:cs="Cambria"/>
+          <w:color w:val="FF0000"/>
+        </w:rPr>
+        <w:t xml:space="preserve">(A different way to split the wheel of cheese is to give everyone an equal piece - we simply split it into 9 pieces, and each chef - irrespective of whether they are an executive chef or line chef or sous chef gets 1/9. Now, if we check for outcomes for different groups, then the line chefs totally have 6/9 of the wheel (since there are </w:t>
+      </w:r>
+      <w:proofErr w:type="gramStart"/>
+      <w:r>
+        <w:rPr>
+          <w:rFonts w:ascii="Cambria" w:eastAsia="Cambria" w:hAnsi="Cambria" w:cs="Cambria"/>
+          <w:color w:val="FF0000"/>
+        </w:rPr>
+        <w:t>6 line</w:t>
+      </w:r>
+      <w:proofErr w:type="gramEnd"/>
+      <w:r>
+        <w:rPr>
+          <w:rFonts w:ascii="Cambria" w:eastAsia="Cambria" w:hAnsi="Cambria" w:cs="Cambria"/>
+          <w:color w:val="FF0000"/>
+        </w:rPr>
+        <w:t xml:space="preserve"> chefs and each got 1/9), the sous have 2/9 of the wheel and the executives only get 1/9 of the total.)</w:t>
       </w:r>
     </w:p>
     <w:p>
@@ -3862,56 +3433,38 @@
         <w:rPr>
           <w:rFonts w:ascii="Cambria" w:eastAsia="Cambria" w:hAnsi="Cambria" w:cs="Cambria"/>
         </w:rPr>
-        <w:t>And so, since we cannot simultaneously satisfy different ‘Fairness’ ideals, we must be conscientious in selecting a suitable Fai</w:t>
-      </w:r>
-      <w:r>
-        <w:rPr>
-          <w:rFonts w:ascii="Cambria" w:eastAsia="Cambria" w:hAnsi="Cambria" w:cs="Cambria"/>
-        </w:rPr>
-        <w:t xml:space="preserve">rness metric for our particular problem.   </w:t>
-      </w:r>
-    </w:p>
-    <w:p>
-      <w:pPr>
-        <w:jc w:val="both"/>
-        <w:rPr>
-          <w:rFonts w:ascii="Cambria" w:eastAsia="Cambria" w:hAnsi="Cambria" w:cs="Cambria"/>
-        </w:rPr>
-      </w:pPr>
-      <w:r>
-        <w:rPr>
-          <w:rFonts w:ascii="Cambria" w:eastAsia="Cambria" w:hAnsi="Cambria" w:cs="Cambria"/>
-        </w:rPr>
-        <w:t>What ‘wrong’ are we trying to correct? What do we mean by ‘Fairness’? Is it ‘Non-Discrimination’ (from legal doctrines)? Is it some notion of distributive justice (from political philosophy)? Is it equality in th</w:t>
-      </w:r>
-      <w:r>
-        <w:rPr>
-          <w:rFonts w:ascii="Cambria" w:eastAsia="Cambria" w:hAnsi="Cambria" w:cs="Cambria"/>
-        </w:rPr>
-        <w:t>e distribution of some commodity/outcome (in the economic sense)?</w:t>
-      </w:r>
-    </w:p>
-    <w:p>
-      <w:pPr>
-        <w:jc w:val="both"/>
-        <w:rPr>
-          <w:rFonts w:ascii="Cambria" w:eastAsia="Cambria" w:hAnsi="Cambria" w:cs="Cambria"/>
-          <w:color w:val="FF0000"/>
-        </w:rPr>
-      </w:pPr>
-      <w:r>
-        <w:rPr>
-          <w:rFonts w:ascii="Cambria" w:eastAsia="Cambria" w:hAnsi="Cambria" w:cs="Cambria"/>
-          <w:color w:val="FF0000"/>
-        </w:rPr>
-        <w:t>(Picture a variation of Mount Rushmore, instead with different figureheads for different conceptions of ‘Fairness’, namely - The Statue of Liberty, Justice Ruth Bader Ginsberg, Martin Luther</w:t>
-      </w:r>
-      <w:r>
-        <w:rPr>
-          <w:rFonts w:ascii="Cambria" w:eastAsia="Cambria" w:hAnsi="Cambria" w:cs="Cambria"/>
-          <w:color w:val="FF0000"/>
-        </w:rPr>
-        <w:t xml:space="preserve"> King and the Lady of Justice)</w:t>
+        <w:t xml:space="preserve">And so, since we cannot simultaneously satisfy different ‘Fairness’ ideals, we must be conscientious in selecting a suitable Fairness metric for our particular problem.   </w:t>
+      </w:r>
+    </w:p>
+    <w:p>
+      <w:pPr>
+        <w:jc w:val="both"/>
+        <w:rPr>
+          <w:rFonts w:ascii="Cambria" w:eastAsia="Cambria" w:hAnsi="Cambria" w:cs="Cambria"/>
+        </w:rPr>
+      </w:pPr>
+      <w:r>
+        <w:rPr>
+          <w:rFonts w:ascii="Cambria" w:eastAsia="Cambria" w:hAnsi="Cambria" w:cs="Cambria"/>
+        </w:rPr>
+        <w:t>What ‘wrong’ are we trying to correct? What do we mean by ‘Fairness’? Is it ‘Non-Discrimination’ (from legal doctrines)? Is it some notion of distributive justice (from political philosophy)? Is it equality in the distribution of some commodity/outcome (in the economic sense)?</w:t>
+      </w:r>
+    </w:p>
+    <w:p>
+      <w:pPr>
+        <w:jc w:val="both"/>
+        <w:rPr>
+          <w:rFonts w:ascii="Cambria" w:eastAsia="Cambria" w:hAnsi="Cambria" w:cs="Cambria"/>
+          <w:color w:val="FF0000"/>
+        </w:rPr>
+      </w:pPr>
+      <w:r>
+        <w:rPr>
+          <w:rFonts w:ascii="Cambria" w:eastAsia="Cambria" w:hAnsi="Cambria" w:cs="Cambria"/>
+          <w:color w:val="FF0000"/>
+        </w:rPr>
+        <w:lastRenderedPageBreak/>
+        <w:t>(Picture a variation of Mount Rushmore, instead with different figureheads for different conceptions of ‘Fairness’, namely - The Statue of Liberty, Justice Ruth Bader Ginsberg, Martin Luther King and the Lady of Justice)</w:t>
       </w:r>
     </w:p>
     <w:p>
@@ -3928,7 +3481,6 @@
         <w:rPr>
           <w:rFonts w:ascii="Cambria" w:eastAsia="Cambria" w:hAnsi="Cambria" w:cs="Cambria"/>
         </w:rPr>
-        <w:lastRenderedPageBreak/>
         <w:t>The most influential character in the Fair-ML multiverse seems to be Fairness as ‘Equality of Opportunity’ (E</w:t>
       </w:r>
       <w:r>
@@ -4024,14 +3576,7 @@
           <w:rFonts w:ascii="Cambria" w:eastAsia="Cambria" w:hAnsi="Cambria" w:cs="Cambria"/>
           <w:color w:val="FF0000"/>
         </w:rPr>
-        <w:t xml:space="preserve">(Picture an Empire of different </w:t>
-      </w:r>
-      <w:r>
-        <w:rPr>
-          <w:rFonts w:ascii="Cambria" w:eastAsia="Cambria" w:hAnsi="Cambria" w:cs="Cambria"/>
-          <w:color w:val="FF0000"/>
-        </w:rPr>
-        <w:t>EOP villages. Let’s take a stroll through EOP-</w:t>
+        <w:t>(Picture an Empire of different EOP villages. Let’s take a stroll through EOP-</w:t>
       </w:r>
       <w:proofErr w:type="spellStart"/>
       <w:r>
@@ -4082,14 +3627,7 @@
           <w:rFonts w:ascii="Cambria" w:eastAsia="Cambria" w:hAnsi="Cambria" w:cs="Cambria"/>
           <w:color w:val="FF0000"/>
         </w:rPr>
-        <w:t>(Picture an assortment of different buildings, some majestically built, others raggedly perched on top of marsh land, some more modern art than architecture and other boring vanilla construc</w:t>
-      </w:r>
-      <w:r>
-        <w:rPr>
-          <w:rFonts w:ascii="Cambria" w:eastAsia="Cambria" w:hAnsi="Cambria" w:cs="Cambria"/>
-          <w:color w:val="FF0000"/>
-        </w:rPr>
-        <w:t>tions)</w:t>
+        <w:t>(Picture an assortment of different buildings, some majestically built, others raggedly perched on top of marsh land, some more modern art than architecture and other boring vanilla constructions)</w:t>
       </w:r>
     </w:p>
     <w:p>
@@ -4104,13 +3642,7 @@
         <w:rPr>
           <w:rFonts w:ascii="Cambria" w:eastAsia="Cambria" w:hAnsi="Cambria" w:cs="Cambria"/>
         </w:rPr>
-        <w:t>The Libertarians are a deeply individualistic people, as evidenced by the unique designs of the settlements in their village. Any holding or opportunity acquired honestly- without theft or cheating - is claimed fairly, even if it means that some end</w:t>
-      </w:r>
-      <w:r>
-        <w:rPr>
-          <w:rFonts w:ascii="Cambria" w:eastAsia="Cambria" w:hAnsi="Cambria" w:cs="Cambria"/>
-        </w:rPr>
-        <w:t xml:space="preserve"> up with significantly lesser claims than others.</w:t>
+        <w:t>The Libertarians are a deeply individualistic people, as evidenced by the unique designs of the settlements in their village. Any holding or opportunity acquired honestly- without theft or cheating - is claimed fairly, even if it means that some end up with significantly lesser claims than others.</w:t>
       </w:r>
     </w:p>
     <w:p>
@@ -4165,13 +3697,7 @@
         <w:rPr>
           <w:rFonts w:ascii="Cambria" w:eastAsia="Cambria" w:hAnsi="Cambria" w:cs="Cambria"/>
         </w:rPr>
-        <w:t>The theatre of Formal EOP has its doors open to all talents. Everyone willing and able is welco</w:t>
-      </w:r>
-      <w:r>
-        <w:rPr>
-          <w:rFonts w:ascii="Cambria" w:eastAsia="Cambria" w:hAnsi="Cambria" w:cs="Cambria"/>
-        </w:rPr>
-        <w:t xml:space="preserve">me, but you compete with what you have - no special treatment once you’re in. </w:t>
+        <w:t xml:space="preserve">The theatre of Formal EOP has its doors open to all talents. Everyone willing and able is welcome, but you compete with what you have - no special treatment once you’re in. </w:t>
       </w:r>
     </w:p>
     <w:p>
@@ -4221,14 +3747,7 @@
           <w:rFonts w:ascii="Cambria" w:eastAsia="Cambria" w:hAnsi="Cambria" w:cs="Cambria"/>
           <w:color w:val="FF0000"/>
         </w:rPr>
-        <w:t xml:space="preserve">(A wall with minarets separates the Formal EOP villages, from the Substantive EOPs. To the left is a mighty bouncy castle, with a huge trampoline at the </w:t>
-      </w:r>
-      <w:r>
-        <w:rPr>
-          <w:rFonts w:ascii="Cambria" w:eastAsia="Cambria" w:hAnsi="Cambria" w:cs="Cambria"/>
-          <w:color w:val="FF0000"/>
-        </w:rPr>
-        <w:t xml:space="preserve">entrance. Settlers are seen jumping on it and launching themselves to higher stories of the castle.) </w:t>
+        <w:t xml:space="preserve">(A wall with minarets separates the Formal EOP villages, from the Substantive EOPs. To the left is a mighty bouncy castle, with a huge trampoline at the entrance. Settlers are seen jumping on it and launching themselves to higher stories of the castle.) </w:t>
       </w:r>
     </w:p>
     <w:p>
@@ -4257,13 +3776,7 @@
         <w:rPr>
           <w:rFonts w:ascii="Cambria" w:eastAsia="Cambria" w:hAnsi="Cambria" w:cs="Cambria"/>
         </w:rPr>
-        <w:t>, in their bouncy castle of social security. Strategically placed trampolines ensure that no matter people’s starting points in lif</w:t>
-      </w:r>
-      <w:r>
-        <w:rPr>
-          <w:rFonts w:ascii="Cambria" w:eastAsia="Cambria" w:hAnsi="Cambria" w:cs="Cambria"/>
-        </w:rPr>
-        <w:t>e, individuals with the same talents and willingness to use them have the same opportunities for success.</w:t>
+        <w:t>, in their bouncy castle of social security. Strategically placed trampolines ensure that no matter people’s starting points in life, individuals with the same talents and willingness to use them have the same opportunities for success.</w:t>
       </w:r>
     </w:p>
     <w:p>
@@ -4298,14 +3811,7 @@
           <w:rFonts w:ascii="Cambria" w:eastAsia="Cambria" w:hAnsi="Cambria" w:cs="Cambria"/>
           <w:color w:val="FF0000"/>
         </w:rPr>
-        <w:t>(A river flows between the castle and a campsite. There’s a bridge that takes us over to the other side. Here we see a huge communa</w:t>
-      </w:r>
-      <w:r>
-        <w:rPr>
-          <w:rFonts w:ascii="Cambria" w:eastAsia="Cambria" w:hAnsi="Cambria" w:cs="Cambria"/>
-          <w:color w:val="FF0000"/>
-        </w:rPr>
-        <w:t>l campfire, with settlers gathered around, playing music and singing merrily. Around them roam unicorns - enjoying the warmth of the fire or drinking the freshwater of the river.)</w:t>
+        <w:t>(A river flows between the castle and a campsite. There’s a bridge that takes us over to the other side. Here we see a huge communal campfire, with settlers gathered around, playing music and singing merrily. Around them roam unicorns - enjoying the warmth of the fire or drinking the freshwater of the river.)</w:t>
       </w:r>
     </w:p>
     <w:p>
@@ -4320,13 +3826,7 @@
         <w:rPr>
           <w:rFonts w:ascii="Cambria" w:eastAsia="Cambria" w:hAnsi="Cambria" w:cs="Cambria"/>
         </w:rPr>
-        <w:t>And here assemble the luck-egalitarians, forsaking all disparities endowed b</w:t>
-      </w:r>
-      <w:r>
-        <w:rPr>
-          <w:rFonts w:ascii="Cambria" w:eastAsia="Cambria" w:hAnsi="Cambria" w:cs="Cambria"/>
-        </w:rPr>
-        <w:t>y Mother Luck, even those in talent and effort, in favor of outcomes that reflect only individuals’ responsible choices, and unicorns on rainbows!</w:t>
+        <w:t>And here assemble the luck-egalitarians, forsaking all disparities endowed by Mother Luck, even those in talent and effort, in favor of outcomes that reflect only individuals’ responsible choices, and unicorns on rainbows!</w:t>
       </w:r>
     </w:p>
     <w:p>
@@ -4378,6 +3878,7 @@
           <w:rFonts w:ascii="Cambria" w:eastAsia="Cambria" w:hAnsi="Cambria" w:cs="Cambria"/>
           <w:b/>
         </w:rPr>
+        <w:lastRenderedPageBreak/>
         <w:t>Libertarian:</w:t>
       </w:r>
     </w:p>
@@ -4431,7 +3932,6 @@
           <w:rFonts w:ascii="Cambria" w:eastAsia="Cambria" w:hAnsi="Cambria" w:cs="Cambria"/>
           <w:color w:val="FF0000"/>
         </w:rPr>
-        <w:lastRenderedPageBreak/>
         <w:t>(Picture a massive Monopoly board, the pieces that players are moving are their unique settlements that we saw in EOP-</w:t>
       </w:r>
       <w:proofErr w:type="spellStart"/>
@@ -4448,14 +3948,7 @@
           <w:rFonts w:ascii="Cambria" w:eastAsia="Cambria" w:hAnsi="Cambria" w:cs="Cambria"/>
           <w:color w:val="FF0000"/>
         </w:rPr>
-        <w:t>. ‘Community Chest’ has been replaced with ‘Solo chest’, whi</w:t>
-      </w:r>
-      <w:r>
-        <w:rPr>
-          <w:rFonts w:ascii="Cambria" w:eastAsia="Cambria" w:hAnsi="Cambria" w:cs="Cambria"/>
-          <w:color w:val="FF0000"/>
-        </w:rPr>
-        <w:t>le other rules such as the ‘Chance’ cards, ‘Free Parking’ and ‘Go to Jail’ remain.)</w:t>
+        <w:t>. ‘Community Chest’ has been replaced with ‘Solo chest’, while other rules such as the ‘Chance’ cards, ‘Free Parking’ and ‘Go to Jail’ remain.)</w:t>
       </w:r>
     </w:p>
     <w:p>
@@ -4473,13 +3966,19 @@
         <w:rPr>
           <w:rFonts w:ascii="Cambria" w:eastAsia="Cambria" w:hAnsi="Cambria" w:cs="Cambria"/>
         </w:rPr>
-        <w:t>Like a game of Monopoly, players are free to capitalize on whatever opportunities they have access to - such as rolling doubles and getting to move twice, or picking up tha</w:t>
-      </w:r>
-      <w:r>
-        <w:rPr>
-          <w:rFonts w:ascii="Cambria" w:eastAsia="Cambria" w:hAnsi="Cambria" w:cs="Cambria"/>
-        </w:rPr>
-        <w:t>t Chance card that advances you to Boardwalk! - provided they gain such access fair and square - no cheating by rolling biased dices, stealing from the bank or forcing players to trade properties.</w:t>
+        <w:t xml:space="preserve">Like </w:t>
+      </w:r>
+      <w:r>
+        <w:rPr>
+          <w:rFonts w:ascii="Cambria" w:eastAsia="Cambria" w:hAnsi="Cambria" w:cs="Cambria"/>
+        </w:rPr>
+        <w:t xml:space="preserve">in </w:t>
+      </w:r>
+      <w:r>
+        <w:rPr>
+          <w:rFonts w:ascii="Cambria" w:eastAsia="Cambria" w:hAnsi="Cambria" w:cs="Cambria"/>
+        </w:rPr>
+        <w:t>a game of Monopoly, players are free to capitalize on whatever opportunities they have access to - such as rolling doubles and getting to move twice, or picking up that Chance card that advances you to Boardwalk! - provided they gain such access fair and square - no cheating by rolling biased dices, stealing from the bank or forcing players to trade properties.</w:t>
       </w:r>
     </w:p>
     <w:p>
@@ -4497,19 +3996,7 @@
         <w:rPr>
           <w:rFonts w:ascii="Cambria" w:eastAsia="Cambria" w:hAnsi="Cambria" w:cs="Cambria"/>
         </w:rPr>
-        <w:t>All players are free to decide which property to chase. Whe</w:t>
-      </w:r>
-      <w:r>
-        <w:rPr>
-          <w:rFonts w:ascii="Cambria" w:eastAsia="Cambria" w:hAnsi="Cambria" w:cs="Cambria"/>
-        </w:rPr>
-        <w:t>ther they actually get the opportunity to buy and develop on that spot is not entirely devoid of chance, but the game does not attempt to correct for it. Instead, the emphasis is on respect for players’ liberty to buy and sell property and their freedom to</w:t>
-      </w:r>
-      <w:r>
-        <w:rPr>
-          <w:rFonts w:ascii="Cambria" w:eastAsia="Cambria" w:hAnsi="Cambria" w:cs="Cambria"/>
-        </w:rPr>
-        <w:t xml:space="preserve"> exercise their individual skills of negotiation and dice-throwing.</w:t>
+        <w:t>All players are free to decide which property to chase. Whether they actually get the opportunity to buy and develop on that spot is not entirely devoid of chance, but the game does not attempt to correct for it. Instead, the emphasis is on respect for players’ liberty to buy and sell property and their freedom to exercise their individual skills of negotiation and dice-throwing.</w:t>
       </w:r>
     </w:p>
     <w:p>
@@ -4544,13 +4031,7 @@
         <w:rPr>
           <w:rFonts w:ascii="Cambria" w:eastAsia="Cambria" w:hAnsi="Cambria" w:cs="Cambria"/>
         </w:rPr>
-        <w:t>This doesn't</w:t>
-      </w:r>
-      <w:r>
-        <w:rPr>
-          <w:rFonts w:ascii="Cambria" w:eastAsia="Cambria" w:hAnsi="Cambria" w:cs="Cambria"/>
-        </w:rPr>
-        <w:t xml:space="preserve"> appear to be a form of EOP at all: there’s nothing being equalized. A Libertarian ADS is only concerned about ensuring a very limited notion of Procedural Fairness.  </w:t>
+        <w:t xml:space="preserve">This doesn't appear to be a form of EOP at all: there’s nothing being equalized. A Libertarian ADS is only concerned about ensuring a very limited notion of Procedural Fairness.  </w:t>
       </w:r>
     </w:p>
     <w:p>
@@ -4616,13 +4097,7 @@
         <w:rPr>
           <w:rFonts w:ascii="Cambria" w:eastAsia="Cambria" w:hAnsi="Cambria" w:cs="Cambria"/>
         </w:rPr>
-        <w:t>Formal EOP says a competition is fair when</w:t>
-      </w:r>
-      <w:r>
-        <w:rPr>
-          <w:rFonts w:ascii="Cambria" w:eastAsia="Cambria" w:hAnsi="Cambria" w:cs="Cambria"/>
-        </w:rPr>
-        <w:t xml:space="preserve"> competitors are only evaluated on the basis of their relevant qualifications - in any contest, the most qualified person wins.</w:t>
+        <w:t>Formal EOP says a competition is fair when competitors are only evaluated on the basis of their relevant qualifications - in any contest, the most qualified person wins.</w:t>
       </w:r>
     </w:p>
     <w:p>
@@ -4657,19 +4132,7 @@
         <w:rPr>
           <w:rFonts w:ascii="Cambria" w:eastAsia="Cambria" w:hAnsi="Cambria" w:cs="Cambria"/>
         </w:rPr>
-        <w:t>Th</w:t>
-      </w:r>
-      <w:r>
-        <w:rPr>
-          <w:rFonts w:ascii="Cambria" w:eastAsia="Cambria" w:hAnsi="Cambria" w:cs="Cambria"/>
-        </w:rPr>
-        <w:t>is is a view that rejects hereditary privilege as the basis for winning positions: being an aristocrat won’t get you the job. Still, formal EOP makes no attempt to correct for arbitrary privileges and disadvantages that can lead to disparities in individua</w:t>
-      </w:r>
-      <w:r>
-        <w:rPr>
-          <w:rFonts w:ascii="Cambria" w:eastAsia="Cambria" w:hAnsi="Cambria" w:cs="Cambria"/>
-        </w:rPr>
-        <w:t>ls’ opportunities to build qualifications.</w:t>
+        <w:t>This is a view that rejects hereditary privilege as the basis for winning positions: being an aristocrat won’t get you the job. Still, formal EOP makes no attempt to correct for arbitrary privileges and disadvantages that can lead to disparities in individuals’ opportunities to build qualifications.</w:t>
       </w:r>
     </w:p>
     <w:p>
@@ -4685,14 +4148,7 @@
           <w:rFonts w:ascii="Cambria" w:eastAsia="Cambria" w:hAnsi="Cambria" w:cs="Cambria"/>
           <w:color w:val="FF0000"/>
         </w:rPr>
-        <w:t>(The mascot for Formal EOP is a muscular Gandhi, dressed as a colonel - his aviators and military cap over his signature dhoti and shawl. Gandhi is seen chastising his officer, while his three monkeys are covering</w:t>
-      </w:r>
-      <w:r>
-        <w:rPr>
-          <w:rFonts w:ascii="Cambria" w:eastAsia="Cambria" w:hAnsi="Cambria" w:cs="Cambria"/>
-          <w:color w:val="FF0000"/>
-        </w:rPr>
-        <w:t xml:space="preserve"> the eyes, mouth and ears of his officers.) </w:t>
+        <w:t xml:space="preserve">(The mascot for Formal EOP is a muscular Gandhi, dressed as a colonel - his aviators and military cap over his signature dhoti and shawl. Gandhi is seen chastising his officer, while his three monkeys are covering the eyes, mouth and ears of his officers.) </w:t>
       </w:r>
       <w:r>
         <w:rPr>
@@ -4713,13 +4169,21 @@
         <w:rPr>
           <w:rFonts w:ascii="Cambria" w:eastAsia="Cambria" w:hAnsi="Cambria" w:cs="Cambria"/>
         </w:rPr>
-        <w:t>Formal EOP advocates ‘See nothing Irrelevant, Speak nothing Irrelevant, Hear nothing Irrelevant’. Decision makers are taught to ignore irrelevant traits like social status and to focus only on relevant qualific</w:t>
-      </w:r>
-      <w:r>
-        <w:rPr>
-          <w:rFonts w:ascii="Cambria" w:eastAsia="Cambria" w:hAnsi="Cambria" w:cs="Cambria"/>
-        </w:rPr>
-        <w:t xml:space="preserve">ations in adjudicating a contest </w:t>
+        <w:t xml:space="preserve">Formal EOP advocates ‘See nothing Irrelevant, </w:t>
+      </w:r>
+      <w:proofErr w:type="gramStart"/>
+      <w:r>
+        <w:rPr>
+          <w:rFonts w:ascii="Cambria" w:eastAsia="Cambria" w:hAnsi="Cambria" w:cs="Cambria"/>
+        </w:rPr>
+        <w:t>Speak</w:t>
+      </w:r>
+      <w:proofErr w:type="gramEnd"/>
+      <w:r>
+        <w:rPr>
+          <w:rFonts w:ascii="Cambria" w:eastAsia="Cambria" w:hAnsi="Cambria" w:cs="Cambria"/>
+        </w:rPr>
+        <w:t xml:space="preserve"> nothing Irrelevant, Hear nothing Irrelevant’. Decision makers are taught to ignore irrelevant traits like social status and to focus only on relevant qualifications in adjudicating a contest </w:t>
       </w:r>
     </w:p>
     <w:p>
@@ -4737,6 +4201,7 @@
         <w:rPr>
           <w:rFonts w:ascii="Cambria" w:eastAsia="Cambria" w:hAnsi="Cambria" w:cs="Cambria"/>
         </w:rPr>
+        <w:lastRenderedPageBreak/>
         <w:t xml:space="preserve">In Fair-ML, this has been codified as ‘Fairness through Blindness’, where any protected attributes - those that can identify group membership - are stripped away from the data. </w:t>
       </w:r>
     </w:p>
@@ -4756,26 +4221,7 @@
         <w:rPr>
           <w:rFonts w:ascii="Cambria" w:eastAsia="Cambria" w:hAnsi="Cambria" w:cs="Cambria"/>
         </w:rPr>
-        <w:t>But there’s more to formal EOP, if we consid</w:t>
-      </w:r>
-      <w:r>
-        <w:rPr>
-          <w:rFonts w:ascii="Cambria" w:eastAsia="Cambria" w:hAnsi="Cambria" w:cs="Cambria"/>
-        </w:rPr>
-        <w:t xml:space="preserve">er its motivation. A test that is more inaccurate for members of a protected class - that badly mismeasures the </w:t>
-      </w:r>
-      <w:r>
-        <w:rPr>
-          <w:rFonts w:ascii="Cambria" w:eastAsia="Cambria" w:hAnsi="Cambria" w:cs="Cambria"/>
-        </w:rPr>
-        <w:lastRenderedPageBreak/>
-        <w:t xml:space="preserve">qualifications of women candidates compared to men, for example - also violates the spirit of Formal EOP, even if the test does not take gender </w:t>
-      </w:r>
-      <w:r>
-        <w:rPr>
-          <w:rFonts w:ascii="Cambria" w:eastAsia="Cambria" w:hAnsi="Cambria" w:cs="Cambria"/>
-        </w:rPr>
-        <w:t>into account.</w:t>
+        <w:t>But there’s more to formal EOP, if we consider its motivation. A test that is more inaccurate for members of a protected class - that badly mismeasures the qualifications of women candidates compared to men, for example - also violates the spirit of Formal EOP, even if the test does not take gender into account.</w:t>
       </w:r>
       <w:r>
         <w:rPr>
@@ -4874,13 +4320,7 @@
         <w:rPr>
           <w:rFonts w:ascii="Cambria" w:eastAsia="Cambria" w:hAnsi="Cambria" w:cs="Cambria"/>
         </w:rPr>
-        <w:t>Rawls’s Fair</w:t>
-      </w:r>
-      <w:r>
-        <w:rPr>
-          <w:rFonts w:ascii="Cambria" w:eastAsia="Cambria" w:hAnsi="Cambria" w:cs="Cambria"/>
-        </w:rPr>
-        <w:t xml:space="preserve"> EOP</w:t>
+        <w:t>Rawls’s Fair EOP</w:t>
       </w:r>
       <w:r>
         <w:rPr>
@@ -4923,13 +4363,19 @@
         <w:rPr>
           <w:rFonts w:ascii="Cambria" w:eastAsia="Cambria" w:hAnsi="Cambria" w:cs="Cambria"/>
         </w:rPr>
-        <w:t>Rawls wants to ensure that</w:t>
-      </w:r>
-      <w:r>
-        <w:rPr>
-          <w:rFonts w:ascii="Cambria" w:eastAsia="Cambria" w:hAnsi="Cambria" w:cs="Cambria"/>
-        </w:rPr>
-        <w:t xml:space="preserve"> your privileged birth doesn’t snowball into a lifetime of privileges that allow you to outcompete kids whose disadvantage at birth has led to compounded disprivilege. </w:t>
+        <w:t>Rawls wants to ensure that your privileged birth doesn’t snowball into a lifetime of privilege that allow</w:t>
+      </w:r>
+      <w:r>
+        <w:rPr>
+          <w:rFonts w:ascii="Cambria" w:eastAsia="Cambria" w:hAnsi="Cambria" w:cs="Cambria"/>
+        </w:rPr>
+        <w:t>s</w:t>
+      </w:r>
+      <w:r>
+        <w:rPr>
+          <w:rFonts w:ascii="Cambria" w:eastAsia="Cambria" w:hAnsi="Cambria" w:cs="Cambria"/>
+        </w:rPr>
+        <w:t xml:space="preserve"> you to outcompete kids whose disadvantage at birth has led to compounded disprivilege. </w:t>
       </w:r>
     </w:p>
     <w:p>
@@ -4947,13 +4393,7 @@
         <w:rPr>
           <w:rFonts w:ascii="Cambria" w:eastAsia="Cambria" w:hAnsi="Cambria" w:cs="Cambria"/>
         </w:rPr>
-        <w:t>Rawls’s view is targeted to opportunities to develop qualifications from childhood onwa</w:t>
-      </w:r>
-      <w:r>
-        <w:rPr>
-          <w:rFonts w:ascii="Cambria" w:eastAsia="Cambria" w:hAnsi="Cambria" w:cs="Cambria"/>
-        </w:rPr>
-        <w:t>rd.  But Fair-ML has reinterpreted his view to mean that at the point of a competition, competitors should be measured according to their talents and motivation, in recognition of competitors’ unequal opportunities to develop qualifications.</w:t>
+        <w:t>Rawls’s view is targeted to opportunities to develop qualifications from childhood onward.  But Fair-ML has reinterpreted his view to mean that at the point of a competition, competitors should be measured according to their talents and motivation, in recognition of competitors’ unequal opportunities to develop qualifications.</w:t>
       </w:r>
     </w:p>
     <w:p>
@@ -4970,14 +4410,7 @@
           <w:rFonts w:ascii="Cambria" w:eastAsia="Cambria" w:hAnsi="Cambria" w:cs="Cambria"/>
           <w:color w:val="FF0000"/>
         </w:rPr>
-        <w:t>(The scale of justice is holding two different buildings. The lighter building - the one with more measurably ‘unjust’ has a ladder at its top. Two youths hold onto the ladder and try to scale the building. Another youth stands at the end of the ladder, hi</w:t>
-      </w:r>
-      <w:r>
-        <w:rPr>
-          <w:rFonts w:ascii="Cambria" w:eastAsia="Cambria" w:hAnsi="Cambria" w:cs="Cambria"/>
-          <w:color w:val="FF0000"/>
-        </w:rPr>
-        <w:t>s arms outstretched, to help anyone who might want to climb to better opportunities)</w:t>
+        <w:t>(The scale of justice is holding two different buildings. The lighter building - the one with more measurably ‘unjust’ has a ladder at its top. Two youths hold onto the ladder and try to scale the building. Another youth stands at the end of the ladder, his arms outstretched, to help anyone who might want to climb to better opportunities)</w:t>
       </w:r>
     </w:p>
     <w:p>
@@ -5008,13 +4441,7 @@
         <w:rPr>
           <w:rFonts w:ascii="Cambria" w:eastAsia="Cambria" w:hAnsi="Cambria" w:cs="Cambria"/>
         </w:rPr>
-        <w:t>. Assuming talents and motivation are equally distributed amo</w:t>
-      </w:r>
-      <w:r>
-        <w:rPr>
-          <w:rFonts w:ascii="Cambria" w:eastAsia="Cambria" w:hAnsi="Cambria" w:cs="Cambria"/>
-        </w:rPr>
-        <w:t xml:space="preserve">ng subpopulations and that competitions are won on the basis of talents and </w:t>
+        <w:t xml:space="preserve">. Assuming talents and motivation are equally distributed among subpopulations and that competitions are won on the basis of talents and </w:t>
       </w:r>
       <w:r>
         <w:rPr>
@@ -5044,13 +4471,7 @@
         <w:rPr>
           <w:rFonts w:ascii="Cambria" w:eastAsia="Cambria" w:hAnsi="Cambria" w:cs="Cambria"/>
         </w:rPr>
-        <w:t>However, these measures distort Rawlsian EOP, which is fundamentally concerned with providing deve</w:t>
-      </w:r>
-      <w:r>
-        <w:rPr>
-          <w:rFonts w:ascii="Cambria" w:eastAsia="Cambria" w:hAnsi="Cambria" w:cs="Cambria"/>
-        </w:rPr>
-        <w:t xml:space="preserve">lopmental opportunities </w:t>
+        <w:t xml:space="preserve">However, these measures distort Rawlsian EOP, which is fundamentally concerned with providing developmental opportunities </w:t>
       </w:r>
       <w:r>
         <w:rPr>
@@ -5093,13 +4514,8 @@
         <w:rPr>
           <w:rFonts w:ascii="Cambria" w:eastAsia="Cambria" w:hAnsi="Cambria" w:cs="Cambria"/>
         </w:rPr>
-        <w:t>Instead, fair-ML formulations of Rawlsian EOP might measure how equitably a co</w:t>
-      </w:r>
-      <w:r>
-        <w:rPr>
-          <w:rFonts w:ascii="Cambria" w:eastAsia="Cambria" w:hAnsi="Cambria" w:cs="Cambria"/>
-        </w:rPr>
-        <w:t xml:space="preserve">mpetition distributes developmental opportunities </w:t>
+        <w:lastRenderedPageBreak/>
+        <w:t xml:space="preserve">Instead, fair-ML formulations of Rawlsian EOP might measure how equitably a competition distributes developmental opportunities </w:t>
       </w:r>
       <w:r>
         <w:rPr>
@@ -5142,7 +4558,6 @@
         <w:rPr>
           <w:rFonts w:ascii="Cambria" w:eastAsia="Cambria" w:hAnsi="Cambria" w:cs="Cambria"/>
         </w:rPr>
-        <w:lastRenderedPageBreak/>
         <w:t>(Substantive) Luck Egalitarian EOP</w:t>
       </w:r>
     </w:p>
@@ -5179,13 +4594,7 @@
         <w:rPr>
           <w:rFonts w:ascii="Cambria" w:eastAsia="Cambria" w:hAnsi="Cambria" w:cs="Cambria"/>
         </w:rPr>
-        <w:t xml:space="preserve">The Luck Egalitarian says that Rawls doesn’t go </w:t>
-      </w:r>
-      <w:r>
-        <w:rPr>
-          <w:rFonts w:ascii="Cambria" w:eastAsia="Cambria" w:hAnsi="Cambria" w:cs="Cambria"/>
-        </w:rPr>
-        <w:t>far enough in controlling for factors that provide unfair advantage or disadvantage.</w:t>
+        <w:t>The Luck Egalitarian says that Rawls doesn’t go far enough in controlling for factors that provide unfair advantage or disadvantage.</w:t>
       </w:r>
     </w:p>
     <w:p>
@@ -5203,13 +4612,7 @@
         <w:rPr>
           <w:rFonts w:ascii="Cambria" w:eastAsia="Cambria" w:hAnsi="Cambria" w:cs="Cambria"/>
         </w:rPr>
-        <w:t>Our outcomes should only be affected by our “choice luck” (responsible choices); no effects of “brute luck” (from having rich parents to getting struck by lightning) shoul</w:t>
-      </w:r>
-      <w:r>
-        <w:rPr>
-          <w:rFonts w:ascii="Cambria" w:eastAsia="Cambria" w:hAnsi="Cambria" w:cs="Cambria"/>
-        </w:rPr>
-        <w:t>d be allowed to stand.</w:t>
+        <w:t>Our outcomes should only be affected by our “choice luck” (responsible choices); no effects of “brute luck” (from having rich parents to getting struck by lightning) should be allowed to stand.</w:t>
       </w:r>
     </w:p>
     <w:p>
@@ -5267,13 +4670,7 @@
         <w:rPr>
           <w:rFonts w:ascii="Cambria" w:eastAsia="Cambria" w:hAnsi="Cambria" w:cs="Cambria"/>
         </w:rPr>
-        <w:t>One popular formulation in Fair-ML is</w:t>
-      </w:r>
-      <w:r>
-        <w:rPr>
-          <w:rFonts w:ascii="Cambria" w:eastAsia="Cambria" w:hAnsi="Cambria" w:cs="Cambria"/>
-        </w:rPr>
-        <w:t xml:space="preserve"> Roemer’s EOP</w:t>
+        <w:t>One popular formulation in Fair-ML is Roemer’s EOP</w:t>
       </w:r>
       <w:r>
         <w:rPr>
@@ -5311,13 +4708,7 @@
         <w:rPr>
           <w:rFonts w:ascii="Cambria" w:eastAsia="Cambria" w:hAnsi="Cambria" w:cs="Cambria"/>
         </w:rPr>
-        <w:t>This dials back on the idea of controlling for all brute luck.  Instead, we focus on a few brute luck factors, such as race and sex, that track significant und</w:t>
-      </w:r>
-      <w:r>
-        <w:rPr>
-          <w:rFonts w:ascii="Cambria" w:eastAsia="Cambria" w:hAnsi="Cambria" w:cs="Cambria"/>
-        </w:rPr>
-        <w:t>eserved privilege and disprivilege and affect people’s opportunities to develop qualifications.</w:t>
+        <w:t>This dials back on the idea of controlling for all brute luck.  Instead, we focus on a few brute luck factors, such as race and sex, that track significant undeserved privilege and disprivilege and affect people’s opportunities to develop qualifications.</w:t>
       </w:r>
     </w:p>
     <w:p>
@@ -5353,13 +4744,7 @@
         <w:rPr>
           <w:rFonts w:ascii="Cambria" w:eastAsia="Cambria" w:hAnsi="Cambria" w:cs="Cambria"/>
         </w:rPr>
-        <w:t>This formulation in Fair-ML captures the essence</w:t>
-      </w:r>
-      <w:r>
-        <w:rPr>
-          <w:rFonts w:ascii="Cambria" w:eastAsia="Cambria" w:hAnsi="Cambria" w:cs="Cambria"/>
-        </w:rPr>
-        <w:t xml:space="preserve"> of luck egalitarianism and </w:t>
+        <w:t xml:space="preserve">This formulation in Fair-ML captures the essence of luck egalitarianism and </w:t>
       </w:r>
       <w:r>
         <w:rPr>
@@ -5383,13 +4768,7 @@
         <w:rPr>
           <w:rFonts w:ascii="Cambria" w:eastAsia="Cambria" w:hAnsi="Cambria" w:cs="Cambria"/>
         </w:rPr>
-        <w:t>awls) or</w:t>
-      </w:r>
-      <w:r>
-        <w:rPr>
-          <w:rFonts w:ascii="Cambria" w:eastAsia="Cambria" w:hAnsi="Cambria" w:cs="Cambria"/>
-        </w:rPr>
-        <w:t xml:space="preserve"> responsible choices (other luck egalitarians) </w:t>
+        <w:t xml:space="preserve">awls) or responsible choices (other luck egalitarians) </w:t>
       </w:r>
     </w:p>
     <w:p>
@@ -5421,6 +4800,7 @@
           <w:sz w:val="22"/>
           <w:szCs w:val="22"/>
         </w:rPr>
+        <w:lastRenderedPageBreak/>
         <w:t>Revisiting Impossibility results</w:t>
       </w:r>
     </w:p>
@@ -5441,15 +4821,7 @@
           <w:sz w:val="22"/>
           <w:szCs w:val="22"/>
         </w:rPr>
-        <w:t>The impossibility results in Fair-ML are commonly interpreted to mean that ‘fairness is impossible’. But, if we look at different statistical measures as promoting different conceptions of EOP - Formal vs Substantive, then this incompatibility is wholly un</w:t>
-      </w:r>
-      <w:r>
-        <w:rPr>
-          <w:rFonts w:ascii="Cambria" w:eastAsia="Cambria" w:hAnsi="Cambria" w:cs="Cambria"/>
-          <w:sz w:val="22"/>
-          <w:szCs w:val="22"/>
-        </w:rPr>
-        <w:t xml:space="preserve">surprising. We would not expect a world view that only looks at ‘relevant’ qualifications at the point of competition (Formal EOP) to be compatible with one that aims </w:t>
+        <w:t xml:space="preserve">The impossibility results in Fair-ML are commonly interpreted to mean that ‘fairness is impossible’. But, if we look at different statistical measures as promoting different conceptions of EOP - Formal vs Substantive, then this incompatibility is wholly unsurprising. We would not expect a world view that only looks at ‘relevant’ qualifications at the point of competition (Formal EOP) to be compatible with one that aims </w:t>
       </w:r>
       <w:r>
         <w:rPr>
@@ -5458,7 +4830,7 @@
           <w:szCs w:val="22"/>
           <w:highlight w:val="white"/>
         </w:rPr>
-        <w:t>to provide comparable developmental opportunities for individuals and, at the point of competition, seeks to correct for inequalities in candidates' developmental opportunities (Substantive). We can interpret this incompatibility as the difference in philo</w:t>
+        <w:t>to provide comparable developmental opportunities for individuals and, at the point of competition, seeks to correct for inequalities in candidates' developmental opportunities (Substantive). We can interpret this incompatibility as the difference in philosophical viewpoints and incentives of decision makers.</w:t>
       </w:r>
       <w:r>
         <w:rPr>
@@ -5467,16 +4839,17 @@
           <w:szCs w:val="22"/>
           <w:highlight w:val="white"/>
         </w:rPr>
-        <w:t>sophical viewpoints and incentives of decision makers.</w:t>
-      </w:r>
-      <w:r>
-        <w:rPr>
-          <w:rFonts w:ascii="Cambria" w:eastAsia="Cambria" w:hAnsi="Cambria" w:cs="Cambria"/>
+        <w:br/>
+      </w:r>
+      <w:r>
+        <w:rPr>
+          <w:rFonts w:ascii="Cambria" w:eastAsia="Cambria" w:hAnsi="Cambria" w:cs="Cambria"/>
+          <w:color w:val="FF0000"/>
           <w:sz w:val="22"/>
           <w:szCs w:val="22"/>
           <w:highlight w:val="white"/>
         </w:rPr>
-        <w:br/>
+        <w:t xml:space="preserve">(Picture a fencing match between two armored opponents. One has the word ‘Formal’ in </w:t>
       </w:r>
       <w:r>
         <w:rPr>
@@ -5486,7 +4859,7 @@
           <w:szCs w:val="22"/>
           <w:highlight w:val="white"/>
         </w:rPr>
-        <w:t xml:space="preserve">(Picture a fencing match between two armored opponents. One has the word ‘Formal’ in </w:t>
+        <w:t>its</w:t>
       </w:r>
       <w:r>
         <w:rPr>
@@ -5496,16 +4869,6 @@
           <w:szCs w:val="22"/>
           <w:highlight w:val="white"/>
         </w:rPr>
-        <w:t>its</w:t>
-      </w:r>
-      <w:r>
-        <w:rPr>
-          <w:rFonts w:ascii="Cambria" w:eastAsia="Cambria" w:hAnsi="Cambria" w:cs="Cambria"/>
-          <w:color w:val="FF0000"/>
-          <w:sz w:val="22"/>
-          <w:szCs w:val="22"/>
-          <w:highlight w:val="white"/>
-        </w:rPr>
         <w:t xml:space="preserve"> armor, while the other says ‘Substantive’)</w:t>
       </w:r>
     </w:p>
@@ -5532,13 +4895,7 @@
         <w:rPr>
           <w:rFonts w:ascii="Cambria" w:eastAsia="Cambria" w:hAnsi="Cambria" w:cs="Cambria"/>
         </w:rPr>
-        <w:t xml:space="preserve"> guidance in choosing a suit</w:t>
-      </w:r>
-      <w:r>
-        <w:rPr>
-          <w:rFonts w:ascii="Cambria" w:eastAsia="Cambria" w:hAnsi="Cambria" w:cs="Cambria"/>
-        </w:rPr>
-        <w:t>able ‘fairness’ measure for our given context. If we believe that inequalities of birth do not affect a person’s qualifications, then the Formal approach might be sufficient to model a ‘fair’ footrace between a king and a peasant.</w:t>
+        <w:t xml:space="preserve"> guidance in choosing a suitable ‘fairness’ measure for our given context. If we believe that inequalities of birth do not affect a person’s qualifications, then the Formal approach might be sufficient to model a ‘fair’ footrace between a king and a peasant.</w:t>
       </w:r>
       <w:r>
         <w:rPr>
@@ -5551,15 +4908,7 @@
           <w:rFonts w:ascii="Cambria" w:eastAsia="Cambria" w:hAnsi="Cambria" w:cs="Cambria"/>
           <w:color w:val="FF0000"/>
         </w:rPr>
-        <w:lastRenderedPageBreak/>
-        <w:t>(A stout man, in full reg</w:t>
-      </w:r>
-      <w:r>
-        <w:rPr>
-          <w:rFonts w:ascii="Cambria" w:eastAsia="Cambria" w:hAnsi="Cambria" w:cs="Cambria"/>
-          <w:color w:val="FF0000"/>
-        </w:rPr>
-        <w:t>al garb - velvet robes, velvet cape, leather boots, golden crown and sword hanging from a belt - tries to catch up to a peasant who is running barefooted.)</w:t>
+        <w:t>(A stout man, in full regal garb - velvet robes, velvet cape, leather boots, golden crown and sword hanging from a belt - tries to catch up to a peasant who is running barefooted.)</w:t>
       </w:r>
       <w:r>
         <w:rPr>
@@ -5572,13 +4921,7 @@
           <w:rFonts w:ascii="Cambria" w:eastAsia="Cambria" w:hAnsi="Cambria" w:cs="Cambria"/>
         </w:rPr>
         <w:br/>
-        <w:t>Formal EOP also offers fairness in the form of ‘Blind Auditions’.  When we worry that judges will b</w:t>
-      </w:r>
-      <w:r>
-        <w:rPr>
-          <w:rFonts w:ascii="Cambria" w:eastAsia="Cambria" w:hAnsi="Cambria" w:cs="Cambria"/>
-        </w:rPr>
-        <w:t xml:space="preserve">e swayed by irrelevant traits like gender, race, </w:t>
+        <w:t xml:space="preserve">Formal EOP also offers fairness in the form of ‘Blind Auditions’.  When we worry that judges will be swayed by irrelevant traits like gender, race, </w:t>
       </w:r>
       <w:r>
         <w:rPr>
@@ -5606,62 +4949,43 @@
           <w:rFonts w:ascii="Cambria" w:eastAsia="Cambria" w:hAnsi="Cambria" w:cs="Cambria"/>
           <w:color w:val="FF0000"/>
         </w:rPr>
-        <w:t xml:space="preserve">(Two celebrity judges sit with their backs turned to a contestant. The contestant is a non-binary, person </w:t>
-      </w:r>
-      <w:r>
-        <w:rPr>
-          <w:rFonts w:ascii="Cambria" w:eastAsia="Cambria" w:hAnsi="Cambria" w:cs="Cambria"/>
-          <w:color w:val="FF0000"/>
-        </w:rPr>
-        <w:t>of color who is belting out operatic vocals. The female judge seems taken by the performance and is about the press her button, while the other (male) judge is listening to the performance intently, unable to decide whether to turn around or not)</w:t>
-      </w:r>
-    </w:p>
-    <w:p>
-      <w:pPr>
-        <w:jc w:val="both"/>
-        <w:rPr>
-          <w:rFonts w:ascii="Cambria" w:eastAsia="Cambria" w:hAnsi="Cambria" w:cs="Cambria"/>
-        </w:rPr>
-      </w:pPr>
-      <w:r>
-        <w:rPr>
-          <w:rFonts w:ascii="Cambria" w:eastAsia="Cambria" w:hAnsi="Cambria" w:cs="Cambria"/>
-        </w:rPr>
-        <w:t>Similarly</w:t>
-      </w:r>
-      <w:r>
-        <w:rPr>
-          <w:rFonts w:ascii="Cambria" w:eastAsia="Cambria" w:hAnsi="Cambria" w:cs="Cambria"/>
-        </w:rPr>
-        <w:t>, making employers blind to job applicants' credit scores or criminal convictions during initial applicant screenings can help people overcome stubborn obstacles to employment!</w:t>
-      </w:r>
-    </w:p>
-    <w:p>
-      <w:pPr>
-        <w:jc w:val="both"/>
-        <w:rPr>
-          <w:rFonts w:ascii="Cambria" w:eastAsia="Cambria" w:hAnsi="Cambria" w:cs="Cambria"/>
-        </w:rPr>
-      </w:pPr>
-    </w:p>
-    <w:p>
-      <w:pPr>
-        <w:jc w:val="both"/>
-        <w:rPr>
-          <w:rFonts w:ascii="Cambria" w:eastAsia="Cambria" w:hAnsi="Cambria" w:cs="Cambria"/>
-        </w:rPr>
-      </w:pPr>
-      <w:r>
-        <w:rPr>
-          <w:rFonts w:ascii="Cambria" w:eastAsia="Cambria" w:hAnsi="Cambria" w:cs="Cambria"/>
-        </w:rPr>
-        <w:t>When we have reason to believe that structural inequalities preclude swaths of</w:t>
-      </w:r>
-      <w:r>
-        <w:rPr>
-          <w:rFonts w:ascii="Cambria" w:eastAsia="Cambria" w:hAnsi="Cambria" w:cs="Cambria"/>
-        </w:rPr>
-        <w:t xml:space="preserve"> people from developing competitive qualifications, we might decide to model a more Substantive conception of EOP.</w:t>
+        <w:t>(Two celebrity judges sit with their backs turned to a contestant. The contestant is a non-binary, person of color who is belting out operatic vocals. The female judge seems taken by the performance and is about the press her button, while the other (male) judge is listening to the performance intently, unable to decide whether to turn around or not)</w:t>
+      </w:r>
+    </w:p>
+    <w:p>
+      <w:pPr>
+        <w:jc w:val="both"/>
+        <w:rPr>
+          <w:rFonts w:ascii="Cambria" w:eastAsia="Cambria" w:hAnsi="Cambria" w:cs="Cambria"/>
+        </w:rPr>
+      </w:pPr>
+      <w:r>
+        <w:rPr>
+          <w:rFonts w:ascii="Cambria" w:eastAsia="Cambria" w:hAnsi="Cambria" w:cs="Cambria"/>
+        </w:rPr>
+        <w:t>Similarly, making employers blind to job applicants' credit scores or criminal convictions during initial applicant screenings can help people overcome stubborn obstacles to employment!</w:t>
+      </w:r>
+    </w:p>
+    <w:p>
+      <w:pPr>
+        <w:jc w:val="both"/>
+        <w:rPr>
+          <w:rFonts w:ascii="Cambria" w:eastAsia="Cambria" w:hAnsi="Cambria" w:cs="Cambria"/>
+        </w:rPr>
+      </w:pPr>
+    </w:p>
+    <w:p>
+      <w:pPr>
+        <w:jc w:val="both"/>
+        <w:rPr>
+          <w:rFonts w:ascii="Cambria" w:eastAsia="Cambria" w:hAnsi="Cambria" w:cs="Cambria"/>
+        </w:rPr>
+      </w:pPr>
+      <w:r>
+        <w:rPr>
+          <w:rFonts w:ascii="Cambria" w:eastAsia="Cambria" w:hAnsi="Cambria" w:cs="Cambria"/>
+        </w:rPr>
+        <w:t>When we have reason to believe that structural inequalities preclude swaths of people from developing competitive qualifications, we might decide to model a more Substantive conception of EOP.</w:t>
       </w:r>
     </w:p>
     <w:p>
@@ -5691,19 +5015,7 @@
         <w:rPr>
           <w:rFonts w:ascii="Cambria" w:eastAsia="Cambria" w:hAnsi="Cambria" w:cs="Cambria"/>
         </w:rPr>
-        <w:t>In a footrace, if hurdles – in the form of systemic discrimination and inequitable access – ab</w:t>
-      </w:r>
-      <w:r>
-        <w:rPr>
-          <w:rFonts w:ascii="Cambria" w:eastAsia="Cambria" w:hAnsi="Cambria" w:cs="Cambria"/>
-        </w:rPr>
-        <w:t>ound in the path of certain candidates, we might want to compare the hurdle jumpers with other hurdle jumpers and the smooth-track runners with smooth-track runners. The substantive approach is desirable here in order to ensure that we don’t end up inflict</w:t>
-      </w:r>
-      <w:r>
-        <w:rPr>
-          <w:rFonts w:ascii="Cambria" w:eastAsia="Cambria" w:hAnsi="Cambria" w:cs="Cambria"/>
-        </w:rPr>
-        <w:t>ing a Sisyphean struggle upon certain candidates by overlooking disadvantages they’ve had relative to other competitors</w:t>
+        <w:t>In a footrace, if hurdles – in the form of systemic discrimination and inequitable access – abound in the path of certain candidates, we might want to compare the hurdle jumpers with other hurdle jumpers and the smooth-track runners with smooth-track runners. The substantive approach is desirable here in order to ensure that we don’t end up inflicting a Sisyphean struggle upon certain candidates by overlooking disadvantages they’ve had relative to other competitors</w:t>
       </w:r>
       <w:r>
         <w:rPr>
@@ -5759,217 +5071,8 @@
           <w:sz w:val="30"/>
           <w:szCs w:val="30"/>
         </w:rPr>
+        <w:lastRenderedPageBreak/>
         <w:t>Broader view of EOP</w:t>
-      </w:r>
-    </w:p>
-    <w:p>
-      <w:pPr>
-        <w:pStyle w:val="Heading2"/>
-        <w:spacing w:before="240" w:after="240"/>
-        <w:jc w:val="both"/>
-        <w:rPr>
-          <w:rFonts w:ascii="Cambria" w:eastAsia="Cambria" w:hAnsi="Cambria" w:cs="Cambria"/>
-          <w:color w:val="FF0000"/>
-        </w:rPr>
-      </w:pPr>
-      <w:bookmarkStart w:id="29" w:name="_46bsk8hcwscx" w:colFirst="0" w:colLast="0"/>
-      <w:bookmarkEnd w:id="29"/>
-      <w:r>
-        <w:rPr>
-          <w:rFonts w:ascii="Cambria" w:eastAsia="Cambria" w:hAnsi="Cambria" w:cs="Cambria"/>
-          <w:sz w:val="22"/>
-          <w:szCs w:val="22"/>
-        </w:rPr>
-        <w:t>One important idea from political philosophy that</w:t>
-      </w:r>
-      <w:r>
-        <w:rPr>
-          <w:rFonts w:ascii="Cambria" w:eastAsia="Cambria" w:hAnsi="Cambria" w:cs="Cambria"/>
-          <w:sz w:val="22"/>
-          <w:szCs w:val="22"/>
-        </w:rPr>
-        <w:t xml:space="preserve"> is overlooked in fair-ML is the distinction between equality of developmental opportunities, EOP over a lifetime, and EOP at a decision point (Fair-ML’s focus). It might be worth exploring fairness over the course of a lifetime – Do people have comparable</w:t>
-      </w:r>
-      <w:r>
-        <w:rPr>
-          <w:rFonts w:ascii="Cambria" w:eastAsia="Cambria" w:hAnsi="Cambria" w:cs="Cambria"/>
-          <w:sz w:val="22"/>
-          <w:szCs w:val="22"/>
-        </w:rPr>
-        <w:t>/equally desirable sets of life opportunities available to them? Does EOP compound over the course of a lifetime? Or does a disadvantage of birth snowball into a lifetime of disadvantage?</w:t>
-      </w:r>
-      <w:r>
-        <w:rPr>
-          <w:rFonts w:ascii="Cambria" w:eastAsia="Cambria" w:hAnsi="Cambria" w:cs="Cambria"/>
-          <w:sz w:val="22"/>
-          <w:szCs w:val="22"/>
-        </w:rPr>
-        <w:br/>
-      </w:r>
-      <w:r>
-        <w:rPr>
-          <w:rFonts w:ascii="Cambria" w:eastAsia="Cambria" w:hAnsi="Cambria" w:cs="Cambria"/>
-          <w:color w:val="FF0000"/>
-          <w:sz w:val="22"/>
-          <w:szCs w:val="22"/>
-        </w:rPr>
-        <w:t>(A young Beth Harmon, from hit television show ‘Queen’s Gambit’ sits</w:t>
-      </w:r>
-      <w:r>
-        <w:rPr>
-          <w:rFonts w:ascii="Cambria" w:eastAsia="Cambria" w:hAnsi="Cambria" w:cs="Cambria"/>
-          <w:color w:val="FF0000"/>
-          <w:sz w:val="22"/>
-          <w:szCs w:val="22"/>
-        </w:rPr>
-        <w:t xml:space="preserve"> across </w:t>
-      </w:r>
-      <w:proofErr w:type="spellStart"/>
-      <w:r>
-        <w:rPr>
-          <w:rFonts w:ascii="Cambria" w:eastAsia="Cambria" w:hAnsi="Cambria" w:cs="Cambria"/>
-          <w:color w:val="FF0000"/>
-          <w:sz w:val="22"/>
-          <w:szCs w:val="22"/>
-        </w:rPr>
-        <w:t>Mr</w:t>
-      </w:r>
-      <w:proofErr w:type="spellEnd"/>
-      <w:r>
-        <w:rPr>
-          <w:rFonts w:ascii="Cambria" w:eastAsia="Cambria" w:hAnsi="Cambria" w:cs="Cambria"/>
-          <w:color w:val="FF0000"/>
-          <w:sz w:val="22"/>
-          <w:szCs w:val="22"/>
-        </w:rPr>
-        <w:t xml:space="preserve"> </w:t>
-      </w:r>
-      <w:proofErr w:type="spellStart"/>
-      <w:r>
-        <w:rPr>
-          <w:rFonts w:ascii="Cambria" w:eastAsia="Cambria" w:hAnsi="Cambria" w:cs="Cambria"/>
-          <w:color w:val="FF0000"/>
-          <w:sz w:val="22"/>
-          <w:szCs w:val="22"/>
-        </w:rPr>
-        <w:t>Shaibel</w:t>
-      </w:r>
-      <w:proofErr w:type="spellEnd"/>
-      <w:r>
-        <w:rPr>
-          <w:rFonts w:ascii="Cambria" w:eastAsia="Cambria" w:hAnsi="Cambria" w:cs="Cambria"/>
-          <w:color w:val="FF0000"/>
-          <w:sz w:val="22"/>
-          <w:szCs w:val="22"/>
-        </w:rPr>
-        <w:t xml:space="preserve"> and plays chess. An older Beth Harmon looks piercingly at the reader)</w:t>
-      </w:r>
-    </w:p>
-    <w:p>
-      <w:pPr>
-        <w:jc w:val="both"/>
-        <w:rPr>
-          <w:rFonts w:ascii="Cambria" w:eastAsia="Cambria" w:hAnsi="Cambria" w:cs="Cambria"/>
-          <w:highlight w:val="white"/>
-        </w:rPr>
-      </w:pPr>
-      <w:r>
-        <w:rPr>
-          <w:rFonts w:ascii="Cambria" w:eastAsia="Cambria" w:hAnsi="Cambria" w:cs="Cambria"/>
-        </w:rPr>
-        <w:t>Equality of developmental opportunities is about making sure people have comparable opportunities to hone their talents, instead of being disadvantaged by circumstance</w:t>
-      </w:r>
-      <w:r>
-        <w:rPr>
-          <w:rFonts w:ascii="Cambria" w:eastAsia="Cambria" w:hAnsi="Cambria" w:cs="Cambria"/>
-        </w:rPr>
-        <w:t xml:space="preserve">s of birth that preclude them from certain opportunities. </w:t>
-      </w:r>
-      <w:r>
-        <w:rPr>
-          <w:rFonts w:ascii="Cambria" w:eastAsia="Cambria" w:hAnsi="Cambria" w:cs="Cambria"/>
-          <w:highlight w:val="white"/>
-        </w:rPr>
-        <w:t>This is motivated by the idea that what matters from the point of view of justice is people having genuine opportunities to realistically achieve goals (</w:t>
-      </w:r>
-      <w:r>
-        <w:rPr>
-          <w:rFonts w:ascii="Cambria" w:eastAsia="Cambria" w:hAnsi="Cambria" w:cs="Cambria"/>
-          <w:highlight w:val="white"/>
-        </w:rPr>
-        <w:t>e.g.,</w:t>
-      </w:r>
-      <w:r>
-        <w:rPr>
-          <w:rFonts w:ascii="Cambria" w:eastAsia="Cambria" w:hAnsi="Cambria" w:cs="Cambria"/>
-          <w:highlight w:val="white"/>
-        </w:rPr>
-        <w:t xml:space="preserve"> being a track athlete), not merely forma</w:t>
-      </w:r>
-      <w:r>
-        <w:rPr>
-          <w:rFonts w:ascii="Cambria" w:eastAsia="Cambria" w:hAnsi="Cambria" w:cs="Cambria"/>
-          <w:highlight w:val="white"/>
-        </w:rPr>
-        <w:t>l opportunities to compete for jobs (e.g., to be allowed to compete in a race, even though one has no realistic opportunity to finish competitively).</w:t>
-      </w:r>
-    </w:p>
-    <w:p>
-      <w:pPr>
-        <w:jc w:val="both"/>
-        <w:rPr>
-          <w:rFonts w:ascii="Cambria" w:eastAsia="Cambria" w:hAnsi="Cambria" w:cs="Cambria"/>
-          <w:color w:val="FF0000"/>
-        </w:rPr>
-      </w:pPr>
-      <w:r>
-        <w:rPr>
-          <w:rFonts w:ascii="Cambria" w:eastAsia="Cambria" w:hAnsi="Cambria" w:cs="Cambria"/>
-          <w:color w:val="FF0000"/>
-          <w:highlight w:val="white"/>
-        </w:rPr>
-        <w:t>(We see an ongoing race between (the Queen’s Gambit’s</w:t>
-      </w:r>
-      <w:r>
-        <w:rPr>
-          <w:rFonts w:ascii="Cambria" w:eastAsia="Cambria" w:hAnsi="Cambria" w:cs="Cambria"/>
-          <w:color w:val="FF0000"/>
-          <w:highlight w:val="white"/>
-        </w:rPr>
-        <w:t xml:space="preserve">) Beth Harmon and (American track and field star Allyson Felix. Felix has already finished the race and is shooting the victory sign, while Beth </w:t>
-      </w:r>
-      <w:r>
-        <w:rPr>
-          <w:rFonts w:ascii="Cambria" w:eastAsia="Cambria" w:hAnsi="Cambria" w:cs="Cambria"/>
-          <w:color w:val="FF0000"/>
-          <w:highlight w:val="white"/>
-        </w:rPr>
-        <w:lastRenderedPageBreak/>
-        <w:t xml:space="preserve">struggles to even finish, already crying from exhaustion. Interspersed with this picture are </w:t>
-      </w:r>
-      <w:r>
-        <w:rPr>
-          <w:rFonts w:ascii="Cambria" w:eastAsia="Cambria" w:hAnsi="Cambria" w:cs="Cambria"/>
-          <w:color w:val="FF0000"/>
-          <w:highlight w:val="white"/>
-        </w:rPr>
-        <w:t>scenes</w:t>
-      </w:r>
-      <w:r>
-        <w:rPr>
-          <w:rFonts w:ascii="Cambria" w:eastAsia="Cambria" w:hAnsi="Cambria" w:cs="Cambria"/>
-          <w:color w:val="FF0000"/>
-          <w:highlight w:val="white"/>
-        </w:rPr>
-        <w:t xml:space="preserve"> from Felix</w:t>
-      </w:r>
-      <w:r>
-        <w:rPr>
-          <w:rFonts w:ascii="Cambria" w:eastAsia="Cambria" w:hAnsi="Cambria" w:cs="Cambria"/>
-          <w:color w:val="FF0000"/>
-          <w:highlight w:val="white"/>
-        </w:rPr>
-        <w:t>’s childhood, showing her conditioning her body and practicing sprints)</w:t>
       </w:r>
     </w:p>
     <w:p>
@@ -5983,7 +5086,9 @@
           <w:szCs w:val="30"/>
         </w:rPr>
       </w:pPr>
+      <w:bookmarkStart w:id="29" w:name="_46bsk8hcwscx" w:colFirst="0" w:colLast="0"/>
       <w:bookmarkStart w:id="30" w:name="_79g5dye1yvny" w:colFirst="0" w:colLast="0"/>
+      <w:bookmarkEnd w:id="29"/>
       <w:bookmarkEnd w:id="30"/>
       <w:r>
         <w:rPr>
@@ -6020,13 +5125,7 @@
         <w:rPr>
           <w:rFonts w:ascii="Cambria" w:eastAsia="Cambria" w:hAnsi="Cambria" w:cs="Cambria"/>
         </w:rPr>
-        <w:t xml:space="preserve"> has shown us a range of interpretations of ‘fairness’.   But is ‘fairness’ all that’s required for an algorithm to be ‘just’?  Rawl</w:t>
-      </w:r>
-      <w:r>
-        <w:rPr>
-          <w:rFonts w:ascii="Cambria" w:eastAsia="Cambria" w:hAnsi="Cambria" w:cs="Cambria"/>
-        </w:rPr>
-        <w:t xml:space="preserve">s sandwiches his EOP principle between two other principles that also must be satisfied for a democratic society to be ‘just’. </w:t>
+        <w:t xml:space="preserve"> has shown us a range of interpretations of ‘fairness’.   But is ‘fairness’ all that’s required for an algorithm to be ‘just’?  Rawls sandwiches his EOP principle between two other principles that also must be satisfied for a democratic society to be ‘just’. </w:t>
       </w:r>
       <w:r>
         <w:rPr>
@@ -6059,53 +5158,61 @@
           <w:color w:val="222222"/>
           <w:highlight w:val="white"/>
         </w:rPr>
-        <w:t>He arrives at these principles via the original position - a thought experiment about how citizens would negotiate the set-up</w:t>
-      </w:r>
-      <w:r>
+        <w:t>He arrives at these principles via the original position - a thought experiment about how citizens would negotiate the set-up of society, under the 'veil of ignorance' - if citizens do not know their race, class, sex, talents, social position (or any other characteristics that might cause them to favor people like themselves), they will advocate for all social positions and their attached privileges to be distributed 'fairly'.</w:t>
+      </w:r>
+    </w:p>
+    <w:p>
+      <w:pPr>
+        <w:jc w:val="both"/>
+        <w:rPr>
+          <w:rFonts w:ascii="Cambria" w:eastAsia="Cambria" w:hAnsi="Cambria" w:cs="Cambria"/>
+        </w:rPr>
+      </w:pPr>
+      <w:r>
+        <w:rPr>
+          <w:rFonts w:ascii="Cambria" w:eastAsia="Cambria" w:hAnsi="Cambria" w:cs="Cambria"/>
+          <w:color w:val="FF0000"/>
+          <w:highlight w:val="white"/>
+        </w:rPr>
+        <w:t>(Four different chess pieces sit across a table - a pawn, a horse, the queen and the king - to negotiate the 'best' game strategy. Each piece is covered by 'the veil of ignorance' - none of them know which piece they actually are. Consequently, each piece is arguing for the security of a different piece, seen through 'thought bubbles' that depict which piece they assume they are most likely to be, and are advocating to protect.</w:t>
+      </w:r>
+      <w:r>
+        <w:rPr>
+          <w:rFonts w:ascii="Cambria" w:eastAsia="Cambria" w:hAnsi="Cambria" w:cs="Cambria"/>
+        </w:rPr>
+        <w:t>)</w:t>
+      </w:r>
+    </w:p>
+    <w:p>
+      <w:pPr>
+        <w:jc w:val="both"/>
         <w:rPr>
           <w:rFonts w:ascii="Cambria" w:eastAsia="Cambria" w:hAnsi="Cambria" w:cs="Cambria"/>
           <w:color w:val="222222"/>
           <w:highlight w:val="white"/>
         </w:rPr>
-        <w:t xml:space="preserve"> of society, under the 'veil of ignorance' - if citizens do not know their race, class, sex, talents, social position (or any other characteristics that might cause them to favor people like themselves), they will advocate for all social positions and thei</w:t>
-      </w:r>
+      </w:pPr>
       <w:r>
         <w:rPr>
           <w:rFonts w:ascii="Cambria" w:eastAsia="Cambria" w:hAnsi="Cambria" w:cs="Cambria"/>
           <w:color w:val="222222"/>
           <w:highlight w:val="white"/>
         </w:rPr>
-        <w:t>r attached privileges to be distributed 'fairly'.</w:t>
-      </w:r>
-    </w:p>
-    <w:p>
-      <w:pPr>
-        <w:jc w:val="both"/>
-        <w:rPr>
-          <w:rFonts w:ascii="Cambria" w:eastAsia="Cambria" w:hAnsi="Cambria" w:cs="Cambria"/>
-        </w:rPr>
-      </w:pPr>
-      <w:r>
-        <w:rPr>
-          <w:rFonts w:ascii="Cambria" w:eastAsia="Cambria" w:hAnsi="Cambria" w:cs="Cambria"/>
-          <w:color w:val="FF0000"/>
-          <w:highlight w:val="white"/>
-        </w:rPr>
-        <w:t xml:space="preserve">(Four different chess pieces sit across a table - a pawn, a horse, the queen and the king - to negotiate the 'best' game strategy. Each piece is covered by 'the veil of ignorance' - none of them know which </w:t>
-      </w:r>
-      <w:r>
-        <w:rPr>
-          <w:rFonts w:ascii="Cambria" w:eastAsia="Cambria" w:hAnsi="Cambria" w:cs="Cambria"/>
-          <w:color w:val="FF0000"/>
-          <w:highlight w:val="white"/>
-        </w:rPr>
-        <w:t>piece they actually are. Consequently, each piece is arguing for the security of a different piece, seen through 'thought bubbles' that depict which piece they assume they are most likely to be, and are advocating to protect.</w:t>
-      </w:r>
-      <w:r>
-        <w:rPr>
-          <w:rFonts w:ascii="Cambria" w:eastAsia="Cambria" w:hAnsi="Cambria" w:cs="Cambria"/>
-        </w:rPr>
-        <w:t>)</w:t>
+        <w:t>But they do know that people are free and equal and that they have the ability to choose a conception of the good life and the ability to abide by rules of justice. And so, Rawls posits that the principles of social cooperation that people arrive at through such a negotiation will be appropriate for a free and democratic society.</w:t>
+      </w:r>
+    </w:p>
+    <w:p>
+      <w:pPr>
+        <w:jc w:val="both"/>
+        <w:rPr>
+          <w:rFonts w:ascii="Cambria" w:eastAsia="Cambria" w:hAnsi="Cambria" w:cs="Cambria"/>
+        </w:rPr>
+      </w:pPr>
+      <w:r>
+        <w:rPr>
+          <w:rFonts w:ascii="Cambria" w:eastAsia="Cambria" w:hAnsi="Cambria" w:cs="Cambria"/>
+        </w:rPr>
+        <w:t xml:space="preserve"> </w:t>
       </w:r>
     </w:p>
     <w:p>
@@ -6123,220 +5230,145 @@
           <w:color w:val="222222"/>
           <w:highlight w:val="white"/>
         </w:rPr>
-        <w:t xml:space="preserve">But they do know that people </w:t>
-      </w:r>
-      <w:r>
+        <w:t xml:space="preserve">Rawls uses the notion of the "natural lottery" to describe the morally arbitrary distribution of talents, family circumstances, and other at-birth fortune and misfortune to people.  From the arbitrariness of the natural lottery, Rawls concludes that we don't deserve our starting points in life and arrives at the ‘Difference Principle’ - which harnesses the arbitrary distribution of talents to generate a social system that serves everyone. </w:t>
+      </w:r>
+    </w:p>
+    <w:p>
+      <w:pPr>
+        <w:jc w:val="both"/>
+        <w:rPr>
+          <w:rFonts w:ascii="Cambria" w:eastAsia="Cambria" w:hAnsi="Cambria" w:cs="Cambria"/>
+        </w:rPr>
+      </w:pPr>
+      <w:r>
+        <w:rPr>
+          <w:rFonts w:ascii="Cambria" w:eastAsia="Cambria" w:hAnsi="Cambria" w:cs="Cambria"/>
+        </w:rPr>
+        <w:t xml:space="preserve"> </w:t>
+      </w:r>
+    </w:p>
+    <w:p>
+      <w:pPr>
+        <w:jc w:val="both"/>
+        <w:rPr>
+          <w:rFonts w:ascii="Cambria" w:eastAsia="Cambria" w:hAnsi="Cambria" w:cs="Cambria"/>
+        </w:rPr>
+      </w:pPr>
+      <w:r>
+        <w:rPr>
+          <w:rFonts w:ascii="Cambria" w:eastAsia="Cambria" w:hAnsi="Cambria" w:cs="Cambria"/>
+        </w:rPr>
+        <w:t>Rawls’ Theory of Justice posits the following principles:</w:t>
+      </w:r>
+    </w:p>
+    <w:p>
+      <w:pPr>
+        <w:jc w:val="both"/>
+        <w:rPr>
+          <w:rFonts w:ascii="Cambria" w:eastAsia="Cambria" w:hAnsi="Cambria" w:cs="Cambria"/>
+          <w:color w:val="FF0000"/>
+        </w:rPr>
+      </w:pPr>
+      <w:r>
+        <w:rPr>
+          <w:rFonts w:ascii="Cambria" w:eastAsia="Cambria" w:hAnsi="Cambria" w:cs="Cambria"/>
+          <w:color w:val="FF0000"/>
+        </w:rPr>
+        <w:t>(Picture a fashion magazine spread of photos of John Rawls putting on a three-piece suit. He begins by putting on a crisp white shirt and poses seductively to the camera while buttoning it up. He then puts on a waistcoat and poses midway through putting on his blazer)</w:t>
+      </w:r>
+    </w:p>
+    <w:p>
+      <w:pPr>
+        <w:jc w:val="both"/>
+        <w:rPr>
+          <w:rFonts w:ascii="Cambria" w:eastAsia="Cambria" w:hAnsi="Cambria" w:cs="Cambria"/>
+        </w:rPr>
+      </w:pPr>
+      <w:r>
+        <w:rPr>
+          <w:rFonts w:ascii="Cambria" w:eastAsia="Cambria" w:hAnsi="Cambria" w:cs="Cambria"/>
+        </w:rPr>
+        <w:t xml:space="preserve">1.        </w:t>
+      </w:r>
+      <w:r>
+        <w:rPr>
+          <w:rFonts w:ascii="Cambria" w:eastAsia="Cambria" w:hAnsi="Cambria" w:cs="Cambria"/>
+        </w:rPr>
+        <w:tab/>
+        <w:t>[Rights and Liberties] Everyone has the same inalienable right to equal basic liberties</w:t>
+      </w:r>
+    </w:p>
+    <w:p>
+      <w:pPr>
+        <w:jc w:val="both"/>
+        <w:rPr>
+          <w:rFonts w:ascii="Cambria" w:eastAsia="Cambria" w:hAnsi="Cambria" w:cs="Cambria"/>
+        </w:rPr>
+      </w:pPr>
+      <w:r>
+        <w:rPr>
+          <w:rFonts w:ascii="Cambria" w:eastAsia="Cambria" w:hAnsi="Cambria" w:cs="Cambria"/>
+        </w:rPr>
+        <w:t xml:space="preserve">2.        </w:t>
+      </w:r>
+      <w:r>
+        <w:rPr>
+          <w:rFonts w:ascii="Cambria" w:eastAsia="Cambria" w:hAnsi="Cambria" w:cs="Cambria"/>
+        </w:rPr>
+        <w:tab/>
+        <w:t xml:space="preserve">A. [Rawls’ Fair EOP] All offices and positions must be open to all under conditions of fair equality of opportunity. </w:t>
+      </w:r>
+    </w:p>
+    <w:p>
+      <w:pPr>
+        <w:jc w:val="both"/>
+        <w:rPr>
+          <w:rFonts w:ascii="Cambria" w:eastAsia="Cambria" w:hAnsi="Cambria" w:cs="Cambria"/>
+        </w:rPr>
+      </w:pPr>
+      <w:r>
+        <w:rPr>
+          <w:rFonts w:ascii="Cambria" w:eastAsia="Cambria" w:hAnsi="Cambria" w:cs="Cambria"/>
+        </w:rPr>
+        <w:t>b. [Difference Principle] Social and economic inequalities must be of the greatest benefit to the least</w:t>
+      </w:r>
+    </w:p>
+    <w:p>
+      <w:pPr>
+        <w:jc w:val="both"/>
+        <w:rPr>
+          <w:rFonts w:ascii="Cambria" w:eastAsia="Cambria" w:hAnsi="Cambria" w:cs="Cambria"/>
+        </w:rPr>
+      </w:pPr>
+      <w:r>
+        <w:rPr>
+          <w:rFonts w:ascii="Cambria" w:eastAsia="Cambria" w:hAnsi="Cambria" w:cs="Cambria"/>
+        </w:rPr>
+        <w:t>advantaged</w:t>
+      </w:r>
+    </w:p>
+    <w:p>
+      <w:pPr>
+        <w:jc w:val="both"/>
         <w:rPr>
           <w:rFonts w:ascii="Cambria" w:eastAsia="Cambria" w:hAnsi="Cambria" w:cs="Cambria"/>
           <w:color w:val="222222"/>
           <w:highlight w:val="white"/>
         </w:rPr>
-        <w:t xml:space="preserve">are free and equal and that they have the ability to choose a conception of the good life and the ability to abide by rules of justice. And so, Rawls posits that the principles of social cooperation that people arrive at through such a negotiation will be </w:t>
-      </w:r>
-      <w:r>
-        <w:rPr>
-          <w:rFonts w:ascii="Cambria" w:eastAsia="Cambria" w:hAnsi="Cambria" w:cs="Cambria"/>
-          <w:color w:val="222222"/>
-          <w:highlight w:val="white"/>
-        </w:rPr>
-        <w:t>appropriate for a free and democratic society.</w:t>
-      </w:r>
-    </w:p>
-    <w:p>
-      <w:pPr>
-        <w:jc w:val="both"/>
-        <w:rPr>
-          <w:rFonts w:ascii="Cambria" w:eastAsia="Cambria" w:hAnsi="Cambria" w:cs="Cambria"/>
-        </w:rPr>
-      </w:pPr>
-      <w:r>
-        <w:rPr>
-          <w:rFonts w:ascii="Cambria" w:eastAsia="Cambria" w:hAnsi="Cambria" w:cs="Cambria"/>
-        </w:rPr>
-        <w:t xml:space="preserve"> </w:t>
-      </w:r>
-    </w:p>
-    <w:p>
-      <w:pPr>
-        <w:jc w:val="both"/>
-        <w:rPr>
-          <w:rFonts w:ascii="Cambria" w:eastAsia="Cambria" w:hAnsi="Cambria" w:cs="Cambria"/>
-          <w:color w:val="222222"/>
-          <w:highlight w:val="white"/>
-        </w:rPr>
-      </w:pPr>
-      <w:r>
-        <w:rPr>
-          <w:rFonts w:ascii="Cambria" w:eastAsia="Cambria" w:hAnsi="Cambria" w:cs="Cambria"/>
-          <w:color w:val="222222"/>
-          <w:highlight w:val="white"/>
-        </w:rPr>
-        <w:t>Rawls uses the notion of the "natural lottery" to describe the morally arbitrary distribution of talents, family circumstances, and other at-birth fortune and misfortune to people.  From the arbitrariness of</w:t>
-      </w:r>
-      <w:r>
-        <w:rPr>
-          <w:rFonts w:ascii="Cambria" w:eastAsia="Cambria" w:hAnsi="Cambria" w:cs="Cambria"/>
-          <w:color w:val="222222"/>
-          <w:highlight w:val="white"/>
-        </w:rPr>
-        <w:t xml:space="preserve"> the natural lottery, Rawls concludes that we don't deserve our starting points in life and arrives at the ‘Difference Principle’ - which harnesses the arbitrary distribution of talents to generate a social system that serves everyone. </w:t>
-      </w:r>
-    </w:p>
-    <w:p>
-      <w:pPr>
-        <w:jc w:val="both"/>
-        <w:rPr>
-          <w:rFonts w:ascii="Cambria" w:eastAsia="Cambria" w:hAnsi="Cambria" w:cs="Cambria"/>
-        </w:rPr>
-      </w:pPr>
-      <w:r>
-        <w:rPr>
-          <w:rFonts w:ascii="Cambria" w:eastAsia="Cambria" w:hAnsi="Cambria" w:cs="Cambria"/>
-        </w:rPr>
-        <w:t xml:space="preserve"> </w:t>
-      </w:r>
-    </w:p>
-    <w:p>
-      <w:pPr>
-        <w:jc w:val="both"/>
-        <w:rPr>
-          <w:rFonts w:ascii="Cambria" w:eastAsia="Cambria" w:hAnsi="Cambria" w:cs="Cambria"/>
-        </w:rPr>
-      </w:pPr>
-      <w:r>
-        <w:rPr>
-          <w:rFonts w:ascii="Cambria" w:eastAsia="Cambria" w:hAnsi="Cambria" w:cs="Cambria"/>
-        </w:rPr>
-        <w:t>Rawls’ Theory of Justice posits the following principles:</w:t>
-      </w:r>
-    </w:p>
-    <w:p>
-      <w:pPr>
-        <w:jc w:val="both"/>
-        <w:rPr>
-          <w:rFonts w:ascii="Cambria" w:eastAsia="Cambria" w:hAnsi="Cambria" w:cs="Cambria"/>
-          <w:color w:val="FF0000"/>
-        </w:rPr>
-      </w:pPr>
-      <w:r>
-        <w:rPr>
-          <w:rFonts w:ascii="Cambria" w:eastAsia="Cambria" w:hAnsi="Cambria" w:cs="Cambria"/>
-          <w:color w:val="FF0000"/>
-        </w:rPr>
-        <w:t>(Picture a fashion magazine spread of photos of John Rawls putting on a three-piece suit. He begins by putting on a crisp white shirt and poses seductively to the camera while buttoning it up. He th</w:t>
-      </w:r>
-      <w:r>
-        <w:rPr>
-          <w:rFonts w:ascii="Cambria" w:eastAsia="Cambria" w:hAnsi="Cambria" w:cs="Cambria"/>
-          <w:color w:val="FF0000"/>
-        </w:rPr>
-        <w:t>en puts on a waistcoat and poses midway through putting on his blazer)</w:t>
-      </w:r>
-    </w:p>
-    <w:p>
-      <w:pPr>
-        <w:jc w:val="both"/>
-        <w:rPr>
-          <w:rFonts w:ascii="Cambria" w:eastAsia="Cambria" w:hAnsi="Cambria" w:cs="Cambria"/>
-        </w:rPr>
-      </w:pPr>
-      <w:r>
-        <w:rPr>
-          <w:rFonts w:ascii="Cambria" w:eastAsia="Cambria" w:hAnsi="Cambria" w:cs="Cambria"/>
-        </w:rPr>
-        <w:t xml:space="preserve">1.        </w:t>
-      </w:r>
-      <w:r>
-        <w:rPr>
-          <w:rFonts w:ascii="Cambria" w:eastAsia="Cambria" w:hAnsi="Cambria" w:cs="Cambria"/>
-        </w:rPr>
-        <w:tab/>
-        <w:t>[Rights and Liberties] Everyone has the same inalienable right to equal basic liberties</w:t>
-      </w:r>
-    </w:p>
-    <w:p>
-      <w:pPr>
-        <w:jc w:val="both"/>
-        <w:rPr>
-          <w:rFonts w:ascii="Cambria" w:eastAsia="Cambria" w:hAnsi="Cambria" w:cs="Cambria"/>
-        </w:rPr>
-      </w:pPr>
-      <w:r>
-        <w:rPr>
-          <w:rFonts w:ascii="Cambria" w:eastAsia="Cambria" w:hAnsi="Cambria" w:cs="Cambria"/>
-        </w:rPr>
-        <w:t xml:space="preserve">2.        </w:t>
-      </w:r>
-      <w:r>
-        <w:rPr>
-          <w:rFonts w:ascii="Cambria" w:eastAsia="Cambria" w:hAnsi="Cambria" w:cs="Cambria"/>
-        </w:rPr>
-        <w:tab/>
-        <w:t>A. [Rawls’ Fair EOP] All offices and positions must be open to all under co</w:t>
-      </w:r>
-      <w:r>
-        <w:rPr>
-          <w:rFonts w:ascii="Cambria" w:eastAsia="Cambria" w:hAnsi="Cambria" w:cs="Cambria"/>
-        </w:rPr>
-        <w:t xml:space="preserve">nditions of fair equality of opportunity. </w:t>
-      </w:r>
-    </w:p>
-    <w:p>
-      <w:pPr>
-        <w:jc w:val="both"/>
-        <w:rPr>
-          <w:rFonts w:ascii="Cambria" w:eastAsia="Cambria" w:hAnsi="Cambria" w:cs="Cambria"/>
-        </w:rPr>
-      </w:pPr>
-      <w:r>
-        <w:rPr>
-          <w:rFonts w:ascii="Cambria" w:eastAsia="Cambria" w:hAnsi="Cambria" w:cs="Cambria"/>
-        </w:rPr>
-        <w:t>b. [Difference Principle] Social and economic inequalities must be of the greatest benefit to the least</w:t>
-      </w:r>
-    </w:p>
-    <w:p>
-      <w:pPr>
-        <w:jc w:val="both"/>
-        <w:rPr>
-          <w:rFonts w:ascii="Cambria" w:eastAsia="Cambria" w:hAnsi="Cambria" w:cs="Cambria"/>
-        </w:rPr>
-      </w:pPr>
-      <w:r>
-        <w:rPr>
-          <w:rFonts w:ascii="Cambria" w:eastAsia="Cambria" w:hAnsi="Cambria" w:cs="Cambria"/>
-        </w:rPr>
-        <w:t>advantaged</w:t>
-      </w:r>
-    </w:p>
-    <w:p>
-      <w:pPr>
-        <w:jc w:val="both"/>
-        <w:rPr>
-          <w:rFonts w:ascii="Cambria" w:eastAsia="Cambria" w:hAnsi="Cambria" w:cs="Cambria"/>
-          <w:color w:val="222222"/>
-          <w:highlight w:val="white"/>
-        </w:rPr>
-      </w:pPr>
-    </w:p>
-    <w:p>
-      <w:pPr>
-        <w:jc w:val="both"/>
-        <w:rPr>
-          <w:rFonts w:ascii="Cambria" w:eastAsia="Cambria" w:hAnsi="Cambria" w:cs="Cambria"/>
-        </w:rPr>
-      </w:pPr>
-      <w:r>
-        <w:rPr>
-          <w:rFonts w:ascii="Cambria" w:eastAsia="Cambria" w:hAnsi="Cambria" w:cs="Cambria"/>
-        </w:rPr>
-        <w:t>In the Rawlsian system, these principles are hierarchically ordered – Fair EOP can’t be satisfied</w:t>
-      </w:r>
-      <w:r>
-        <w:rPr>
-          <w:rFonts w:ascii="Cambria" w:eastAsia="Cambria" w:hAnsi="Cambria" w:cs="Cambria"/>
-        </w:rPr>
-        <w:t xml:space="preserve"> at the expense of citizens’ equal basic rights and liberties, and the Difference Principle can’t be satisfied at </w:t>
+      </w:pPr>
+    </w:p>
+    <w:p>
+      <w:pPr>
+        <w:jc w:val="both"/>
+        <w:rPr>
+          <w:rFonts w:ascii="Cambria" w:eastAsia="Cambria" w:hAnsi="Cambria" w:cs="Cambria"/>
+        </w:rPr>
+      </w:pPr>
+      <w:r>
+        <w:rPr>
+          <w:rFonts w:ascii="Cambria" w:eastAsia="Cambria" w:hAnsi="Cambria" w:cs="Cambria"/>
+        </w:rPr>
+        <w:t xml:space="preserve">In the Rawlsian system, these principles are hierarchically ordered – Fair EOP can’t be satisfied at the expense of citizens’ equal basic rights and liberties, and the Difference Principle can’t be satisfied at </w:t>
       </w:r>
       <w:r>
         <w:rPr>
@@ -6401,14 +5433,7 @@
           <w:rFonts w:ascii="Cambria" w:eastAsia="Cambria" w:hAnsi="Cambria" w:cs="Cambria"/>
           <w:color w:val="FF0000"/>
         </w:rPr>
-        <w:t xml:space="preserve"> for a family portrait. The mother is dressed glamorously in a regal mauve silk go</w:t>
-      </w:r>
-      <w:r>
-        <w:rPr>
-          <w:rFonts w:ascii="Cambria" w:eastAsia="Cambria" w:hAnsi="Cambria" w:cs="Cambria"/>
-          <w:color w:val="FF0000"/>
-        </w:rPr>
-        <w:t>wn and is holding her equally well-groomed toddler in her lap. The father, dressed in a dapper purple shirt, sits on the arm of the seat, hugging his family and beaming positively into the camera.)</w:t>
+        <w:t xml:space="preserve"> for a family portrait. The mother is dressed glamorously in a regal mauve silk gown and is holding her equally well-groomed toddler in her lap. The father, dressed in a dapper purple shirt, sits on the arm of the seat, hugging his family and beaming positively into the camera.)</w:t>
       </w:r>
       <w:r>
         <w:rPr>
@@ -6421,19 +5446,7 @@
         <w:rPr>
           <w:rFonts w:ascii="Cambria" w:eastAsia="Cambria" w:hAnsi="Cambria" w:cs="Cambria"/>
         </w:rPr>
-        <w:t>In trying to give people access to equal developmental opp</w:t>
-      </w:r>
-      <w:r>
-        <w:rPr>
-          <w:rFonts w:ascii="Cambria" w:eastAsia="Cambria" w:hAnsi="Cambria" w:cs="Cambria"/>
-        </w:rPr>
-        <w:t>ortunities, one might end up preventing parents from raising kids according to their values, because this would mean that some kids get better developmental opportunities that others. In trying to satisfy Rawls’ Fair EOP, we might end up infringing on rich</w:t>
-      </w:r>
-      <w:r>
-        <w:rPr>
-          <w:rFonts w:ascii="Cambria" w:eastAsia="Cambria" w:hAnsi="Cambria" w:cs="Cambria"/>
-        </w:rPr>
-        <w:t xml:space="preserve"> parent’s basic liberties.  </w:t>
+        <w:t xml:space="preserve">In trying to give people access to equal developmental opportunities, one might end up preventing parents from raising kids according to their values, because this would mean that some kids get better developmental opportunities that others. In trying to satisfy Rawls’ Fair EOP, we might end up infringing on rich parent’s basic liberties.  </w:t>
       </w:r>
     </w:p>
     <w:p>
@@ -6449,25 +5462,19 @@
         <w:rPr>
           <w:rFonts w:ascii="Cambria" w:eastAsia="Cambria" w:hAnsi="Cambria" w:cs="Cambria"/>
         </w:rPr>
-        <w:t>In the context of algorithms, this broader perspective is helpful to see how an ADS that is (statistically) ‘fair’ can go on to infringe on basic rights and liberties, and in effect, be unjust. Take the example of “fair” hiring</w:t>
-      </w:r>
-      <w:r>
-        <w:rPr>
-          <w:rFonts w:ascii="Cambria" w:eastAsia="Cambria" w:hAnsi="Cambria" w:cs="Cambria"/>
-        </w:rPr>
-        <w:t xml:space="preserve"> of people with disabilities. “Disability” would be treated as a protected class and removed from explicit consideration, but algorithms could still infer disability from other proxy variables. If social media information is used, the ADS could infer disab</w:t>
-      </w:r>
-      <w:r>
-        <w:rPr>
-          <w:rFonts w:ascii="Cambria" w:eastAsia="Cambria" w:hAnsi="Cambria" w:cs="Cambria"/>
-        </w:rPr>
-        <w:t>ility status—for example, based on membership in certain social groups or on posting about disability-related issues—then a scheme that discriminates on the basis of “inferred” disability would incentivize people against joining such groups and speaking ab</w:t>
-      </w:r>
-      <w:r>
-        <w:rPr>
-          <w:rFonts w:ascii="Cambria" w:eastAsia="Cambria" w:hAnsi="Cambria" w:cs="Cambria"/>
-        </w:rPr>
-        <w:t>out such topics.</w:t>
+        <w:t>In the context of algorithms, this broader perspective is helpful to see how an ADS that is (statistically) ‘fair’ can go on to infringe on basic rights and liberties and</w:t>
+      </w:r>
+      <w:r>
+        <w:rPr>
+          <w:rFonts w:ascii="Cambria" w:eastAsia="Cambria" w:hAnsi="Cambria" w:cs="Cambria"/>
+        </w:rPr>
+        <w:t>,</w:t>
+      </w:r>
+      <w:r>
+        <w:rPr>
+          <w:rFonts w:ascii="Cambria" w:eastAsia="Cambria" w:hAnsi="Cambria" w:cs="Cambria"/>
+        </w:rPr>
+        <w:t xml:space="preserve"> in effect, be unjust. Take the example of “fair” hiring of people with disabilities. “Disability” would be treated as a protected class and removed from explicit consideration, but algorithms could still infer disability from other proxy variables. If social media information is used, the ADS could infer disability status—for example, based on membership in certain social groups or on posting about disability-related issues—then a scheme that discriminates on the basis of “inferred” disability would incentivize people against joining such groups and speaking about such topics.</w:t>
       </w:r>
       <w:r>
         <w:rPr>
@@ -6495,13 +5502,7 @@
         <w:rPr>
           <w:rFonts w:ascii="Cambria" w:eastAsia="Cambria" w:hAnsi="Cambria" w:cs="Cambria"/>
         </w:rPr>
-        <w:t>Such an ADS could satisfy some conception of ‘fairness’ as EOP and yet be fundamental</w:t>
-      </w:r>
-      <w:r>
-        <w:rPr>
-          <w:rFonts w:ascii="Cambria" w:eastAsia="Cambria" w:hAnsi="Cambria" w:cs="Cambria"/>
-        </w:rPr>
-        <w:t>ly unjust: it would violate a candidate’s freedom of speech and freedom of association.</w:t>
+        <w:t>Such an ADS could satisfy some conception of ‘fairness’ as EOP and yet be fundamentally unjust: it would violate a candidate’s freedom of speech and freedom of association.</w:t>
       </w:r>
     </w:p>
     <w:p>
@@ -6572,56 +5573,37 @@
         <w:rPr>
           <w:rFonts w:ascii="Cambria" w:eastAsia="Cambria" w:hAnsi="Cambria" w:cs="Cambria"/>
         </w:rPr>
-        <w:t>There are limitations to what answers we can get from EOP doctrines and overlooking these can embolden their application in spheres in w</w:t>
-      </w:r>
-      <w:r>
-        <w:rPr>
-          <w:rFonts w:ascii="Cambria" w:eastAsia="Cambria" w:hAnsi="Cambria" w:cs="Cambria"/>
-        </w:rPr>
-        <w:t>hich theory provides little to no guidance. These doctrines do not give us any direction about *where* to apply ‘Fairness’ - in the procedure or at the outcome. The guidance is only about *how* a ‘fair’ test should behave.</w:t>
-      </w:r>
-    </w:p>
-    <w:p>
-      <w:pPr>
-        <w:jc w:val="both"/>
-        <w:rPr>
-          <w:rFonts w:ascii="Cambria" w:eastAsia="Cambria" w:hAnsi="Cambria" w:cs="Cambria"/>
-        </w:rPr>
-      </w:pPr>
-      <w:r>
-        <w:rPr>
-          <w:rFonts w:ascii="Cambria" w:eastAsia="Cambria" w:hAnsi="Cambria" w:cs="Cambria"/>
-        </w:rPr>
-        <w:t xml:space="preserve">When applying this test to black </w:t>
-      </w:r>
-      <w:r>
-        <w:rPr>
-          <w:rFonts w:ascii="Cambria" w:eastAsia="Cambria" w:hAnsi="Cambria" w:cs="Cambria"/>
-        </w:rPr>
-        <w:t>box ADS, we run into issues of interpretability and can only infer details about how the test is behaving by looking at which inputs have been fed into the algorithm, or by systematically studying the outcomes for a variety of candidates.</w:t>
-      </w:r>
-    </w:p>
-    <w:p>
-      <w:pPr>
-        <w:jc w:val="both"/>
-        <w:rPr>
-          <w:rFonts w:ascii="Cambria" w:eastAsia="Cambria" w:hAnsi="Cambria" w:cs="Cambria"/>
-          <w:color w:val="FF0000"/>
-        </w:rPr>
-      </w:pPr>
-      <w:r>
-        <w:rPr>
-          <w:rFonts w:ascii="Cambria" w:eastAsia="Cambria" w:hAnsi="Cambria" w:cs="Cambria"/>
-          <w:color w:val="FF0000"/>
-        </w:rPr>
-        <w:t>(Throwback to the</w:t>
-      </w:r>
-      <w:r>
-        <w:rPr>
-          <w:rFonts w:ascii="Cambria" w:eastAsia="Cambria" w:hAnsi="Cambria" w:cs="Cambria"/>
-          <w:color w:val="FF0000"/>
-        </w:rPr>
-        <w:t xml:space="preserve"> children’s book ‘The Little Prince’. We see two sheep and a ram, with the words ‘Justice’, ‘Non-Discrimination’ and ‘Equality’ written in them. Below we see a box, with three small holes.)</w:t>
+        <w:t>There are limitations to what answers we can get from EOP doctrines and overlooking these can embolden their application in spheres in which theory provides little to no guidance. These doctrines do not give us any direction about *where* to apply ‘Fairness’ - in the procedure or at the outcome. The guidance is only about *how* a ‘fair’ test should behave.</w:t>
+      </w:r>
+    </w:p>
+    <w:p>
+      <w:pPr>
+        <w:jc w:val="both"/>
+        <w:rPr>
+          <w:rFonts w:ascii="Cambria" w:eastAsia="Cambria" w:hAnsi="Cambria" w:cs="Cambria"/>
+        </w:rPr>
+      </w:pPr>
+      <w:r>
+        <w:rPr>
+          <w:rFonts w:ascii="Cambria" w:eastAsia="Cambria" w:hAnsi="Cambria" w:cs="Cambria"/>
+        </w:rPr>
+        <w:t>When applying this test to black box ADS, we run into issues of interpretability and can only infer details about how the test is behaving by looking at which inputs have been fed into the algorithm, or by systematically studying the outcomes for a variety of candidates.</w:t>
+      </w:r>
+    </w:p>
+    <w:p>
+      <w:pPr>
+        <w:jc w:val="both"/>
+        <w:rPr>
+          <w:rFonts w:ascii="Cambria" w:eastAsia="Cambria" w:hAnsi="Cambria" w:cs="Cambria"/>
+          <w:color w:val="FF0000"/>
+        </w:rPr>
+      </w:pPr>
+      <w:r>
+        <w:rPr>
+          <w:rFonts w:ascii="Cambria" w:eastAsia="Cambria" w:hAnsi="Cambria" w:cs="Cambria"/>
+          <w:color w:val="FF0000"/>
+        </w:rPr>
+        <w:t>(Throwback to the children’s book ‘The Little Prince’. We see two sheep and a ram, with the words ‘Justice’, ‘Non-Discrimination’ and ‘Equality’ written in them. Below we see a box, with three small holes.)</w:t>
       </w:r>
     </w:p>
     <w:p>
@@ -6661,16 +5643,7 @@
           <w:szCs w:val="22"/>
         </w:rPr>
         <w:lastRenderedPageBreak/>
-        <w:t>Circumstanc</w:t>
-      </w:r>
-      <w:r>
-        <w:rPr>
-          <w:rFonts w:ascii="Cambria" w:eastAsia="Cambria" w:hAnsi="Cambria" w:cs="Cambria"/>
-          <w:b/>
-          <w:sz w:val="22"/>
-          <w:szCs w:val="22"/>
-        </w:rPr>
-        <w:t>e vs Effort</w:t>
+        <w:t>Circumstance vs Effort</w:t>
       </w:r>
     </w:p>
     <w:p>
@@ -6697,19 +5670,7 @@
         <w:rPr>
           <w:rFonts w:ascii="Cambria" w:eastAsia="Cambria" w:hAnsi="Cambria" w:cs="Cambria"/>
         </w:rPr>
-        <w:t>. If we decide that the only way that we can operationalize the Substa</w:t>
-      </w:r>
-      <w:r>
-        <w:rPr>
-          <w:rFonts w:ascii="Cambria" w:eastAsia="Cambria" w:hAnsi="Cambria" w:cs="Cambria"/>
-        </w:rPr>
-        <w:t xml:space="preserve">ntive view is to separate qualifications into matters of circumstance (to be controlled for) and effort (that the individual can be held accountable for), then we must decide how to make this separation! Which outcomes can we hold one accountable for? And </w:t>
-      </w:r>
-      <w:r>
-        <w:rPr>
-          <w:rFonts w:ascii="Cambria" w:eastAsia="Cambria" w:hAnsi="Cambria" w:cs="Cambria"/>
-        </w:rPr>
-        <w:t>which matters are completely out of their control?</w:t>
+        <w:t>. If we decide that the only way that we can operationalize the Substantive view is to separate qualifications into matters of circumstance (to be controlled for) and effort (that the individual can be held accountable for), then we must decide how to make this separation! Which outcomes can we hold one accountable for? And which matters are completely out of their control?</w:t>
       </w:r>
     </w:p>
     <w:p>
@@ -6741,6 +5702,7 @@
         </w:rPr>
         <w:t xml:space="preserve"> Harry Potter, looking around nervously, as the Sorting Hat sits on his head and debates which Hogwarts </w:t>
       </w:r>
+      <w:proofErr w:type="gramStart"/>
       <w:r>
         <w:rPr>
           <w:rFonts w:ascii="Cambria" w:eastAsia="Cambria" w:hAnsi="Cambria" w:cs="Cambria"/>
@@ -6748,6 +5710,7 @@
         </w:rPr>
         <w:t>house</w:t>
       </w:r>
+      <w:proofErr w:type="gramEnd"/>
       <w:r>
         <w:rPr>
           <w:rFonts w:ascii="Cambria" w:eastAsia="Cambria" w:hAnsi="Cambria" w:cs="Cambria"/>
@@ -6781,13 +5744,7 @@
         <w:rPr>
           <w:rFonts w:ascii="Cambria" w:eastAsia="Cambria" w:hAnsi="Cambria" w:cs="Cambria"/>
         </w:rPr>
-        <w:t>Fro</w:t>
-      </w:r>
-      <w:r>
-        <w:rPr>
-          <w:rFonts w:ascii="Cambria" w:eastAsia="Cambria" w:hAnsi="Cambria" w:cs="Cambria"/>
-        </w:rPr>
-        <w:t xml:space="preserve">m a practical perspective, it is obvious that we cannot separate </w:t>
+        <w:t xml:space="preserve">From a practical perspective, it is obvious that we cannot separate </w:t>
       </w:r>
       <w:r>
         <w:rPr>
@@ -6801,7 +5758,31 @@
         <w:rPr>
           <w:rFonts w:ascii="Cambria" w:eastAsia="Cambria" w:hAnsi="Cambria" w:cs="Cambria"/>
         </w:rPr>
-        <w:t>And yet, we have tests like the SAT and GRE, which supposedly gauge intelligence and academic excellence, and are used to make admission decisions.</w:t>
+        <w:t xml:space="preserve">And yet, we have tests like the SAT and GRE, which supposedly gauge intelligence and academic excellence, and are used to make </w:t>
+      </w:r>
+      <w:r>
+        <w:rPr>
+          <w:rFonts w:ascii="Cambria" w:eastAsia="Cambria" w:hAnsi="Cambria" w:cs="Cambria"/>
+        </w:rPr>
+        <w:t xml:space="preserve">university </w:t>
+      </w:r>
+      <w:r>
+        <w:rPr>
+          <w:rFonts w:ascii="Cambria" w:eastAsia="Cambria" w:hAnsi="Cambria" w:cs="Cambria"/>
+        </w:rPr>
+        <w:t>admission</w:t>
+      </w:r>
+      <w:r>
+        <w:rPr>
+          <w:rFonts w:ascii="Cambria" w:eastAsia="Cambria" w:hAnsi="Cambria" w:cs="Cambria"/>
+        </w:rPr>
+        <w:t>s</w:t>
+      </w:r>
+      <w:r>
+        <w:rPr>
+          <w:rFonts w:ascii="Cambria" w:eastAsia="Cambria" w:hAnsi="Cambria" w:cs="Cambria"/>
+        </w:rPr>
+        <w:t xml:space="preserve"> decisions.</w:t>
       </w:r>
     </w:p>
     <w:p>
@@ -6816,13 +5797,7 @@
         <w:rPr>
           <w:rFonts w:ascii="Cambria" w:eastAsia="Cambria" w:hAnsi="Cambria" w:cs="Cambria"/>
         </w:rPr>
-        <w:t>Just registering for such a test - forget about getting access to study materials - is prohibitively expensi</w:t>
-      </w:r>
-      <w:r>
-        <w:rPr>
-          <w:rFonts w:ascii="Cambria" w:eastAsia="Cambria" w:hAnsi="Cambria" w:cs="Cambria"/>
-        </w:rPr>
-        <w:t>ve. Such standardized tests do not evaluate native talent, but instead systematically discriminate on the basis of social advantages and disadvantages. Always.</w:t>
+        <w:t>Just registering for such a test - forget about getting access to study materials - is prohibitively expensive. Such standardized tests do not evaluate native talent, but instead systematically discriminate on the basis of social advantages and disadvantages. Always.</w:t>
       </w:r>
       <w:r>
         <w:rPr>
@@ -6889,13 +5864,19 @@
         <w:rPr>
           <w:rFonts w:ascii="Cambria" w:eastAsia="Cambria" w:hAnsi="Cambria" w:cs="Cambria"/>
         </w:rPr>
-        <w:t>. Intersectionality analyzes the overlapping dimensions of protected attributes such as s</w:t>
-      </w:r>
-      <w:r>
-        <w:rPr>
-          <w:rFonts w:ascii="Cambria" w:eastAsia="Cambria" w:hAnsi="Cambria" w:cs="Cambria"/>
-        </w:rPr>
-        <w:t xml:space="preserve">ex, race, class, disability, etc. </w:t>
+        <w:t xml:space="preserve">. Intersectionality analyzes the overlapping dimensions of </w:t>
+      </w:r>
+      <w:r>
+        <w:rPr>
+          <w:rFonts w:ascii="Cambria" w:eastAsia="Cambria" w:hAnsi="Cambria" w:cs="Cambria"/>
+        </w:rPr>
+        <w:t>disadvantage due to</w:t>
+      </w:r>
+      <w:r>
+        <w:rPr>
+          <w:rFonts w:ascii="Cambria" w:eastAsia="Cambria" w:hAnsi="Cambria" w:cs="Cambria"/>
+        </w:rPr>
+        <w:t xml:space="preserve"> sex, race, class, disability, etc. </w:t>
       </w:r>
       <w:r>
         <w:rPr>
@@ -6908,14 +5889,7 @@
           <w:rFonts w:ascii="Cambria" w:eastAsia="Cambria" w:hAnsi="Cambria" w:cs="Cambria"/>
           <w:color w:val="FF0000"/>
         </w:rPr>
-        <w:t>(We see a 2D plot of two Bell- curves intersecting in the middle. To the left of the first plot stands a White male, with a physical disability. Near the center of the plot, where both curves intersect stands an able-bodi</w:t>
-      </w:r>
-      <w:r>
-        <w:rPr>
-          <w:rFonts w:ascii="Cambria" w:eastAsia="Cambria" w:hAnsi="Cambria" w:cs="Cambria"/>
-          <w:color w:val="FF0000"/>
-        </w:rPr>
-        <w:t xml:space="preserve">ed Black man. To his left, near the tails of both curves stands a blind Black woman and a wheelchaired Black man) </w:t>
+        <w:t xml:space="preserve">(We see a 2D plot of two Bell- curves intersecting in the middle. To the left of the first plot stands a White male, with a physical disability. Near the center of the plot, where both curves intersect stands an able-bodied Black man. To his left, near the tails of both curves stands a blind Black woman and a wheelchaired Black man) </w:t>
       </w:r>
       <w:r>
         <w:rPr>
@@ -6935,13 +5909,7 @@
         <w:rPr>
           <w:rFonts w:ascii="Cambria" w:eastAsia="Cambria" w:hAnsi="Cambria" w:cs="Cambria"/>
         </w:rPr>
-        <w:t xml:space="preserve"> (the intersection of race and gender). Intersectionality can be causa</w:t>
-      </w:r>
-      <w:r>
-        <w:rPr>
-          <w:rFonts w:ascii="Cambria" w:eastAsia="Cambria" w:hAnsi="Cambria" w:cs="Cambria"/>
-        </w:rPr>
-        <w:t>l in nature</w:t>
+        <w:t xml:space="preserve"> (the intersection of race and gender). Intersectionality can be causal in nature</w:t>
       </w:r>
       <w:r>
         <w:rPr>
@@ -6954,13 +5922,31 @@
         <w:rPr>
           <w:rFonts w:ascii="Cambria" w:eastAsia="Cambria" w:hAnsi="Cambria" w:cs="Cambria"/>
         </w:rPr>
-        <w:t xml:space="preserve"> – Take the intersection of race and disability. Due to unequal access to healthcare, people with disability are disproportionately black. Modeling intersectional fairness means using composite protected classes. Measuring how biases interact </w:t>
-      </w:r>
-      <w:r>
-        <w:rPr>
-          <w:rFonts w:ascii="Cambria" w:eastAsia="Cambria" w:hAnsi="Cambria" w:cs="Cambria"/>
-        </w:rPr>
-        <w:t>and compound is a hard open problem</w:t>
+        <w:t xml:space="preserve"> – Take the intersection of race and disability. Due to unequal access to healthcare, </w:t>
+      </w:r>
+      <w:r>
+        <w:rPr>
+          <w:rFonts w:ascii="Cambria" w:eastAsia="Cambria" w:hAnsi="Cambria" w:cs="Cambria"/>
+        </w:rPr>
+        <w:t>black individuals are more likely to become disabled</w:t>
+      </w:r>
+      <w:r>
+        <w:rPr>
+          <w:rFonts w:ascii="Cambria" w:eastAsia="Cambria" w:hAnsi="Cambria" w:cs="Cambria"/>
+        </w:rPr>
+        <w:t>.</w:t>
+      </w:r>
+      <w:r>
+        <w:rPr>
+          <w:rFonts w:ascii="Cambria" w:eastAsia="Cambria" w:hAnsi="Cambria" w:cs="Cambria"/>
+        </w:rPr>
+        <w:t xml:space="preserve"> </w:t>
+      </w:r>
+      <w:r>
+        <w:rPr>
+          <w:rFonts w:ascii="Cambria" w:eastAsia="Cambria" w:hAnsi="Cambria" w:cs="Cambria"/>
+        </w:rPr>
+        <w:t>Measuring how biases interact and compound is a hard open problem</w:t>
       </w:r>
       <w:r>
         <w:rPr>
@@ -6998,28 +5984,28 @@
           <w:sz w:val="22"/>
           <w:szCs w:val="22"/>
         </w:rPr>
+        <w:t>Missing Data</w:t>
+      </w:r>
+    </w:p>
+    <w:p>
+      <w:pPr>
+        <w:jc w:val="both"/>
+        <w:rPr>
+          <w:rFonts w:ascii="Cambria" w:eastAsia="Cambria" w:hAnsi="Cambria" w:cs="Cambria"/>
+        </w:rPr>
+      </w:pPr>
+      <w:r>
+        <w:rPr>
+          <w:rFonts w:ascii="Cambria" w:eastAsia="Cambria" w:hAnsi="Cambria" w:cs="Cambria"/>
+        </w:rPr>
+        <w:t xml:space="preserve">What do we do about gaps in data? Many demographics are poorly represented in data, due to issues of inequitable access or distrust in the data collection mechanism itself. Data gaps make it hard to </w:t>
+      </w:r>
+      <w:r>
+        <w:rPr>
+          <w:rFonts w:ascii="Cambria" w:eastAsia="Cambria" w:hAnsi="Cambria" w:cs="Cambria"/>
+        </w:rPr>
         <w:lastRenderedPageBreak/>
-        <w:t>Missing Data</w:t>
-      </w:r>
-    </w:p>
-    <w:p>
-      <w:pPr>
-        <w:jc w:val="both"/>
-        <w:rPr>
-          <w:rFonts w:ascii="Cambria" w:eastAsia="Cambria" w:hAnsi="Cambria" w:cs="Cambria"/>
-        </w:rPr>
-      </w:pPr>
-      <w:r>
-        <w:rPr>
-          <w:rFonts w:ascii="Cambria" w:eastAsia="Cambria" w:hAnsi="Cambria" w:cs="Cambria"/>
-        </w:rPr>
-        <w:t>What do we do about gaps in data? Many demographics are poorly represented in data, due to issues of inequitable access or distrust in the data collection mechanism itself. Data gaps make it hard to view</w:t>
-      </w:r>
-      <w:r>
-        <w:rPr>
-          <w:rFonts w:ascii="Cambria" w:eastAsia="Cambria" w:hAnsi="Cambria" w:cs="Cambria"/>
-        </w:rPr>
-        <w:t xml:space="preserve"> the big picture and manifest as a disparity in model performance (error rates, false positives, false negatives) for under-represented demographics. </w:t>
+        <w:t xml:space="preserve">view the big picture and manifest as a disparity in model performance (error rates, false positives, false negatives) for under-represented demographics. </w:t>
       </w:r>
     </w:p>
     <w:p>
@@ -7063,13 +6049,20 @@
         <w:rPr>
           <w:rFonts w:ascii="Cambria" w:eastAsia="Cambria" w:hAnsi="Cambria" w:cs="Cambria"/>
         </w:rPr>
-        <w:t>Then there’s the problem of observability. In most ‘fairness’ related tasks we are modelling for ‘risks’ - ‘risk of loan default’, ‘risk of recidivism’, ‘r</w:t>
-      </w:r>
-      <w:r>
-        <w:rPr>
-          <w:rFonts w:ascii="Cambria" w:eastAsia="Cambria" w:hAnsi="Cambria" w:cs="Cambria"/>
-        </w:rPr>
-        <w:t xml:space="preserve">isk of college dropout’. We seldom get to observe whether the person actually goes on to do any of those things. </w:t>
+        <w:t>Then there’s the problem of observability</w:t>
+      </w:r>
+      <w:r>
+        <w:rPr>
+          <w:rStyle w:val="FootnoteReference"/>
+          <w:rFonts w:ascii="Cambria" w:eastAsia="Cambria" w:hAnsi="Cambria" w:cs="Cambria"/>
+        </w:rPr>
+        <w:footnoteReference w:id="24"/>
+      </w:r>
+      <w:r>
+        <w:rPr>
+          <w:rFonts w:ascii="Cambria" w:eastAsia="Cambria" w:hAnsi="Cambria" w:cs="Cambria"/>
+        </w:rPr>
+        <w:t xml:space="preserve">. In most ‘fairness’ related tasks we are modelling for ‘risks’ - ‘risk of loan default’, ‘risk of recidivism’, ‘risk of college dropout’. We seldom get to observe whether the person actually goes on to do any of those things. </w:t>
       </w:r>
     </w:p>
     <w:p>
@@ -7124,47 +6117,28 @@
           <w:rFonts w:ascii="Cambria" w:eastAsia="Cambria" w:hAnsi="Cambria" w:cs="Cambria"/>
           <w:color w:val="FF0000"/>
         </w:rPr>
-        <w:t>(Picture the multi-armed bandit! Dressed in hi</w:t>
-      </w:r>
-      <w:r>
-        <w:rPr>
-          <w:rFonts w:ascii="Cambria" w:eastAsia="Cambria" w:hAnsi="Cambria" w:cs="Cambria"/>
-          <w:color w:val="FF0000"/>
-        </w:rPr>
-        <w:t>s checked red shirt and leather waistcoat, red bandana and cowboy hat, this robotic bandit has 4 arms, in each of which he holds a pistol.)</w:t>
-      </w:r>
-    </w:p>
-    <w:p>
-      <w:pPr>
-        <w:jc w:val="both"/>
-        <w:rPr>
-          <w:rFonts w:ascii="Cambria" w:eastAsia="Cambria" w:hAnsi="Cambria" w:cs="Cambria"/>
-        </w:rPr>
-      </w:pPr>
-      <w:r>
-        <w:rPr>
-          <w:rFonts w:ascii="Cambria" w:eastAsia="Cambria" w:hAnsi="Cambria" w:cs="Cambria"/>
-        </w:rPr>
-        <w:t xml:space="preserve">In order to test the efficacy of an ADS we might need to put it into the real world to gather more data. This poses </w:t>
-      </w:r>
-      <w:r>
-        <w:rPr>
-          <w:rFonts w:ascii="Cambria" w:eastAsia="Cambria" w:hAnsi="Cambria" w:cs="Cambria"/>
-        </w:rPr>
-        <w:t>a difficult ethical conundrum- Is it justified to forgo the wellbeing of individuals who will be impacted by the current (perhaps sub-optimal) ADS for the potential future wellbeing of individuals? Are these costs borne disproportionately by a certain demo</w:t>
-      </w:r>
-      <w:r>
-        <w:rPr>
-          <w:rFonts w:ascii="Cambria" w:eastAsia="Cambria" w:hAnsi="Cambria" w:cs="Cambria"/>
-        </w:rPr>
-        <w:t>graphic? Does this lead to new forms of ‘unfairness’?</w:t>
+        <w:t>(Picture the multi-armed bandit! Dressed in his checked red shirt and leather waistcoat, red bandana and cowboy hat, this robotic bandit has 4 arms, in each of which he holds a pistol.)</w:t>
+      </w:r>
+    </w:p>
+    <w:p>
+      <w:pPr>
+        <w:jc w:val="both"/>
+        <w:rPr>
+          <w:rFonts w:ascii="Cambria" w:eastAsia="Cambria" w:hAnsi="Cambria" w:cs="Cambria"/>
+        </w:rPr>
+      </w:pPr>
+      <w:r>
+        <w:rPr>
+          <w:rFonts w:ascii="Cambria" w:eastAsia="Cambria" w:hAnsi="Cambria" w:cs="Cambria"/>
+        </w:rPr>
+        <w:t>In order to test the efficacy of an ADS we might need to put it into the real world to gather more data. This poses a difficult ethical conundrum- Is it justified to forgo the wellbeing of individuals who will be impacted by the current (perhaps sub-optimal) ADS for the potential future wellbeing of individuals? Are these costs borne disproportionately by a certain demographic? Does this lead to new forms of ‘unfairness’?</w:t>
       </w:r>
       <w:r>
         <w:rPr>
           <w:rFonts w:ascii="Cambria" w:eastAsia="Cambria" w:hAnsi="Cambria" w:cs="Cambria"/>
           <w:vertAlign w:val="superscript"/>
         </w:rPr>
-        <w:footnoteReference w:id="24"/>
+        <w:footnoteReference w:id="25"/>
       </w:r>
       <w:r>
         <w:rPr>
@@ -7231,34 +6205,37 @@
           <w:rFonts w:ascii="Cambria" w:eastAsia="Cambria" w:hAnsi="Cambria" w:cs="Cambria"/>
           <w:color w:val="FF0000"/>
         </w:rPr>
-        <w:t>(Meet Bias-the three headed dragon. Each of his heads has a name for themselves! From l</w:t>
-      </w:r>
-      <w:r>
-        <w:rPr>
-          <w:rFonts w:ascii="Cambria" w:eastAsia="Cambria" w:hAnsi="Cambria" w:cs="Cambria"/>
-          <w:color w:val="FF0000"/>
-        </w:rPr>
-        <w:t>eft to right: pre-existing, technical and emergent!)</w:t>
-      </w:r>
-    </w:p>
-    <w:p>
-      <w:pPr>
-        <w:jc w:val="both"/>
-        <w:rPr>
-          <w:rFonts w:ascii="Cambria" w:eastAsia="Cambria" w:hAnsi="Cambria" w:cs="Cambria"/>
-        </w:rPr>
-      </w:pPr>
-      <w:r>
-        <w:rPr>
-          <w:rFonts w:ascii="Cambria" w:eastAsia="Cambria" w:hAnsi="Cambria" w:cs="Cambria"/>
-        </w:rPr>
-        <w:t>It’s incredibly difficult to detect bias in data, even more so in the output of a black-box ML algorithm. Or when that model is asked to make predictions on data that is different from what it was traine</w:t>
-      </w:r>
-      <w:r>
-        <w:rPr>
-          <w:rFonts w:ascii="Cambria" w:eastAsia="Cambria" w:hAnsi="Cambria" w:cs="Cambria"/>
-        </w:rPr>
-        <w:t xml:space="preserve">d on, possibly even as a side-effect of that very model’s use. </w:t>
+        <w:t xml:space="preserve">(Meet Bias-the three headed </w:t>
+      </w:r>
+      <w:proofErr w:type="gramStart"/>
+      <w:r>
+        <w:rPr>
+          <w:rFonts w:ascii="Cambria" w:eastAsia="Cambria" w:hAnsi="Cambria" w:cs="Cambria"/>
+          <w:color w:val="FF0000"/>
+        </w:rPr>
+        <w:t>dragon</w:t>
+      </w:r>
+      <w:proofErr w:type="gramEnd"/>
+      <w:r>
+        <w:rPr>
+          <w:rFonts w:ascii="Cambria" w:eastAsia="Cambria" w:hAnsi="Cambria" w:cs="Cambria"/>
+          <w:color w:val="FF0000"/>
+        </w:rPr>
+        <w:t>. Each of his heads has a name for themselves! From left to right: pre-existing, technical and emergent!)</w:t>
+      </w:r>
+    </w:p>
+    <w:p>
+      <w:pPr>
+        <w:jc w:val="both"/>
+        <w:rPr>
+          <w:rFonts w:ascii="Cambria" w:eastAsia="Cambria" w:hAnsi="Cambria" w:cs="Cambria"/>
+        </w:rPr>
+      </w:pPr>
+      <w:r>
+        <w:rPr>
+          <w:rFonts w:ascii="Cambria" w:eastAsia="Cambria" w:hAnsi="Cambria" w:cs="Cambria"/>
+        </w:rPr>
+        <w:t xml:space="preserve">It’s incredibly difficult to detect bias in data, even more so in the output of a black-box ML algorithm. Or when that model is asked to make predictions on data that is different from what it was trained on, possibly even as a side-effect of that very model’s use. </w:t>
       </w:r>
     </w:p>
     <w:p>
@@ -7314,44 +6291,34 @@
           <w:rFonts w:ascii="Cambria" w:eastAsia="Cambria" w:hAnsi="Cambria" w:cs="Cambria"/>
         </w:rPr>
       </w:pPr>
+      <w:proofErr w:type="gramStart"/>
+      <w:r>
+        <w:rPr>
+          <w:rFonts w:ascii="Cambria" w:eastAsia="Cambria" w:hAnsi="Cambria" w:cs="Cambria"/>
+        </w:rPr>
+        <w:t>..</w:t>
+      </w:r>
+      <w:proofErr w:type="gramEnd"/>
+      <w:r>
+        <w:rPr>
+          <w:rFonts w:ascii="Cambria" w:eastAsia="Cambria" w:hAnsi="Cambria" w:cs="Cambria"/>
+        </w:rPr>
+        <w:t xml:space="preserve">And these decisions determine critical social allocations such as jobs, grades and loan decisions. This creates incentives for people to behave in a way that maximizes their allocation from the ADS. This ‘new’ behavior in turn reflects in the data and affects the subsequent prediction from the algorithm. </w:t>
+      </w:r>
+    </w:p>
+    <w:p>
+      <w:pPr>
+        <w:jc w:val="both"/>
+        <w:rPr>
+          <w:rFonts w:ascii="Cambria" w:eastAsia="Cambria" w:hAnsi="Cambria" w:cs="Cambria"/>
+        </w:rPr>
+      </w:pPr>
       <w:r>
         <w:rPr>
           <w:rFonts w:ascii="Cambria" w:eastAsia="Cambria" w:hAnsi="Cambria" w:cs="Cambria"/>
         </w:rPr>
         <w:lastRenderedPageBreak/>
-        <w:t>..And these decisions determine critical so</w:t>
-      </w:r>
-      <w:r>
-        <w:rPr>
-          <w:rFonts w:ascii="Cambria" w:eastAsia="Cambria" w:hAnsi="Cambria" w:cs="Cambria"/>
-        </w:rPr>
-        <w:t>cial allocations such as jobs, grades and loan decisions. This creates incentives for people to behave in a way that maximizes their allocation from the ADS. This ‘new’ behavior in turn reflects in the data and affects the subsequent prediction from the al</w:t>
-      </w:r>
-      <w:r>
-        <w:rPr>
-          <w:rFonts w:ascii="Cambria" w:eastAsia="Cambria" w:hAnsi="Cambria" w:cs="Cambria"/>
-        </w:rPr>
-        <w:t xml:space="preserve">gorithm. </w:t>
-      </w:r>
-    </w:p>
-    <w:p>
-      <w:pPr>
-        <w:jc w:val="both"/>
-        <w:rPr>
-          <w:rFonts w:ascii="Cambria" w:eastAsia="Cambria" w:hAnsi="Cambria" w:cs="Cambria"/>
-        </w:rPr>
-      </w:pPr>
-      <w:r>
-        <w:rPr>
-          <w:rFonts w:ascii="Cambria" w:eastAsia="Cambria" w:hAnsi="Cambria" w:cs="Cambria"/>
-        </w:rPr>
-        <w:t>Playing in the arena of Fair-ML is not only like facing a three-headed dragon, but then having a new, ever-evolving, dynamically-generated opponent each time. Devise a method to cut one head of pre-existing bias off, and two new heads of emergent</w:t>
-      </w:r>
-      <w:r>
-        <w:rPr>
-          <w:rFonts w:ascii="Cambria" w:eastAsia="Cambria" w:hAnsi="Cambria" w:cs="Cambria"/>
-        </w:rPr>
-        <w:t xml:space="preserve"> biases grow </w:t>
+        <w:t xml:space="preserve">Playing in the arena of Fair-ML is not only like facing a three-headed dragon, but then having a new, ever-evolving, dynamically-generated opponent each time. Devise a method to cut one head of pre-existing bias off, and two new heads of emergent biases grow </w:t>
       </w:r>
       <w:r>
         <w:rPr>
@@ -7378,14 +6345,23 @@
           <w:rFonts w:ascii="Cambria" w:eastAsia="Cambria" w:hAnsi="Cambria" w:cs="Cambria"/>
           <w:color w:val="FF0000"/>
         </w:rPr>
-        <w:t xml:space="preserve">(Look at that! Our knight has gone intrepidly into battle with Bias- the three headed dragon. Our knight heroically pierces the middle head of technical bias with her sword. Oh dear! What is that? The other two heads are breathing fire </w:t>
-      </w:r>
-      <w:r>
-        <w:rPr>
-          <w:rFonts w:ascii="Cambria" w:eastAsia="Cambria" w:hAnsi="Cambria" w:cs="Cambria"/>
-          <w:color w:val="FF0000"/>
-        </w:rPr>
-        <w:t xml:space="preserve">onto the knight. Let’s hope her </w:t>
+        <w:t xml:space="preserve">(Look at that! Our knight has gone intrepidly into battle with Bias- the three headed </w:t>
+      </w:r>
+      <w:proofErr w:type="gramStart"/>
+      <w:r>
+        <w:rPr>
+          <w:rFonts w:ascii="Cambria" w:eastAsia="Cambria" w:hAnsi="Cambria" w:cs="Cambria"/>
+          <w:color w:val="FF0000"/>
+        </w:rPr>
+        <w:t>dragon</w:t>
+      </w:r>
+      <w:proofErr w:type="gramEnd"/>
+      <w:r>
+        <w:rPr>
+          <w:rFonts w:ascii="Cambria" w:eastAsia="Cambria" w:hAnsi="Cambria" w:cs="Cambria"/>
+          <w:color w:val="FF0000"/>
+        </w:rPr>
+        <w:t xml:space="preserve">. Our knight heroically pierces the middle head of technical bias with her sword. Oh dear! What is that? The other two heads are breathing fire onto the knight. Let’s hope her </w:t>
       </w:r>
       <w:proofErr w:type="spellStart"/>
       <w:r>
@@ -7415,13 +6391,7 @@
         <w:rPr>
           <w:rFonts w:ascii="Cambria" w:eastAsia="Cambria" w:hAnsi="Cambria" w:cs="Cambria"/>
         </w:rPr>
-        <w:t>Then, there’s the nature of current scholarship. Codifying fairness in algorithms is a technical fix to a societal problem. Fair-ML has emerged as a specialized sub-field of ML, with only a certain grou</w:t>
-      </w:r>
-      <w:r>
-        <w:rPr>
-          <w:rFonts w:ascii="Cambria" w:eastAsia="Cambria" w:hAnsi="Cambria" w:cs="Cambria"/>
-        </w:rPr>
-        <w:t xml:space="preserve">p of researchers taking it upon themselves to slay the dragon and rescue the princess. </w:t>
+        <w:t xml:space="preserve">Then, there’s the nature of current scholarship. Codifying fairness in algorithms is a technical fix to a societal problem. Fair-ML has emerged as a specialized sub-field of ML, with only a certain group of researchers taking it upon themselves to slay the dragon and rescue the princess. </w:t>
       </w:r>
     </w:p>
     <w:p>
@@ -7451,14 +6421,7 @@
           <w:rFonts w:ascii="Cambria" w:eastAsia="Cambria" w:hAnsi="Cambria" w:cs="Cambria"/>
           <w:color w:val="FF0000"/>
         </w:rPr>
-        <w:t>(W</w:t>
-      </w:r>
-      <w:r>
-        <w:rPr>
-          <w:rFonts w:ascii="Cambria" w:eastAsia="Cambria" w:hAnsi="Cambria" w:cs="Cambria"/>
-          <w:color w:val="FF0000"/>
-        </w:rPr>
-        <w:t xml:space="preserve">ow! Look at that, our knight has defeated the bias-dragon! Here she stands with her </w:t>
+        <w:t xml:space="preserve">(Wow! Look at that, our knight has defeated the bias-dragon! Here she stands with her </w:t>
       </w:r>
       <w:r>
         <w:rPr>
@@ -7486,13 +6449,7 @@
         <w:rPr>
           <w:rFonts w:ascii="Cambria" w:eastAsia="Cambria" w:hAnsi="Cambria" w:cs="Cambria"/>
         </w:rPr>
-        <w:t>At the end of the day</w:t>
-      </w:r>
-      <w:r>
-        <w:rPr>
-          <w:rFonts w:ascii="Cambria" w:eastAsia="Cambria" w:hAnsi="Cambria" w:cs="Cambria"/>
-        </w:rPr>
-        <w:t>, the question we really should be asking ourselves is - What do we do about a society that locks up princesses in castles, in the first place?</w:t>
+        <w:t>At the end of the day, the question we really should be asking ourselves is - What do we do about a society that locks up princesses in castles, in the first place?</w:t>
       </w:r>
     </w:p>
     <w:p>
@@ -7549,15 +6506,9 @@
         <w:rPr>
           <w:rFonts w:ascii="Cambria" w:eastAsia="Cambria" w:hAnsi="Cambria" w:cs="Cambria"/>
         </w:rPr>
-        <w:t>‘Fairness and Friends’ is th</w:t>
-      </w:r>
-      <w:r>
-        <w:rPr>
-          <w:rFonts w:ascii="Cambria" w:eastAsia="Cambria" w:hAnsi="Cambria" w:cs="Cambria"/>
-        </w:rPr>
-        <w:t>e second volume of the</w:t>
-      </w:r>
-      <w:hyperlink r:id="rId10">
+        <w:t>‘Fairness and Friends’ is the second volume of the</w:t>
+      </w:r>
+      <w:hyperlink r:id="rId11">
         <w:r>
           <w:rPr>
             <w:rFonts w:ascii="Cambria" w:eastAsia="Cambria" w:hAnsi="Cambria" w:cs="Cambria"/>
@@ -7565,7 +6516,7 @@
           <w:t xml:space="preserve"> </w:t>
         </w:r>
       </w:hyperlink>
-      <w:hyperlink r:id="rId11">
+      <w:hyperlink r:id="rId12">
         <w:r>
           <w:rPr>
             <w:rFonts w:ascii="Cambria" w:eastAsia="Cambria" w:hAnsi="Cambria" w:cs="Cambria"/>
@@ -7578,13 +6529,7 @@
         <w:rPr>
           <w:rFonts w:ascii="Cambria" w:eastAsia="Cambria" w:hAnsi="Cambria" w:cs="Cambria"/>
         </w:rPr>
-        <w:t>. We hope that it will serve as the computer scientist’s guide to political philo</w:t>
-      </w:r>
-      <w:r>
-        <w:rPr>
-          <w:rFonts w:ascii="Cambria" w:eastAsia="Cambria" w:hAnsi="Cambria" w:cs="Cambria"/>
-        </w:rPr>
-        <w:t xml:space="preserve">sophy!  </w:t>
+        <w:t xml:space="preserve">. We hope that it will serve as the computer scientist’s guide to political philosophy!  </w:t>
       </w:r>
     </w:p>
     <w:p>
@@ -7634,7 +6579,7 @@
           <w:rFonts w:ascii="Cambria" w:eastAsia="Cambria" w:hAnsi="Cambria" w:cs="Cambria"/>
         </w:rPr>
       </w:pPr>
-      <w:hyperlink r:id="rId12">
+      <w:hyperlink r:id="rId13">
         <w:r>
           <w:rPr>
             <w:rFonts w:ascii="Cambria" w:eastAsia="Cambria" w:hAnsi="Cambria" w:cs="Cambria"/>
@@ -7647,15 +6592,9 @@
         <w:rPr>
           <w:rFonts w:ascii="Cambria" w:eastAsia="Cambria" w:hAnsi="Cambria" w:cs="Cambria"/>
         </w:rPr>
-        <w:t xml:space="preserve"> </w:t>
-      </w:r>
-      <w:r>
-        <w:rPr>
-          <w:rFonts w:ascii="Cambria" w:eastAsia="Cambria" w:hAnsi="Cambria" w:cs="Cambria"/>
-        </w:rPr>
-        <w:t>is a scientist/engineer by training and an artist by nature and the creator of</w:t>
-      </w:r>
-      <w:hyperlink r:id="rId13">
+        <w:t xml:space="preserve"> is a scientist/engineer by training and an artist by nature and the creator of</w:t>
+      </w:r>
+      <w:hyperlink r:id="rId14">
         <w:r>
           <w:rPr>
             <w:rFonts w:ascii="Cambria" w:eastAsia="Cambria" w:hAnsi="Cambria" w:cs="Cambria"/>
@@ -7663,7 +6602,7 @@
           <w:t xml:space="preserve"> </w:t>
         </w:r>
       </w:hyperlink>
-      <w:hyperlink r:id="rId14">
+      <w:hyperlink r:id="rId15">
         <w:r>
           <w:rPr>
             <w:rFonts w:ascii="Cambria" w:eastAsia="Cambria" w:hAnsi="Cambria" w:cs="Cambria"/>
@@ -7676,13 +6615,7 @@
         <w:rPr>
           <w:rFonts w:ascii="Cambria" w:eastAsia="Cambria" w:hAnsi="Cambria" w:cs="Cambria"/>
         </w:rPr>
-        <w:t xml:space="preserve"> - a collection of webcomics about th</w:t>
-      </w:r>
-      <w:r>
-        <w:rPr>
-          <w:rFonts w:ascii="Cambria" w:eastAsia="Cambria" w:hAnsi="Cambria" w:cs="Cambria"/>
-        </w:rPr>
-        <w:t>e current AI landscape.</w:t>
+        <w:t xml:space="preserve"> - a collection of webcomics about the current AI landscape.</w:t>
       </w:r>
     </w:p>
     <w:p>
@@ -7716,7 +6649,7 @@
           <w:rFonts w:ascii="Cambria" w:eastAsia="Cambria" w:hAnsi="Cambria" w:cs="Cambria"/>
         </w:rPr>
       </w:pPr>
-      <w:hyperlink r:id="rId15">
+      <w:hyperlink r:id="rId16">
         <w:r>
           <w:rPr>
             <w:rFonts w:ascii="Cambria" w:eastAsia="Cambria" w:hAnsi="Cambria" w:cs="Cambria"/>
@@ -7731,7 +6664,7 @@
         </w:rPr>
         <w:t xml:space="preserve"> is the Research Director at the</w:t>
       </w:r>
-      <w:hyperlink r:id="rId16">
+      <w:hyperlink r:id="rId17">
         <w:r>
           <w:rPr>
             <w:rFonts w:ascii="Cambria" w:eastAsia="Cambria" w:hAnsi="Cambria" w:cs="Cambria"/>
@@ -7739,7 +6672,7 @@
           <w:t xml:space="preserve"> </w:t>
         </w:r>
       </w:hyperlink>
-      <w:hyperlink r:id="rId17">
+      <w:hyperlink r:id="rId18">
         <w:r>
           <w:rPr>
             <w:rFonts w:ascii="Cambria" w:eastAsia="Cambria" w:hAnsi="Cambria" w:cs="Cambria"/>
@@ -7752,44 +6685,31 @@
         <w:rPr>
           <w:rFonts w:ascii="Cambria" w:eastAsia="Cambria" w:hAnsi="Cambria" w:cs="Cambria"/>
         </w:rPr>
-        <w:t>. She began her career as an Assistant Professor of Philosophy at Franklin &amp;</w:t>
-      </w:r>
-      <w:r>
-        <w:rPr>
-          <w:rFonts w:ascii="Cambria" w:eastAsia="Cambria" w:hAnsi="Cambria" w:cs="Cambria"/>
-        </w:rPr>
-        <w:t xml:space="preserve"> Marshall College, focused on justice in democracies, and now works at the intersection of her expertise in ethics, democratic justice, and technology policy. </w:t>
-      </w:r>
-    </w:p>
-    <w:p>
-      <w:pPr>
-        <w:jc w:val="both"/>
-        <w:rPr>
-          <w:rFonts w:ascii="Cambria" w:eastAsia="Cambria" w:hAnsi="Cambria" w:cs="Cambria"/>
-        </w:rPr>
-      </w:pPr>
-    </w:p>
-    <w:p>
-      <w:pPr>
-        <w:jc w:val="both"/>
-        <w:rPr>
-          <w:rFonts w:ascii="Cambria" w:eastAsia="Cambria" w:hAnsi="Cambria" w:cs="Cambria"/>
-          <w:color w:val="FF0000"/>
-        </w:rPr>
-      </w:pPr>
-      <w:r>
-        <w:rPr>
-          <w:rFonts w:ascii="Cambria" w:eastAsia="Cambria" w:hAnsi="Cambria" w:cs="Cambria"/>
-          <w:color w:val="FF0000"/>
-        </w:rPr>
-        <w:t>(Julia is channeling her inner Luck-Egalitarian - affectionately stroking a majestic unicorn at</w:t>
-      </w:r>
-      <w:r>
-        <w:rPr>
-          <w:rFonts w:ascii="Cambria" w:eastAsia="Cambria" w:hAnsi="Cambria" w:cs="Cambria"/>
-          <w:color w:val="FF0000"/>
-        </w:rPr>
-        <w:t xml:space="preserve"> the nape of its neck - and smiling happily at the camera)</w:t>
+        <w:t xml:space="preserve">. She began her career as an Assistant Professor of Philosophy at Franklin &amp; Marshall College, focused on justice in democracies, and now works at the intersection of her expertise in ethics, democratic justice, and technology policy. </w:t>
+      </w:r>
+    </w:p>
+    <w:p>
+      <w:pPr>
+        <w:jc w:val="both"/>
+        <w:rPr>
+          <w:rFonts w:ascii="Cambria" w:eastAsia="Cambria" w:hAnsi="Cambria" w:cs="Cambria"/>
+        </w:rPr>
+      </w:pPr>
+    </w:p>
+    <w:p>
+      <w:pPr>
+        <w:jc w:val="both"/>
+        <w:rPr>
+          <w:rFonts w:ascii="Cambria" w:eastAsia="Cambria" w:hAnsi="Cambria" w:cs="Cambria"/>
+          <w:color w:val="FF0000"/>
+        </w:rPr>
+      </w:pPr>
+      <w:r>
+        <w:rPr>
+          <w:rFonts w:ascii="Cambria" w:eastAsia="Cambria" w:hAnsi="Cambria" w:cs="Cambria"/>
+          <w:color w:val="FF0000"/>
+        </w:rPr>
+        <w:t>(Julia is channeling her inner Luck-Egalitarian - affectionately stroking a majestic unicorn at the nape of its neck - and smiling happily at the camera)</w:t>
       </w:r>
     </w:p>
     <w:p>
@@ -7801,7 +6721,7 @@
           <w:szCs w:val="38"/>
         </w:rPr>
       </w:pPr>
-      <w:hyperlink r:id="rId18">
+      <w:hyperlink r:id="rId19">
         <w:r>
           <w:rPr>
             <w:rFonts w:ascii="Cambria" w:eastAsia="Cambria" w:hAnsi="Cambria" w:cs="Cambria"/>
@@ -7816,7 +6736,7 @@
         </w:rPr>
         <w:t xml:space="preserve"> is an Assistant Professor of Computer Science and Engineering and of Data Science and the founding Director of the</w:t>
       </w:r>
-      <w:hyperlink r:id="rId19">
+      <w:hyperlink r:id="rId20">
         <w:r>
           <w:rPr>
             <w:rFonts w:ascii="Cambria" w:eastAsia="Cambria" w:hAnsi="Cambria" w:cs="Cambria"/>
@@ -7824,7 +6744,7 @@
           <w:t xml:space="preserve"> </w:t>
         </w:r>
       </w:hyperlink>
-      <w:hyperlink r:id="rId20">
+      <w:hyperlink r:id="rId21">
         <w:r>
           <w:rPr>
             <w:rFonts w:ascii="Cambria" w:eastAsia="Cambria" w:hAnsi="Cambria" w:cs="Cambria"/>
@@ -7839,14 +6759,21 @@
         </w:rPr>
         <w:t xml:space="preserve"> at New York University. She leads the ‘Data, </w:t>
       </w:r>
-      <w:r>
-        <w:rPr>
-          <w:rFonts w:ascii="Cambria" w:eastAsia="Cambria" w:hAnsi="Cambria" w:cs="Cambria"/>
-        </w:rPr>
-        <w:lastRenderedPageBreak/>
-        <w:t>Responsibly’ project, the latest offering of which is the inimitable interdisciplinary course on</w:t>
-      </w:r>
-      <w:hyperlink r:id="rId21">
+      <w:proofErr w:type="gramStart"/>
+      <w:r>
+        <w:rPr>
+          <w:rFonts w:ascii="Cambria" w:eastAsia="Cambria" w:hAnsi="Cambria" w:cs="Cambria"/>
+        </w:rPr>
+        <w:t>Responsibly</w:t>
+      </w:r>
+      <w:proofErr w:type="gramEnd"/>
+      <w:r>
+        <w:rPr>
+          <w:rFonts w:ascii="Cambria" w:eastAsia="Cambria" w:hAnsi="Cambria" w:cs="Cambria"/>
+        </w:rPr>
+        <w:t>’ project, the latest offering of which is the inimitable interdisciplinary course on</w:t>
+      </w:r>
+      <w:hyperlink r:id="rId22">
         <w:r>
           <w:rPr>
             <w:rFonts w:ascii="Cambria" w:eastAsia="Cambria" w:hAnsi="Cambria" w:cs="Cambria"/>
@@ -7854,7 +6781,7 @@
           <w:t xml:space="preserve"> </w:t>
         </w:r>
       </w:hyperlink>
-      <w:hyperlink r:id="rId22">
+      <w:hyperlink r:id="rId23">
         <w:r>
           <w:rPr>
             <w:rFonts w:ascii="Cambria" w:eastAsia="Cambria" w:hAnsi="Cambria" w:cs="Cambria"/>
@@ -7997,17 +6924,7 @@
             <w:szCs w:val="18"/>
             <w:u w:val="single"/>
           </w:rPr>
-          <w:t>http</w:t>
-        </w:r>
-        <w:r>
-          <w:rPr>
-            <w:rFonts w:ascii="Cambria" w:eastAsia="Cambria" w:hAnsi="Cambria" w:cs="Cambria"/>
-            <w:color w:val="1155CC"/>
-            <w:sz w:val="18"/>
-            <w:szCs w:val="18"/>
-            <w:u w:val="single"/>
-          </w:rPr>
-          <w:t>s://www1.nyc.gov/assets/buildings/local_laws/ll49of2019.pdf</w:t>
+          <w:t>https://www1.nyc.gov/assets/buildings/local_laws/ll49of2019.pdf</w:t>
         </w:r>
       </w:hyperlink>
     </w:p>
@@ -8045,17 +6962,7 @@
             <w:szCs w:val="18"/>
             <w:u w:val="single"/>
           </w:rPr>
-          <w:t>https://www1.nyc.gov/assets/adstas</w:t>
-        </w:r>
-        <w:r>
-          <w:rPr>
-            <w:rFonts w:ascii="Cambria" w:eastAsia="Cambria" w:hAnsi="Cambria" w:cs="Cambria"/>
-            <w:color w:val="1155CC"/>
-            <w:sz w:val="18"/>
-            <w:szCs w:val="18"/>
-            <w:u w:val="single"/>
-          </w:rPr>
-          <w:t>kforce/ downloads/pdf/ADS-Report-11192019.pdf, 2019.</w:t>
+          <w:t>https://www1.nyc.gov/assets/adstaskforce/ downloads/pdf/ADS-Report-11192019.pdf, 2019.</w:t>
         </w:r>
       </w:hyperlink>
     </w:p>
@@ -8246,19 +7153,7 @@
             <w:u w:val="single"/>
             <w:shd w:val="clear" w:color="auto" w:fill="F0F0F0"/>
           </w:rPr>
-          <w:t>Julia Stoyanovich, Bill Howe, and H. V. Jagadish. 2020. Responsible data mana</w:t>
-        </w:r>
-        <w:r>
-          <w:rPr>
-            <w:rFonts w:ascii="Cambria" w:eastAsia="Cambria" w:hAnsi="Cambria" w:cs="Cambria"/>
-            <w:i/>
-            <w:color w:val="1155CC"/>
-            <w:sz w:val="18"/>
-            <w:szCs w:val="18"/>
-            <w:u w:val="single"/>
-            <w:shd w:val="clear" w:color="auto" w:fill="F0F0F0"/>
-          </w:rPr>
-          <w:t>gement. Proc. VLDB Endow. 13, 12 (August 2020</w:t>
+          <w:t>Julia Stoyanovich, Bill Howe, and H. V. Jagadish. 2020. Responsible data management. Proc. VLDB Endow. 13, 12 (August 2020</w:t>
         </w:r>
       </w:hyperlink>
       <w:hyperlink r:id="rId8">
@@ -8759,19 +7654,7 @@
             <w:u w:val="single"/>
             <w:shd w:val="clear" w:color="auto" w:fill="F0F0F0"/>
           </w:rPr>
-          <w:t>. 2012. Fa</w:t>
-        </w:r>
-        <w:r>
-          <w:rPr>
-            <w:rFonts w:ascii="Cambria" w:eastAsia="Cambria" w:hAnsi="Cambria" w:cs="Cambria"/>
-            <w:i/>
-            <w:color w:val="1155CC"/>
-            <w:sz w:val="18"/>
-            <w:szCs w:val="18"/>
-            <w:u w:val="single"/>
-            <w:shd w:val="clear" w:color="auto" w:fill="F0F0F0"/>
-          </w:rPr>
-          <w:t>irness through awareness. ITCS 2012</w:t>
+          <w:t>. 2012. Fairness through awareness. ITCS 2012</w:t>
         </w:r>
       </w:hyperlink>
     </w:p>
@@ -8884,17 +7767,7 @@
             <w:szCs w:val="18"/>
             <w:u w:val="single"/>
           </w:rPr>
-          <w:t>Chou</w:t>
-        </w:r>
-        <w:r>
-          <w:rPr>
-            <w:rFonts w:ascii="Cambria" w:eastAsia="Cambria" w:hAnsi="Cambria" w:cs="Cambria"/>
-            <w:color w:val="1155CC"/>
-            <w:sz w:val="18"/>
-            <w:szCs w:val="18"/>
-            <w:u w:val="single"/>
-          </w:rPr>
-          <w:t>ldechova</w:t>
+          <w:t>Chouldechova</w:t>
         </w:r>
         <w:proofErr w:type="spellEnd"/>
         <w:r>
@@ -8972,17 +7845,7 @@
             <w:szCs w:val="18"/>
             <w:u w:val="single"/>
           </w:rPr>
-          <w:t xml:space="preserve"> Mullainathan, </w:t>
-        </w:r>
-        <w:r>
-          <w:rPr>
-            <w:rFonts w:ascii="Cambria" w:eastAsia="Cambria" w:hAnsi="Cambria" w:cs="Cambria"/>
-            <w:color w:val="1155CC"/>
-            <w:sz w:val="18"/>
-            <w:szCs w:val="18"/>
-            <w:u w:val="single"/>
-          </w:rPr>
-          <w:t>and Manish Raghavan. Inherent trade-offs in the fair determination of risk scores. 2016</w:t>
+          <w:t xml:space="preserve"> Mullainathan, and Manish Raghavan. Inherent trade-offs in the fair determination of risk scores. 2016</w:t>
         </w:r>
       </w:hyperlink>
     </w:p>
@@ -9319,18 +8182,7 @@
             <w:u w:val="single"/>
             <w:shd w:val="clear" w:color="auto" w:fill="F0F0F0"/>
           </w:rPr>
-          <w:t>, Kris</w:t>
-        </w:r>
-        <w:r>
-          <w:rPr>
-            <w:rFonts w:ascii="Cambria" w:eastAsia="Cambria" w:hAnsi="Cambria" w:cs="Cambria"/>
-            <w:color w:val="1155CC"/>
-            <w:sz w:val="18"/>
-            <w:szCs w:val="18"/>
-            <w:u w:val="single"/>
-            <w:shd w:val="clear" w:color="auto" w:fill="F0F0F0"/>
-          </w:rPr>
-          <w:t xml:space="preserve">hna P. </w:t>
+          <w:t xml:space="preserve">, Krishna P. </w:t>
         </w:r>
         <w:proofErr w:type="spellStart"/>
         <w:r>
@@ -9430,15 +8282,7 @@
           <w:sz w:val="18"/>
           <w:szCs w:val="18"/>
         </w:rPr>
-        <w:t xml:space="preserve"> Crenshaw. 1989.  Demarginalizing the intersection of race and sex: A black feminist critique of antidiscrimination doctrine, feminist theory and antiracist politics. University of C</w:t>
-      </w:r>
-      <w:r>
-        <w:rPr>
-          <w:rFonts w:ascii="Cambria" w:eastAsia="Cambria" w:hAnsi="Cambria" w:cs="Cambria"/>
-          <w:sz w:val="18"/>
-          <w:szCs w:val="18"/>
-        </w:rPr>
-        <w:t>hicago Legal Forum (1989).</w:t>
+        <w:t xml:space="preserve"> Crenshaw. 1989.  Demarginalizing the intersection of race and sex: A black feminist critique of antidiscrimination doctrine, feminist theory and antiracist politics. University of Chicago Legal Forum (1989).</w:t>
       </w:r>
     </w:p>
   </w:footnote>
@@ -9674,18 +8518,7 @@
             <w:u w:val="single"/>
             <w:shd w:val="clear" w:color="auto" w:fill="F0F0F0"/>
           </w:rPr>
-          <w:t xml:space="preserve"> and Aaron Roth. 2020. A snapshot of the frontiers of fa</w:t>
-        </w:r>
-        <w:r>
-          <w:rPr>
-            <w:rFonts w:ascii="Cambria" w:eastAsia="Cambria" w:hAnsi="Cambria" w:cs="Cambria"/>
-            <w:color w:val="1155CC"/>
-            <w:sz w:val="18"/>
-            <w:szCs w:val="18"/>
-            <w:u w:val="single"/>
-            <w:shd w:val="clear" w:color="auto" w:fill="F0F0F0"/>
-          </w:rPr>
-          <w:t xml:space="preserve">irness in machine learning. </w:t>
+          <w:t xml:space="preserve"> and Aaron Roth. 2020. A snapshot of the frontiers of fairness in machine learning. </w:t>
         </w:r>
         <w:proofErr w:type="spellStart"/>
         <w:r>
@@ -9717,6 +8550,89 @@
   <w:footnote w:id="24">
     <w:p>
       <w:pPr>
+        <w:pStyle w:val="FootnoteText"/>
+        <w:rPr>
+          <w:lang w:val="en-US"/>
+        </w:rPr>
+      </w:pPr>
+      <w:r>
+        <w:rPr>
+          <w:rStyle w:val="FootnoteReference"/>
+        </w:rPr>
+        <w:footnoteRef/>
+      </w:r>
+      <w:r>
+        <w:t xml:space="preserve"> </w:t>
+      </w:r>
+      <w:hyperlink r:id="rId22" w:history="1">
+        <w:r>
+          <w:rPr>
+            <w:rStyle w:val="Hyperlink"/>
+            <w:rFonts w:asciiTheme="minorHAnsi" w:hAnsiTheme="minorHAnsi"/>
+            <w:sz w:val="18"/>
+            <w:szCs w:val="18"/>
+            <w:lang w:val="en-US"/>
+          </w:rPr>
+          <w:t xml:space="preserve">Alexandra </w:t>
+        </w:r>
+      </w:hyperlink>
+      <w:hyperlink r:id="rId23" w:history="1">
+        <w:proofErr w:type="spellStart"/>
+        <w:r>
+          <w:rPr>
+            <w:rStyle w:val="Hyperlink"/>
+            <w:rFonts w:asciiTheme="minorHAnsi" w:hAnsiTheme="minorHAnsi"/>
+            <w:sz w:val="18"/>
+            <w:szCs w:val="18"/>
+            <w:lang w:val="en-US"/>
+          </w:rPr>
+          <w:t>Chouldechova</w:t>
+        </w:r>
+        <w:proofErr w:type="spellEnd"/>
+      </w:hyperlink>
+      <w:hyperlink r:id="rId24" w:history="1">
+        <w:r>
+          <w:rPr>
+            <w:rStyle w:val="Hyperlink"/>
+            <w:rFonts w:asciiTheme="minorHAnsi" w:hAnsiTheme="minorHAnsi"/>
+            <w:sz w:val="18"/>
+            <w:szCs w:val="18"/>
+            <w:lang w:val="en-US"/>
+          </w:rPr>
+          <w:t xml:space="preserve"> and Aaron Roth (2020) A snapshot of the frontiers of fairness in machine learning. </w:t>
+        </w:r>
+      </w:hyperlink>
+      <w:hyperlink r:id="rId25" w:history="1">
+        <w:proofErr w:type="spellStart"/>
+        <w:r>
+          <w:rPr>
+            <w:rStyle w:val="Hyperlink"/>
+            <w:rFonts w:asciiTheme="minorHAnsi" w:hAnsiTheme="minorHAnsi"/>
+            <w:sz w:val="18"/>
+            <w:szCs w:val="18"/>
+            <w:lang w:val="en-US"/>
+          </w:rPr>
+          <w:t>Commun</w:t>
+        </w:r>
+        <w:proofErr w:type="spellEnd"/>
+      </w:hyperlink>
+      <w:hyperlink r:id="rId26" w:history="1">
+        <w:r>
+          <w:rPr>
+            <w:rStyle w:val="Hyperlink"/>
+            <w:rFonts w:asciiTheme="minorHAnsi" w:hAnsiTheme="minorHAnsi"/>
+            <w:sz w:val="18"/>
+            <w:szCs w:val="18"/>
+            <w:lang w:val="en-US"/>
+          </w:rPr>
+          <w:t>. ACM 63, 5 (May 2020)</w:t>
+        </w:r>
+      </w:hyperlink>
+    </w:p>
+  </w:footnote>
+  <w:footnote w:id="25">
+    <w:p>
+      <w:pPr>
         <w:spacing w:line="240" w:lineRule="auto"/>
         <w:rPr>
           <w:rFonts w:ascii="Cambria" w:eastAsia="Cambria" w:hAnsi="Cambria" w:cs="Cambria"/>
@@ -9737,7 +8653,7 @@
         </w:rPr>
         <w:t xml:space="preserve"> </w:t>
       </w:r>
-      <w:hyperlink r:id="rId22">
+      <w:hyperlink r:id="rId27">
         <w:r>
           <w:rPr>
             <w:rFonts w:ascii="Cambria" w:eastAsia="Cambria" w:hAnsi="Cambria" w:cs="Cambria"/>
@@ -9768,17 +8684,7 @@
             <w:szCs w:val="18"/>
             <w:u w:val="single"/>
           </w:rPr>
-          <w:t>, Kate Crawford, Fernando Diaz and Hanna Wallach. Exploring or exploiting? Socia</w:t>
-        </w:r>
-        <w:r>
-          <w:rPr>
-            <w:rFonts w:ascii="Cambria" w:eastAsia="Cambria" w:hAnsi="Cambria" w:cs="Cambria"/>
-            <w:color w:val="1155CC"/>
-            <w:sz w:val="18"/>
-            <w:szCs w:val="18"/>
-            <w:u w:val="single"/>
-          </w:rPr>
-          <w:t>l and ethical implications of autonomous experimentation in AI. In Proceedings of Workshop on Fairness, Accountability, and Transparency in Machine Learning. ACM, 2016.</w:t>
+          <w:t>, Kate Crawford, Fernando Diaz and Hanna Wallach. Exploring or exploiting? Social and ethical implications of autonomous experimentation in AI. In Proceedings of Workshop on Fairness, Accountability, and Transparency in Machine Learning. ACM, 2016.</w:t>
         </w:r>
       </w:hyperlink>
     </w:p>
@@ -10928,6 +9834,119 @@
     </w:lvl>
   </w:abstractNum>
   <w:abstractNum w:abstractNumId="10" w15:restartNumberingAfterBreak="0">
+    <w:nsid w:val="6CE97C6D"/>
+    <w:multiLevelType w:val="hybridMultilevel"/>
+    <w:tmpl w:val="47F27EE0"/>
+    <w:lvl w:ilvl="0" w:tplc="FDFC5E34">
+      <w:start w:val="1"/>
+      <w:numFmt w:val="decimal"/>
+      <w:lvlText w:val="%1."/>
+      <w:lvlJc w:val="left"/>
+      <w:pPr>
+        <w:tabs>
+          <w:tab w:val="num" w:pos="720"/>
+        </w:tabs>
+        <w:ind w:left="720" w:hanging="360"/>
+      </w:pPr>
+    </w:lvl>
+    <w:lvl w:ilvl="1" w:tplc="58D8CFC0" w:tentative="1">
+      <w:start w:val="1"/>
+      <w:numFmt w:val="decimal"/>
+      <w:lvlText w:val="%2."/>
+      <w:lvlJc w:val="left"/>
+      <w:pPr>
+        <w:tabs>
+          <w:tab w:val="num" w:pos="1440"/>
+        </w:tabs>
+        <w:ind w:left="1440" w:hanging="360"/>
+      </w:pPr>
+    </w:lvl>
+    <w:lvl w:ilvl="2" w:tplc="7D84BE16" w:tentative="1">
+      <w:start w:val="1"/>
+      <w:numFmt w:val="decimal"/>
+      <w:lvlText w:val="%3."/>
+      <w:lvlJc w:val="left"/>
+      <w:pPr>
+        <w:tabs>
+          <w:tab w:val="num" w:pos="2160"/>
+        </w:tabs>
+        <w:ind w:left="2160" w:hanging="360"/>
+      </w:pPr>
+    </w:lvl>
+    <w:lvl w:ilvl="3" w:tplc="C9EC05B4" w:tentative="1">
+      <w:start w:val="1"/>
+      <w:numFmt w:val="decimal"/>
+      <w:lvlText w:val="%4."/>
+      <w:lvlJc w:val="left"/>
+      <w:pPr>
+        <w:tabs>
+          <w:tab w:val="num" w:pos="2880"/>
+        </w:tabs>
+        <w:ind w:left="2880" w:hanging="360"/>
+      </w:pPr>
+    </w:lvl>
+    <w:lvl w:ilvl="4" w:tplc="47A03FBA" w:tentative="1">
+      <w:start w:val="1"/>
+      <w:numFmt w:val="decimal"/>
+      <w:lvlText w:val="%5."/>
+      <w:lvlJc w:val="left"/>
+      <w:pPr>
+        <w:tabs>
+          <w:tab w:val="num" w:pos="3600"/>
+        </w:tabs>
+        <w:ind w:left="3600" w:hanging="360"/>
+      </w:pPr>
+    </w:lvl>
+    <w:lvl w:ilvl="5" w:tplc="295ABAC0" w:tentative="1">
+      <w:start w:val="1"/>
+      <w:numFmt w:val="decimal"/>
+      <w:lvlText w:val="%6."/>
+      <w:lvlJc w:val="left"/>
+      <w:pPr>
+        <w:tabs>
+          <w:tab w:val="num" w:pos="4320"/>
+        </w:tabs>
+        <w:ind w:left="4320" w:hanging="360"/>
+      </w:pPr>
+    </w:lvl>
+    <w:lvl w:ilvl="6" w:tplc="EFA2C7A2" w:tentative="1">
+      <w:start w:val="1"/>
+      <w:numFmt w:val="decimal"/>
+      <w:lvlText w:val="%7."/>
+      <w:lvlJc w:val="left"/>
+      <w:pPr>
+        <w:tabs>
+          <w:tab w:val="num" w:pos="5040"/>
+        </w:tabs>
+        <w:ind w:left="5040" w:hanging="360"/>
+      </w:pPr>
+    </w:lvl>
+    <w:lvl w:ilvl="7" w:tplc="26F0447C" w:tentative="1">
+      <w:start w:val="1"/>
+      <w:numFmt w:val="decimal"/>
+      <w:lvlText w:val="%8."/>
+      <w:lvlJc w:val="left"/>
+      <w:pPr>
+        <w:tabs>
+          <w:tab w:val="num" w:pos="5760"/>
+        </w:tabs>
+        <w:ind w:left="5760" w:hanging="360"/>
+      </w:pPr>
+    </w:lvl>
+    <w:lvl w:ilvl="8" w:tplc="BDAE63EE" w:tentative="1">
+      <w:start w:val="1"/>
+      <w:numFmt w:val="decimal"/>
+      <w:lvlText w:val="%9."/>
+      <w:lvlJc w:val="left"/>
+      <w:pPr>
+        <w:tabs>
+          <w:tab w:val="num" w:pos="6480"/>
+        </w:tabs>
+        <w:ind w:left="6480" w:hanging="360"/>
+      </w:pPr>
+    </w:lvl>
+  </w:abstractNum>
+  <w:abstractNum w:abstractNumId="11" w15:restartNumberingAfterBreak="0">
     <w:nsid w:val="7E5C6116"/>
     <w:multiLevelType w:val="multilevel"/>
     <w:tmpl w:val="C14E5964"/>
@@ -11056,7 +10075,7 @@
     <w:abstractNumId w:val="2"/>
   </w:num>
   <w:num w:numId="6">
-    <w:abstractNumId w:val="10"/>
+    <w:abstractNumId w:val="11"/>
   </w:num>
   <w:num w:numId="7">
     <w:abstractNumId w:val="7"/>
@@ -11072,6 +10091,9 @@
   </w:num>
   <w:num w:numId="11">
     <w:abstractNumId w:val="1"/>
+  </w:num>
+  <w:num w:numId="12">
+    <w:abstractNumId w:val="10"/>
   </w:num>
 </w:numbering>
 </file>
@@ -11588,7 +10610,6 @@
   <w:style w:type="character" w:default="1" w:styleId="DefaultParagraphFont">
     <w:name w:val="Default Paragraph Font"/>
     <w:uiPriority w:val="1"/>
-    <w:semiHidden/>
     <w:unhideWhenUsed/>
   </w:style>
   <w:style w:type="table" w:default="1" w:styleId="TableNormal">
@@ -11643,6 +10664,86 @@
       <w:color w:val="666666"/>
       <w:sz w:val="30"/>
       <w:szCs w:val="30"/>
+    </w:rPr>
+  </w:style>
+  <w:style w:type="paragraph" w:styleId="FootnoteText">
+    <w:name w:val="footnote text"/>
+    <w:basedOn w:val="Normal"/>
+    <w:link w:val="FootnoteTextChar"/>
+    <w:uiPriority w:val="99"/>
+    <w:semiHidden/>
+    <w:unhideWhenUsed/>
+    <w:rsid w:val="007000CE"/>
+    <w:pPr>
+      <w:spacing w:line="240" w:lineRule="auto"/>
+    </w:pPr>
+    <w:rPr>
+      <w:sz w:val="20"/>
+      <w:szCs w:val="20"/>
+    </w:rPr>
+  </w:style>
+  <w:style w:type="character" w:customStyle="1" w:styleId="FootnoteTextChar">
+    <w:name w:val="Footnote Text Char"/>
+    <w:basedOn w:val="DefaultParagraphFont"/>
+    <w:link w:val="FootnoteText"/>
+    <w:uiPriority w:val="99"/>
+    <w:semiHidden/>
+    <w:rsid w:val="007000CE"/>
+    <w:rPr>
+      <w:sz w:val="20"/>
+      <w:szCs w:val="20"/>
+    </w:rPr>
+  </w:style>
+  <w:style w:type="character" w:styleId="FootnoteReference">
+    <w:name w:val="footnote reference"/>
+    <w:basedOn w:val="DefaultParagraphFont"/>
+    <w:uiPriority w:val="99"/>
+    <w:semiHidden/>
+    <w:unhideWhenUsed/>
+    <w:rsid w:val="007000CE"/>
+    <w:rPr>
+      <w:vertAlign w:val="superscript"/>
+    </w:rPr>
+  </w:style>
+  <w:style w:type="paragraph" w:styleId="ListParagraph">
+    <w:name w:val="List Paragraph"/>
+    <w:basedOn w:val="Normal"/>
+    <w:uiPriority w:val="34"/>
+    <w:qFormat/>
+    <w:rsid w:val="007000CE"/>
+    <w:pPr>
+      <w:spacing w:line="240" w:lineRule="auto"/>
+      <w:ind w:left="720"/>
+      <w:contextualSpacing/>
+    </w:pPr>
+    <w:rPr>
+      <w:rFonts w:ascii="Times New Roman" w:eastAsia="Times New Roman" w:hAnsi="Times New Roman" w:cs="Times New Roman"/>
+      <w:sz w:val="24"/>
+      <w:szCs w:val="24"/>
+      <w:lang w:val="en-US"/>
+    </w:rPr>
+  </w:style>
+  <w:style w:type="character" w:styleId="Hyperlink">
+    <w:name w:val="Hyperlink"/>
+    <w:basedOn w:val="DefaultParagraphFont"/>
+    <w:uiPriority w:val="99"/>
+    <w:unhideWhenUsed/>
+    <w:rsid w:val="007000CE"/>
+    <w:rPr>
+      <w:color w:val="0000FF" w:themeColor="hyperlink"/>
+      <w:u w:val="single"/>
+    </w:rPr>
+  </w:style>
+  <w:style w:type="character" w:styleId="UnresolvedMention">
+    <w:name w:val="Unresolved Mention"/>
+    <w:basedOn w:val="DefaultParagraphFont"/>
+    <w:uiPriority w:val="99"/>
+    <w:semiHidden/>
+    <w:unhideWhenUsed/>
+    <w:rsid w:val="007000CE"/>
+    <w:rPr>
+      <w:color w:val="605E5C"/>
+      <w:shd w:val="clear" w:color="auto" w:fill="E1DFDD"/>
     </w:rPr>
   </w:style>
 </w:styles>
@@ -11966,4 +11067,16 @@
   </a:objectDefaults>
   <a:extraClrSchemeLst/>
 </a:theme>
+</file>
+
+<file path=customXml/item1.xml><?xml version="1.0" encoding="utf-8"?>
+<b:Sources xmlns:b="http://schemas.openxmlformats.org/officeDocument/2006/bibliography" xmlns="http://schemas.openxmlformats.org/officeDocument/2006/bibliography" SelectedStyle="\APASixthEditionOfficeOnline.xsl" StyleName="APA" Version="6"/>
+</file>
+
+<file path=customXml/itemProps1.xml><?xml version="1.0" encoding="utf-8"?>
+<ds:datastoreItem xmlns:ds="http://schemas.openxmlformats.org/officeDocument/2006/customXml" ds:itemID="{23DBBA3E-F61A-4698-8A00-553A82292DAB}">
+  <ds:schemaRefs>
+    <ds:schemaRef ds:uri="http://schemas.openxmlformats.org/officeDocument/2006/bibliography"/>
+  </ds:schemaRefs>
+</ds:datastoreItem>
 </file>
</xml_diff>

<commit_message>
Comic: fixed WAE typo
</commit_message>
<xml_diff>
--- a/comics/vol2/Script_en.docx
+++ b/comics/vol2/Script_en.docx
@@ -147,7 +147,6 @@
           <w:rFonts w:ascii="Cambria" w:eastAsia="Cambria" w:hAnsi="Cambria" w:cs="Cambria"/>
         </w:rPr>
       </w:pPr>
-      <w:proofErr w:type="gramStart"/>
       <w:r>
         <w:rPr>
           <w:rFonts w:ascii="Cambria" w:eastAsia="Cambria" w:hAnsi="Cambria" w:cs="Cambria"/>
@@ -155,7 +154,6 @@
         </w:rPr>
         <w:t>TL;DR</w:t>
       </w:r>
-      <w:proofErr w:type="gramEnd"/>
       <w:r>
         <w:rPr>
           <w:rFonts w:ascii="Cambria" w:eastAsia="Cambria" w:hAnsi="Cambria" w:cs="Cambria"/>
@@ -275,21 +273,7 @@
         <w:rPr>
           <w:rFonts w:ascii="Cambria" w:eastAsia="Cambria" w:hAnsi="Cambria" w:cs="Cambria"/>
         </w:rPr>
-        <w:t xml:space="preserve">Please direct any queries about using elements from this comic </w:t>
-      </w:r>
-      <w:proofErr w:type="gramStart"/>
-      <w:r>
-        <w:rPr>
-          <w:rFonts w:ascii="Cambria" w:eastAsia="Cambria" w:hAnsi="Cambria" w:cs="Cambria"/>
-        </w:rPr>
-        <w:t>to  themachinelearnist@gmail.com</w:t>
-      </w:r>
-      <w:proofErr w:type="gramEnd"/>
-      <w:r>
-        <w:rPr>
-          <w:rFonts w:ascii="Cambria" w:eastAsia="Cambria" w:hAnsi="Cambria" w:cs="Cambria"/>
-        </w:rPr>
-        <w:t xml:space="preserve"> and cc stoyanovich@nyu.edu</w:t>
+        <w:t>Please direct any queries about using elements from this comic to  themachinelearnist@gmail.com and cc stoyanovich@nyu.edu</w:t>
       </w:r>
     </w:p>
     <w:p>
@@ -320,19 +304,8 @@
           <w:sz w:val="28"/>
           <w:szCs w:val="28"/>
         </w:rPr>
-        <w:t xml:space="preserve">Tenets of </w:t>
-      </w:r>
-      <w:proofErr w:type="spellStart"/>
-      <w:r>
-        <w:rPr>
-          <w:rFonts w:ascii="Cambria" w:eastAsia="Cambria" w:hAnsi="Cambria" w:cs="Cambria"/>
-          <w:b/>
-          <w:sz w:val="28"/>
-          <w:szCs w:val="28"/>
-        </w:rPr>
-        <w:t>FairML</w:t>
-      </w:r>
-      <w:proofErr w:type="spellEnd"/>
+        <w:t>Tenets of FairML</w:t>
+      </w:r>
     </w:p>
     <w:p>
       <w:pPr>
@@ -471,23 +444,7 @@
           <w:rFonts w:ascii="Cambria" w:eastAsia="Cambria" w:hAnsi="Cambria" w:cs="Cambria"/>
           <w:color w:val="FF0000"/>
         </w:rPr>
-        <w:t xml:space="preserve">(A golden-robed Jeff Dean is holding a holy marble slab, gesturing towards </w:t>
-      </w:r>
-      <w:proofErr w:type="gramStart"/>
-      <w:r>
-        <w:rPr>
-          <w:rFonts w:ascii="Cambria" w:eastAsia="Cambria" w:hAnsi="Cambria" w:cs="Cambria"/>
-          <w:color w:val="FF0000"/>
-        </w:rPr>
-        <w:t>it’s</w:t>
-      </w:r>
-      <w:proofErr w:type="gramEnd"/>
-      <w:r>
-        <w:rPr>
-          <w:rFonts w:ascii="Cambria" w:eastAsia="Cambria" w:hAnsi="Cambria" w:cs="Cambria"/>
-          <w:color w:val="FF0000"/>
-        </w:rPr>
-        <w:t xml:space="preserve"> holy proclamation)</w:t>
+        <w:t>(A golden-robed Jeff Dean is holding a holy marble slab, gesturing towards it’s holy proclamation)</w:t>
       </w:r>
     </w:p>
     <w:p>
@@ -541,23 +498,7 @@
           <w:rFonts w:ascii="Cambria" w:eastAsia="Cambria" w:hAnsi="Cambria" w:cs="Cambria"/>
           <w:color w:val="FF0000"/>
         </w:rPr>
-        <w:t xml:space="preserve">(Yann </w:t>
-      </w:r>
-      <w:proofErr w:type="spellStart"/>
-      <w:r>
-        <w:rPr>
-          <w:rFonts w:ascii="Cambria" w:eastAsia="Cambria" w:hAnsi="Cambria" w:cs="Cambria"/>
-          <w:color w:val="FF0000"/>
-        </w:rPr>
-        <w:t>LeCun</w:t>
-      </w:r>
-      <w:proofErr w:type="spellEnd"/>
-      <w:r>
-        <w:rPr>
-          <w:rFonts w:ascii="Cambria" w:eastAsia="Cambria" w:hAnsi="Cambria" w:cs="Cambria"/>
-          <w:color w:val="FF0000"/>
-        </w:rPr>
-        <w:t>, dressed as in golden robes, holds a holy decree in one hand, while pointing at text that reads)</w:t>
+        <w:t>(Yann LeCun, dressed as in golden robes, holds a holy decree in one hand, while pointing at text that reads)</w:t>
       </w:r>
     </w:p>
     <w:p>
@@ -700,57 +641,29 @@
         <w:rPr>
           <w:rFonts w:ascii="Cambria" w:eastAsia="Cambria" w:hAnsi="Cambria" w:cs="Cambria"/>
         </w:rPr>
-        <w:t>Fairness is *not* a technical or statistical concept and there can never be a tool or software that can fully ‘de-</w:t>
-      </w:r>
-      <w:proofErr w:type="spellStart"/>
-      <w:r>
-        <w:rPr>
-          <w:rFonts w:ascii="Cambria" w:eastAsia="Cambria" w:hAnsi="Cambria" w:cs="Cambria"/>
-        </w:rPr>
-        <w:t>bias’</w:t>
-      </w:r>
-      <w:proofErr w:type="spellEnd"/>
-      <w:r>
-        <w:rPr>
-          <w:rFonts w:ascii="Cambria" w:eastAsia="Cambria" w:hAnsi="Cambria" w:cs="Cambria"/>
-        </w:rPr>
-        <w:t xml:space="preserve"> your data or make your model ‘fair’. Fairness is an ethical concept, and a contested one at that. At best, we can select some ideal of what it means to be ‘fair’ and then make progress toward satisfying it in our particular setting.  </w:t>
-      </w:r>
-    </w:p>
-    <w:p>
-      <w:pPr>
-        <w:jc w:val="both"/>
-        <w:rPr>
-          <w:rFonts w:ascii="Cambria" w:eastAsia="Cambria" w:hAnsi="Cambria" w:cs="Cambria"/>
-        </w:rPr>
-      </w:pPr>
-    </w:p>
-    <w:p>
-      <w:pPr>
-        <w:jc w:val="both"/>
-        <w:rPr>
-          <w:rFonts w:ascii="Cambria" w:eastAsia="Cambria" w:hAnsi="Cambria" w:cs="Cambria"/>
-        </w:rPr>
-      </w:pPr>
-      <w:r>
-        <w:rPr>
-          <w:rFonts w:ascii="Cambria" w:eastAsia="Cambria" w:hAnsi="Cambria" w:cs="Cambria"/>
-        </w:rPr>
-        <w:t>Let’s back up further, shall we. What are we even trying to make ‘fair</w:t>
-      </w:r>
-      <w:proofErr w:type="gramStart"/>
-      <w:r>
-        <w:rPr>
-          <w:rFonts w:ascii="Cambria" w:eastAsia="Cambria" w:hAnsi="Cambria" w:cs="Cambria"/>
-        </w:rPr>
-        <w:t>’ ?</w:t>
-      </w:r>
-      <w:proofErr w:type="gramEnd"/>
-      <w:r>
-        <w:rPr>
-          <w:rFonts w:ascii="Cambria" w:eastAsia="Cambria" w:hAnsi="Cambria" w:cs="Cambria"/>
-        </w:rPr>
-        <w:t xml:space="preserve"> What are algorithms and when are they biased?</w:t>
+        <w:t xml:space="preserve">Fairness is *not* a technical or statistical concept and there can never be a tool or software that can fully ‘de-bias’ your data or make your model ‘fair’. Fairness is an ethical concept, and a contested one at that. At best, we can select some ideal of what it means to be ‘fair’ and then make progress toward satisfying it in our particular setting.  </w:t>
+      </w:r>
+    </w:p>
+    <w:p>
+      <w:pPr>
+        <w:jc w:val="both"/>
+        <w:rPr>
+          <w:rFonts w:ascii="Cambria" w:eastAsia="Cambria" w:hAnsi="Cambria" w:cs="Cambria"/>
+        </w:rPr>
+      </w:pPr>
+    </w:p>
+    <w:p>
+      <w:pPr>
+        <w:jc w:val="both"/>
+        <w:rPr>
+          <w:rFonts w:ascii="Cambria" w:eastAsia="Cambria" w:hAnsi="Cambria" w:cs="Cambria"/>
+        </w:rPr>
+      </w:pPr>
+      <w:r>
+        <w:rPr>
+          <w:rFonts w:ascii="Cambria" w:eastAsia="Cambria" w:hAnsi="Cambria" w:cs="Cambria"/>
+        </w:rPr>
+        <w:t>Let’s back up further, shall we. What are we even trying to make ‘fair’ ? What are algorithms and when are they biased?</w:t>
       </w:r>
     </w:p>
     <w:p>
@@ -1644,68 +1557,20 @@
           <w:sz w:val="28"/>
           <w:szCs w:val="28"/>
         </w:rPr>
-        <w:t xml:space="preserve">What </w:t>
-      </w:r>
-      <w:proofErr w:type="gramStart"/>
-      <w:r>
-        <w:rPr>
-          <w:rFonts w:ascii="Cambria" w:eastAsia="Cambria" w:hAnsi="Cambria" w:cs="Cambria"/>
-          <w:b/>
-          <w:sz w:val="28"/>
-          <w:szCs w:val="28"/>
-        </w:rPr>
-        <w:t>is</w:t>
-      </w:r>
-      <w:proofErr w:type="gramEnd"/>
-      <w:r>
-        <w:rPr>
-          <w:rFonts w:ascii="Cambria" w:eastAsia="Cambria" w:hAnsi="Cambria" w:cs="Cambria"/>
-          <w:b/>
-          <w:sz w:val="28"/>
-          <w:szCs w:val="28"/>
-        </w:rPr>
-        <w:t xml:space="preserve"> an ADS?</w:t>
-      </w:r>
-    </w:p>
-    <w:p>
-      <w:pPr>
-        <w:rPr>
-          <w:rFonts w:ascii="Cambria" w:eastAsia="Cambria" w:hAnsi="Cambria" w:cs="Cambria"/>
-        </w:rPr>
-      </w:pPr>
-      <w:r>
-        <w:rPr>
-          <w:rFonts w:ascii="Cambria" w:eastAsia="Cambria" w:hAnsi="Cambria" w:cs="Cambria"/>
-        </w:rPr>
-        <w:t>So, an Algorithm is a recipe. Then, what is an Automated Decision System (ADS</w:t>
-      </w:r>
-      <w:proofErr w:type="gramStart"/>
-      <w:r>
-        <w:rPr>
-          <w:rFonts w:ascii="Cambria" w:eastAsia="Cambria" w:hAnsi="Cambria" w:cs="Cambria"/>
-        </w:rPr>
-        <w:t>) ?</w:t>
-      </w:r>
-      <w:proofErr w:type="gramEnd"/>
-      <w:r>
-        <w:rPr>
-          <w:rFonts w:ascii="Cambria" w:eastAsia="Cambria" w:hAnsi="Cambria" w:cs="Cambria"/>
-        </w:rPr>
-        <w:t xml:space="preserve"> Is it like a self-baking oven? Easy there, Musk-</w:t>
-      </w:r>
-      <w:proofErr w:type="spellStart"/>
-      <w:r>
-        <w:rPr>
-          <w:rFonts w:ascii="Cambria" w:eastAsia="Cambria" w:hAnsi="Cambria" w:cs="Cambria"/>
-        </w:rPr>
-        <w:t>eteer</w:t>
-      </w:r>
-      <w:proofErr w:type="spellEnd"/>
-      <w:r>
-        <w:rPr>
-          <w:rFonts w:ascii="Cambria" w:eastAsia="Cambria" w:hAnsi="Cambria" w:cs="Cambria"/>
-        </w:rPr>
-        <w:t>.</w:t>
+        <w:t>What is an ADS?</w:t>
+      </w:r>
+    </w:p>
+    <w:p>
+      <w:pPr>
+        <w:rPr>
+          <w:rFonts w:ascii="Cambria" w:eastAsia="Cambria" w:hAnsi="Cambria" w:cs="Cambria"/>
+        </w:rPr>
+      </w:pPr>
+      <w:r>
+        <w:rPr>
+          <w:rFonts w:ascii="Cambria" w:eastAsia="Cambria" w:hAnsi="Cambria" w:cs="Cambria"/>
+        </w:rPr>
+        <w:t>So, an Algorithm is a recipe. Then, what is an Automated Decision System (ADS) ? Is it like a self-baking oven? Easy there, Musk-eteer.</w:t>
       </w:r>
     </w:p>
     <w:p>
@@ -1780,23 +1645,7 @@
           <w:rFonts w:ascii="Cambria" w:eastAsia="Cambria" w:hAnsi="Cambria" w:cs="Cambria"/>
           <w:color w:val="FF0000"/>
         </w:rPr>
-        <w:t xml:space="preserve">(A floating-head caricature of Paula </w:t>
-      </w:r>
-      <w:proofErr w:type="spellStart"/>
-      <w:r>
-        <w:rPr>
-          <w:rFonts w:ascii="Cambria" w:eastAsia="Cambria" w:hAnsi="Cambria" w:cs="Cambria"/>
-          <w:color w:val="FF0000"/>
-        </w:rPr>
-        <w:t>Adbul</w:t>
-      </w:r>
-      <w:proofErr w:type="spellEnd"/>
-      <w:r>
-        <w:rPr>
-          <w:rFonts w:ascii="Cambria" w:eastAsia="Cambria" w:hAnsi="Cambria" w:cs="Cambria"/>
-          <w:color w:val="FF0000"/>
-        </w:rPr>
-        <w:t xml:space="preserve"> smiles sweetly at the reader)</w:t>
+        <w:t>(A floating-head caricature of Paula Adbul smiles sweetly at the reader)</w:t>
       </w:r>
     </w:p>
     <w:p>
@@ -1865,21 +1714,12 @@
           <w:i/>
         </w:rPr>
       </w:pPr>
-      <w:proofErr w:type="gramStart"/>
       <w:r>
         <w:rPr>
           <w:rFonts w:ascii="Cambria" w:eastAsia="Cambria" w:hAnsi="Cambria" w:cs="Cambria"/>
           <w:i/>
         </w:rPr>
-        <w:t>So</w:t>
-      </w:r>
-      <w:proofErr w:type="gramEnd"/>
-      <w:r>
-        <w:rPr>
-          <w:rFonts w:ascii="Cambria" w:eastAsia="Cambria" w:hAnsi="Cambria" w:cs="Cambria"/>
-          <w:i/>
-        </w:rPr>
-        <w:t xml:space="preserve"> You Think You’re An ADS?</w:t>
+        <w:t>So You Think You’re An ADS?</w:t>
       </w:r>
     </w:p>
     <w:p>
@@ -2000,17 +1840,8 @@
           <w:rFonts w:ascii="Cambria" w:eastAsia="Cambria" w:hAnsi="Cambria" w:cs="Cambria"/>
           <w:color w:val="FF0000"/>
         </w:rPr>
-        <w:t>(Three robot contestants of the talent show ‘So You Think You’re An ADS’ strike a pose for the reader. The first is a robot, dressed glamorously in a dress made up of cells from a spreadsheet. The second robot is dressed in a power suit and is performing facial recognition on two job applicants, attempting to evaluate their suitability for the job, based on their facial gestures. The third is dressed up fully as a calculator and striking a pose with its hands crossed in front of it</w:t>
-      </w:r>
-      <w:proofErr w:type="gramStart"/>
-      <w:r>
-        <w:rPr>
-          <w:rFonts w:ascii="Cambria" w:eastAsia="Cambria" w:hAnsi="Cambria" w:cs="Cambria"/>
-          <w:color w:val="FF0000"/>
-        </w:rPr>
-        <w:t>. )</w:t>
-      </w:r>
-      <w:proofErr w:type="gramEnd"/>
+        <w:t>(Three robot contestants of the talent show ‘So You Think You’re An ADS’ strike a pose for the reader. The first is a robot, dressed glamorously in a dress made up of cells from a spreadsheet. The second robot is dressed in a power suit and is performing facial recognition on two job applicants, attempting to evaluate their suitability for the job, based on their facial gestures. The third is dressed up fully as a calculator and striking a pose with its hands crossed in front of it. )</w:t>
+      </w:r>
     </w:p>
     <w:p>
       <w:pPr>
@@ -2201,21 +2032,7 @@
         <w:rPr>
           <w:rFonts w:ascii="Cambria" w:eastAsia="Cambria" w:hAnsi="Cambria" w:cs="Cambria"/>
         </w:rPr>
-        <w:t xml:space="preserve">Technical biases are those imperfections that will seep into your bread if you use the wrong equipment. Think about what would happen if your oven temperature is </w:t>
-      </w:r>
-      <w:proofErr w:type="spellStart"/>
-      <w:r>
-        <w:rPr>
-          <w:rFonts w:ascii="Cambria" w:eastAsia="Cambria" w:hAnsi="Cambria" w:cs="Cambria"/>
-        </w:rPr>
-        <w:t>miscalibrated</w:t>
-      </w:r>
-      <w:proofErr w:type="spellEnd"/>
-      <w:r>
-        <w:rPr>
-          <w:rFonts w:ascii="Cambria" w:eastAsia="Cambria" w:hAnsi="Cambria" w:cs="Cambria"/>
-        </w:rPr>
-        <w:t xml:space="preserve"> or if your baking equipment is the wrong size.</w:t>
+        <w:t>Technical biases are those imperfections that will seep into your bread if you use the wrong equipment. Think about what would happen if your oven temperature is miscalibrated or if your baking equipment is the wrong size.</w:t>
       </w:r>
     </w:p>
     <w:p>
@@ -2364,39 +2181,7 @@
           <w:rFonts w:ascii="Cambria" w:eastAsia="Cambria" w:hAnsi="Cambria" w:cs="Cambria"/>
           <w:color w:val="FF0000"/>
         </w:rPr>
-        <w:t>(Mo goes to Paris! We see her in a red beret and striped blue tee-shirt, holding a bunch of baguettes close to her. For the American palette, we throwback to an old commercial for ‘</w:t>
-      </w:r>
-      <w:proofErr w:type="spellStart"/>
-      <w:r>
-        <w:rPr>
-          <w:rFonts w:ascii="Cambria" w:eastAsia="Cambria" w:hAnsi="Cambria" w:cs="Cambria"/>
-          <w:color w:val="FF0000"/>
-        </w:rPr>
-        <w:t>Wonderbread</w:t>
-      </w:r>
-      <w:proofErr w:type="spellEnd"/>
-      <w:r>
-        <w:rPr>
-          <w:rFonts w:ascii="Cambria" w:eastAsia="Cambria" w:hAnsi="Cambria" w:cs="Cambria"/>
-          <w:color w:val="FF0000"/>
-        </w:rPr>
-        <w:t>’ - with a young, rosy-cheeked boy taking a bite of a slice of ‘</w:t>
-      </w:r>
-      <w:proofErr w:type="spellStart"/>
-      <w:r>
-        <w:rPr>
-          <w:rFonts w:ascii="Cambria" w:eastAsia="Cambria" w:hAnsi="Cambria" w:cs="Cambria"/>
-          <w:color w:val="FF0000"/>
-        </w:rPr>
-        <w:t>Wonderbread</w:t>
-      </w:r>
-      <w:proofErr w:type="spellEnd"/>
-      <w:r>
-        <w:rPr>
-          <w:rFonts w:ascii="Cambria" w:eastAsia="Cambria" w:hAnsi="Cambria" w:cs="Cambria"/>
-          <w:color w:val="FF0000"/>
-        </w:rPr>
-        <w:t>’.)</w:t>
+        <w:t>(Mo goes to Paris! We see her in a red beret and striped blue tee-shirt, holding a bunch of baguettes close to her. For the American palette, we throwback to an old commercial for ‘Wonderbread’ - with a young, rosy-cheeked boy taking a bite of a slice of ‘Wonderbread’.)</w:t>
       </w:r>
     </w:p>
     <w:p>
@@ -2851,7 +2636,7 @@
         <w:rPr>
           <w:rFonts w:ascii="Cambria" w:eastAsia="Cambria" w:hAnsi="Cambria" w:cs="Cambria"/>
         </w:rPr>
-        <w:t xml:space="preserve">On the other hand, the *‘We are All Equal’* worldview is based on the idea that differences in people’s observed abilities are not attributable to factors outside of their control. In so far that people’s abilities can be measured in a manner that is independent of their protected characteristics such as sex and race, we can make ‘fair’ decisions. </w:t>
+        <w:t xml:space="preserve">On the other hand, the *‘We are All Equal’* worldview is based on the idea that differences in people’s observed abilities are attributable to factors outside of their control. In so far that people’s abilities can be measured in a manner that is independent of their protected characteristics such as sex and race, we can make ‘fair’ decisions. </w:t>
       </w:r>
       <w:r>
         <w:rPr>
@@ -3285,21 +3070,7 @@
         <w:rPr>
           <w:rFonts w:ascii="Cambria" w:eastAsia="Cambria" w:hAnsi="Cambria" w:cs="Cambria"/>
         </w:rPr>
-        <w:t xml:space="preserve">ay you need to reward your hungry </w:t>
-      </w:r>
-      <w:proofErr w:type="spellStart"/>
-      <w:r>
-        <w:rPr>
-          <w:rFonts w:ascii="Cambria" w:eastAsia="Cambria" w:hAnsi="Cambria" w:cs="Cambria"/>
-        </w:rPr>
-        <w:t>hungry</w:t>
-      </w:r>
-      <w:proofErr w:type="spellEnd"/>
-      <w:r>
-        <w:rPr>
-          <w:rFonts w:ascii="Cambria" w:eastAsia="Cambria" w:hAnsi="Cambria" w:cs="Cambria"/>
-        </w:rPr>
-        <w:t xml:space="preserve"> helpers. And say your helpers are of different ages and culinary expertise. How do you go about making this allocation?</w:t>
+        <w:t>ay you need to reward your hungry hungry helpers. And say your helpers are of different ages and culinary expertise. How do you go about making this allocation?</w:t>
       </w:r>
     </w:p>
     <w:p>
@@ -3375,23 +3146,7 @@
           <w:rFonts w:ascii="Cambria" w:eastAsia="Cambria" w:hAnsi="Cambria" w:cs="Cambria"/>
           <w:color w:val="FF0000"/>
         </w:rPr>
-        <w:t xml:space="preserve">(A different way to split the wheel of cheese is to give everyone an equal piece - we simply split it into 9 pieces, and each chef - irrespective of whether they are an executive chef or line chef or sous chef gets 1/9. Now, if we check for outcomes for different groups, then the line chefs totally have 6/9 of the wheel (since there are </w:t>
-      </w:r>
-      <w:proofErr w:type="gramStart"/>
-      <w:r>
-        <w:rPr>
-          <w:rFonts w:ascii="Cambria" w:eastAsia="Cambria" w:hAnsi="Cambria" w:cs="Cambria"/>
-          <w:color w:val="FF0000"/>
-        </w:rPr>
-        <w:t>6 line</w:t>
-      </w:r>
-      <w:proofErr w:type="gramEnd"/>
-      <w:r>
-        <w:rPr>
-          <w:rFonts w:ascii="Cambria" w:eastAsia="Cambria" w:hAnsi="Cambria" w:cs="Cambria"/>
-          <w:color w:val="FF0000"/>
-        </w:rPr>
-        <w:t xml:space="preserve"> chefs and each got 1/9), the sous have 2/9 of the wheel and the executives only get 1/9 of the total.)</w:t>
+        <w:t>(A different way to split the wheel of cheese is to give everyone an equal piece - we simply split it into 9 pieces, and each chef - irrespective of whether they are an executive chef or line chef or sous chef gets 1/9. Now, if we check for outcomes for different groups, then the line chefs totally have 6/9 of the wheel (since there are 6 line chefs and each got 1/9), the sous have 2/9 of the wheel and the executives only get 1/9 of the total.)</w:t>
       </w:r>
     </w:p>
     <w:p>
@@ -3576,23 +3331,7 @@
           <w:rFonts w:ascii="Cambria" w:eastAsia="Cambria" w:hAnsi="Cambria" w:cs="Cambria"/>
           <w:color w:val="FF0000"/>
         </w:rPr>
-        <w:t>(Picture an Empire of different EOP villages. Let’s take a stroll through EOP-</w:t>
-      </w:r>
-      <w:proofErr w:type="spellStart"/>
-      <w:r>
-        <w:rPr>
-          <w:rFonts w:ascii="Cambria" w:eastAsia="Cambria" w:hAnsi="Cambria" w:cs="Cambria"/>
-          <w:color w:val="FF0000"/>
-        </w:rPr>
-        <w:t>ville</w:t>
-      </w:r>
-      <w:proofErr w:type="spellEnd"/>
-      <w:r>
-        <w:rPr>
-          <w:rFonts w:ascii="Cambria" w:eastAsia="Cambria" w:hAnsi="Cambria" w:cs="Cambria"/>
-          <w:color w:val="FF0000"/>
-        </w:rPr>
-        <w:t>)</w:t>
+        <w:t>(Picture an Empire of different EOP villages. Let’s take a stroll through EOP-ville)</w:t>
       </w:r>
     </w:p>
     <w:p>
@@ -3762,21 +3501,7 @@
         <w:rPr>
           <w:rFonts w:ascii="Cambria" w:eastAsia="Cambria" w:hAnsi="Cambria" w:cs="Cambria"/>
         </w:rPr>
-        <w:t xml:space="preserve">Here stay the </w:t>
-      </w:r>
-      <w:proofErr w:type="spellStart"/>
-      <w:r>
-        <w:rPr>
-          <w:rFonts w:ascii="Cambria" w:eastAsia="Cambria" w:hAnsi="Cambria" w:cs="Cambria"/>
-        </w:rPr>
-        <w:t>Rawlsians</w:t>
-      </w:r>
-      <w:proofErr w:type="spellEnd"/>
-      <w:r>
-        <w:rPr>
-          <w:rFonts w:ascii="Cambria" w:eastAsia="Cambria" w:hAnsi="Cambria" w:cs="Cambria"/>
-        </w:rPr>
-        <w:t>, in their bouncy castle of social security. Strategically placed trampolines ensure that no matter people’s starting points in life, individuals with the same talents and willingness to use them have the same opportunities for success.</w:t>
+        <w:t>Here stay the Rawlsians, in their bouncy castle of social security. Strategically placed trampolines ensure that no matter people’s starting points in life, individuals with the same talents and willingness to use them have the same opportunities for success.</w:t>
       </w:r>
     </w:p>
     <w:p>
@@ -3932,23 +3657,7 @@
           <w:rFonts w:ascii="Cambria" w:eastAsia="Cambria" w:hAnsi="Cambria" w:cs="Cambria"/>
           <w:color w:val="FF0000"/>
         </w:rPr>
-        <w:t>(Picture a massive Monopoly board, the pieces that players are moving are their unique settlements that we saw in EOP-</w:t>
-      </w:r>
-      <w:proofErr w:type="spellStart"/>
-      <w:r>
-        <w:rPr>
-          <w:rFonts w:ascii="Cambria" w:eastAsia="Cambria" w:hAnsi="Cambria" w:cs="Cambria"/>
-          <w:color w:val="FF0000"/>
-        </w:rPr>
-        <w:t>ville</w:t>
-      </w:r>
-      <w:proofErr w:type="spellEnd"/>
-      <w:r>
-        <w:rPr>
-          <w:rFonts w:ascii="Cambria" w:eastAsia="Cambria" w:hAnsi="Cambria" w:cs="Cambria"/>
-          <w:color w:val="FF0000"/>
-        </w:rPr>
-        <w:t>. ‘Community Chest’ has been replaced with ‘Solo chest’, while other rules such as the ‘Chance’ cards, ‘Free Parking’ and ‘Go to Jail’ remain.)</w:t>
+        <w:t>(Picture a massive Monopoly board, the pieces that players are moving are their unique settlements that we saw in EOP-ville. ‘Community Chest’ has been replaced with ‘Solo chest’, while other rules such as the ‘Chance’ cards, ‘Free Parking’ and ‘Go to Jail’ remain.)</w:t>
       </w:r>
     </w:p>
     <w:p>
@@ -4169,21 +3878,7 @@
         <w:rPr>
           <w:rFonts w:ascii="Cambria" w:eastAsia="Cambria" w:hAnsi="Cambria" w:cs="Cambria"/>
         </w:rPr>
-        <w:t xml:space="preserve">Formal EOP advocates ‘See nothing Irrelevant, </w:t>
-      </w:r>
-      <w:proofErr w:type="gramStart"/>
-      <w:r>
-        <w:rPr>
-          <w:rFonts w:ascii="Cambria" w:eastAsia="Cambria" w:hAnsi="Cambria" w:cs="Cambria"/>
-        </w:rPr>
-        <w:t>Speak</w:t>
-      </w:r>
-      <w:proofErr w:type="gramEnd"/>
-      <w:r>
-        <w:rPr>
-          <w:rFonts w:ascii="Cambria" w:eastAsia="Cambria" w:hAnsi="Cambria" w:cs="Cambria"/>
-        </w:rPr>
-        <w:t xml:space="preserve"> nothing Irrelevant, Hear nothing Irrelevant’. Decision makers are taught to ignore irrelevant traits like social status and to focus only on relevant qualifications in adjudicating a contest </w:t>
+        <w:t xml:space="preserve">Formal EOP advocates ‘See nothing Irrelevant, Speak nothing Irrelevant, Hear nothing Irrelevant’. Decision makers are taught to ignore irrelevant traits like social status and to focus only on relevant qualifications in adjudicating a contest </w:t>
       </w:r>
     </w:p>
     <w:p>
@@ -5111,21 +4806,7 @@
         <w:rPr>
           <w:rFonts w:ascii="Cambria" w:eastAsia="Cambria" w:hAnsi="Cambria" w:cs="Cambria"/>
         </w:rPr>
-        <w:t>Our stroll through EOP-</w:t>
-      </w:r>
-      <w:proofErr w:type="spellStart"/>
-      <w:r>
-        <w:rPr>
-          <w:rFonts w:ascii="Cambria" w:eastAsia="Cambria" w:hAnsi="Cambria" w:cs="Cambria"/>
-        </w:rPr>
-        <w:t>ville</w:t>
-      </w:r>
-      <w:proofErr w:type="spellEnd"/>
-      <w:r>
-        <w:rPr>
-          <w:rFonts w:ascii="Cambria" w:eastAsia="Cambria" w:hAnsi="Cambria" w:cs="Cambria"/>
-        </w:rPr>
-        <w:t xml:space="preserve"> has shown us a range of interpretations of ‘fairness’.   But is ‘fairness’ all that’s required for an algorithm to be ‘just’?  Rawls sandwiches his EOP principle between two other principles that also must be satisfied for a democratic society to be ‘just’. </w:t>
+        <w:t xml:space="preserve">Our stroll through EOP-ville has shown us a range of interpretations of ‘fairness’.   But is ‘fairness’ all that’s required for an algorithm to be ‘just’?  Rawls sandwiches his EOP principle between two other principles that also must be satisfied for a democratic society to be ‘just’. </w:t>
       </w:r>
       <w:r>
         <w:rPr>
@@ -5702,7 +5383,6 @@
         </w:rPr>
         <w:t xml:space="preserve"> Harry Potter, looking around nervously, as the Sorting Hat sits on his head and debates which Hogwarts </w:t>
       </w:r>
-      <w:proofErr w:type="gramStart"/>
       <w:r>
         <w:rPr>
           <w:rFonts w:ascii="Cambria" w:eastAsia="Cambria" w:hAnsi="Cambria" w:cs="Cambria"/>
@@ -5710,7 +5390,6 @@
         </w:rPr>
         <w:t>house</w:t>
       </w:r>
-      <w:proofErr w:type="gramEnd"/>
       <w:r>
         <w:rPr>
           <w:rFonts w:ascii="Cambria" w:eastAsia="Cambria" w:hAnsi="Cambria" w:cs="Cambria"/>
@@ -6205,23 +5884,7 @@
           <w:rFonts w:ascii="Cambria" w:eastAsia="Cambria" w:hAnsi="Cambria" w:cs="Cambria"/>
           <w:color w:val="FF0000"/>
         </w:rPr>
-        <w:t xml:space="preserve">(Meet Bias-the three headed </w:t>
-      </w:r>
-      <w:proofErr w:type="gramStart"/>
-      <w:r>
-        <w:rPr>
-          <w:rFonts w:ascii="Cambria" w:eastAsia="Cambria" w:hAnsi="Cambria" w:cs="Cambria"/>
-          <w:color w:val="FF0000"/>
-        </w:rPr>
-        <w:t>dragon</w:t>
-      </w:r>
-      <w:proofErr w:type="gramEnd"/>
-      <w:r>
-        <w:rPr>
-          <w:rFonts w:ascii="Cambria" w:eastAsia="Cambria" w:hAnsi="Cambria" w:cs="Cambria"/>
-          <w:color w:val="FF0000"/>
-        </w:rPr>
-        <w:t>. Each of his heads has a name for themselves! From left to right: pre-existing, technical and emergent!)</w:t>
+        <w:t>(Meet Bias-the three headed dragon. Each of his heads has a name for themselves! From left to right: pre-existing, technical and emergent!)</w:t>
       </w:r>
     </w:p>
     <w:p>
@@ -6251,23 +5914,7 @@
           <w:rFonts w:ascii="Cambria" w:eastAsia="Cambria" w:hAnsi="Cambria" w:cs="Cambria"/>
           <w:color w:val="FF0000"/>
         </w:rPr>
-        <w:t xml:space="preserve">(Look at this </w:t>
-      </w:r>
-      <w:proofErr w:type="spellStart"/>
-      <w:r>
-        <w:rPr>
-          <w:rFonts w:ascii="Cambria" w:eastAsia="Cambria" w:hAnsi="Cambria" w:cs="Cambria"/>
-          <w:color w:val="FF0000"/>
-        </w:rPr>
-        <w:t>armoured</w:t>
-      </w:r>
-      <w:proofErr w:type="spellEnd"/>
-      <w:r>
-        <w:rPr>
-          <w:rFonts w:ascii="Cambria" w:eastAsia="Cambria" w:hAnsi="Cambria" w:cs="Cambria"/>
-          <w:color w:val="FF0000"/>
-        </w:rPr>
-        <w:t xml:space="preserve"> knight, deep into his combat practice - repeatedly delivering blows to a straw dragon hanging from the ceiling. Do you think dragons in the wild are also made of straw?)</w:t>
+        <w:t>(Look at this armoured knight, deep into his combat practice - repeatedly delivering blows to a straw dragon hanging from the ceiling. Do you think dragons in the wild are also made of straw?)</w:t>
       </w:r>
     </w:p>
     <w:p>
@@ -6291,19 +5938,11 @@
           <w:rFonts w:ascii="Cambria" w:eastAsia="Cambria" w:hAnsi="Cambria" w:cs="Cambria"/>
         </w:rPr>
       </w:pPr>
-      <w:proofErr w:type="gramStart"/>
-      <w:r>
-        <w:rPr>
-          <w:rFonts w:ascii="Cambria" w:eastAsia="Cambria" w:hAnsi="Cambria" w:cs="Cambria"/>
-        </w:rPr>
-        <w:t>..</w:t>
-      </w:r>
-      <w:proofErr w:type="gramEnd"/>
-      <w:r>
-        <w:rPr>
-          <w:rFonts w:ascii="Cambria" w:eastAsia="Cambria" w:hAnsi="Cambria" w:cs="Cambria"/>
-        </w:rPr>
-        <w:t xml:space="preserve">And these decisions determine critical social allocations such as jobs, grades and loan decisions. This creates incentives for people to behave in a way that maximizes their allocation from the ADS. This ‘new’ behavior in turn reflects in the data and affects the subsequent prediction from the algorithm. </w:t>
+      <w:r>
+        <w:rPr>
+          <w:rFonts w:ascii="Cambria" w:eastAsia="Cambria" w:hAnsi="Cambria" w:cs="Cambria"/>
+        </w:rPr>
+        <w:t xml:space="preserve">..And these decisions determine critical social allocations such as jobs, grades and loan decisions. This creates incentives for people to behave in a way that maximizes their allocation from the ADS. This ‘new’ behavior in turn reflects in the data and affects the subsequent prediction from the algorithm. </w:t>
       </w:r>
     </w:p>
     <w:p>
@@ -6345,39 +5984,7 @@
           <w:rFonts w:ascii="Cambria" w:eastAsia="Cambria" w:hAnsi="Cambria" w:cs="Cambria"/>
           <w:color w:val="FF0000"/>
         </w:rPr>
-        <w:t xml:space="preserve">(Look at that! Our knight has gone intrepidly into battle with Bias- the three headed </w:t>
-      </w:r>
-      <w:proofErr w:type="gramStart"/>
-      <w:r>
-        <w:rPr>
-          <w:rFonts w:ascii="Cambria" w:eastAsia="Cambria" w:hAnsi="Cambria" w:cs="Cambria"/>
-          <w:color w:val="FF0000"/>
-        </w:rPr>
-        <w:t>dragon</w:t>
-      </w:r>
-      <w:proofErr w:type="gramEnd"/>
-      <w:r>
-        <w:rPr>
-          <w:rFonts w:ascii="Cambria" w:eastAsia="Cambria" w:hAnsi="Cambria" w:cs="Cambria"/>
-          <w:color w:val="FF0000"/>
-        </w:rPr>
-        <w:t xml:space="preserve">. Our knight heroically pierces the middle head of technical bias with her sword. Oh dear! What is that? The other two heads are breathing fire onto the knight. Let’s hope her </w:t>
-      </w:r>
-      <w:proofErr w:type="spellStart"/>
-      <w:r>
-        <w:rPr>
-          <w:rFonts w:ascii="Cambria" w:eastAsia="Cambria" w:hAnsi="Cambria" w:cs="Cambria"/>
-          <w:color w:val="FF0000"/>
-        </w:rPr>
-        <w:t>armour</w:t>
-      </w:r>
-      <w:proofErr w:type="spellEnd"/>
-      <w:r>
-        <w:rPr>
-          <w:rFonts w:ascii="Cambria" w:eastAsia="Cambria" w:hAnsi="Cambria" w:cs="Cambria"/>
-          <w:color w:val="FF0000"/>
-        </w:rPr>
-        <w:t xml:space="preserve"> is fire-proof)</w:t>
+        <w:t>(Look at that! Our knight has gone intrepidly into battle with Bias- the three headed dragon. Our knight heroically pierces the middle head of technical bias with her sword. Oh dear! What is that? The other two heads are breathing fire onto the knight. Let’s hope her armour is fire-proof)</w:t>
       </w:r>
     </w:p>
     <w:p>
@@ -6553,23 +6160,7 @@
           <w:rFonts w:ascii="Cambria" w:eastAsia="Cambria" w:hAnsi="Cambria" w:cs="Cambria"/>
           <w:color w:val="FF0000"/>
         </w:rPr>
-        <w:t xml:space="preserve">(We see a witch-like Falaah </w:t>
-      </w:r>
-      <w:proofErr w:type="spellStart"/>
-      <w:r>
-        <w:rPr>
-          <w:rFonts w:ascii="Cambria" w:eastAsia="Cambria" w:hAnsi="Cambria" w:cs="Cambria"/>
-          <w:color w:val="FF0000"/>
-        </w:rPr>
-        <w:t>channelling</w:t>
-      </w:r>
-      <w:proofErr w:type="spellEnd"/>
-      <w:r>
-        <w:rPr>
-          <w:rFonts w:ascii="Cambria" w:eastAsia="Cambria" w:hAnsi="Cambria" w:cs="Cambria"/>
-          <w:color w:val="FF0000"/>
-        </w:rPr>
-        <w:t xml:space="preserve"> her inner ‘Sinistra’ and doodling the title of the page)</w:t>
+        <w:t>(We see a witch-like Falaah channelling her inner ‘Sinistra’ and doodling the title of the page)</w:t>
       </w:r>
     </w:p>
     <w:p>
@@ -6757,21 +6348,7 @@
         <w:rPr>
           <w:rFonts w:ascii="Cambria" w:eastAsia="Cambria" w:hAnsi="Cambria" w:cs="Cambria"/>
         </w:rPr>
-        <w:t xml:space="preserve"> at New York University. She leads the ‘Data, </w:t>
-      </w:r>
-      <w:proofErr w:type="gramStart"/>
-      <w:r>
-        <w:rPr>
-          <w:rFonts w:ascii="Cambria" w:eastAsia="Cambria" w:hAnsi="Cambria" w:cs="Cambria"/>
-        </w:rPr>
-        <w:t>Responsibly</w:t>
-      </w:r>
-      <w:proofErr w:type="gramEnd"/>
-      <w:r>
-        <w:rPr>
-          <w:rFonts w:ascii="Cambria" w:eastAsia="Cambria" w:hAnsi="Cambria" w:cs="Cambria"/>
-        </w:rPr>
-        <w:t>’ project, the latest offering of which is the inimitable interdisciplinary course on</w:t>
+        <w:t xml:space="preserve"> at New York University. She leads the ‘Data, Responsibly’ project, the latest offering of which is the inimitable interdisciplinary course on</w:t>
       </w:r>
       <w:hyperlink r:id="rId22">
         <w:r>
@@ -7054,7 +6631,6 @@
         <w:t xml:space="preserve"> </w:t>
       </w:r>
       <w:hyperlink r:id="rId6">
-        <w:proofErr w:type="spellStart"/>
         <w:r>
           <w:rPr>
             <w:rFonts w:ascii="Cambria" w:eastAsia="Cambria" w:hAnsi="Cambria" w:cs="Cambria"/>
@@ -7065,46 +6641,7 @@
             <w:u w:val="single"/>
             <w:shd w:val="clear" w:color="auto" w:fill="F0F0F0"/>
           </w:rPr>
-          <w:t>Batya</w:t>
-        </w:r>
-        <w:proofErr w:type="spellEnd"/>
-        <w:r>
-          <w:rPr>
-            <w:rFonts w:ascii="Cambria" w:eastAsia="Cambria" w:hAnsi="Cambria" w:cs="Cambria"/>
-            <w:i/>
-            <w:color w:val="1155CC"/>
-            <w:sz w:val="18"/>
-            <w:szCs w:val="18"/>
-            <w:u w:val="single"/>
-            <w:shd w:val="clear" w:color="auto" w:fill="F0F0F0"/>
-          </w:rPr>
-          <w:t xml:space="preserve"> Friedman and Helen </w:t>
-        </w:r>
-        <w:proofErr w:type="spellStart"/>
-        <w:r>
-          <w:rPr>
-            <w:rFonts w:ascii="Cambria" w:eastAsia="Cambria" w:hAnsi="Cambria" w:cs="Cambria"/>
-            <w:i/>
-            <w:color w:val="1155CC"/>
-            <w:sz w:val="18"/>
-            <w:szCs w:val="18"/>
-            <w:u w:val="single"/>
-            <w:shd w:val="clear" w:color="auto" w:fill="F0F0F0"/>
-          </w:rPr>
-          <w:t>Nissenbaum</w:t>
-        </w:r>
-        <w:proofErr w:type="spellEnd"/>
-        <w:r>
-          <w:rPr>
-            <w:rFonts w:ascii="Cambria" w:eastAsia="Cambria" w:hAnsi="Cambria" w:cs="Cambria"/>
-            <w:i/>
-            <w:color w:val="1155CC"/>
-            <w:sz w:val="18"/>
-            <w:szCs w:val="18"/>
-            <w:u w:val="single"/>
-            <w:shd w:val="clear" w:color="auto" w:fill="F0F0F0"/>
-          </w:rPr>
-          <w:t>. 1996. Bias in computer systems. ACM Trans. Inf. Syst. 14, 3 (July 1996</w:t>
+          <w:t>Batya Friedman and Helen Nissenbaum. 1996. Bias in computer systems. ACM Trans. Inf. Syst. 14, 3 (July 1996</w:t>
         </w:r>
       </w:hyperlink>
       <w:r>
@@ -7241,7 +6778,6 @@
         <w:t xml:space="preserve"> </w:t>
       </w:r>
       <w:hyperlink r:id="rId10">
-        <w:proofErr w:type="spellStart"/>
         <w:r>
           <w:rPr>
             <w:rFonts w:ascii="Cambria" w:eastAsia="Cambria" w:hAnsi="Cambria" w:cs="Cambria"/>
@@ -7250,9 +6786,34 @@
             <w:szCs w:val="18"/>
             <w:u w:val="single"/>
           </w:rPr>
-          <w:t>Sorelle</w:t>
+          <w:t>Sorelle A. Friedler and Carlos Scheidegger and Suresh Venkatasubramanian. 2016. On the (im)possibility of fairness</w:t>
         </w:r>
-        <w:proofErr w:type="spellEnd"/>
+      </w:hyperlink>
+    </w:p>
+  </w:footnote>
+  <w:footnote w:id="9">
+    <w:p>
+      <w:pPr>
+        <w:spacing w:line="240" w:lineRule="auto"/>
+        <w:rPr>
+          <w:sz w:val="20"/>
+          <w:szCs w:val="20"/>
+        </w:rPr>
+      </w:pPr>
+      <w:r>
+        <w:rPr>
+          <w:vertAlign w:val="superscript"/>
+        </w:rPr>
+        <w:footnoteRef/>
+      </w:r>
+      <w:r>
+        <w:rPr>
+          <w:sz w:val="20"/>
+          <w:szCs w:val="20"/>
+        </w:rPr>
+        <w:t xml:space="preserve"> </w:t>
+      </w:r>
+      <w:hyperlink r:id="rId11">
         <w:r>
           <w:rPr>
             <w:rFonts w:ascii="Cambria" w:eastAsia="Cambria" w:hAnsi="Cambria" w:cs="Cambria"/>
@@ -7261,231 +6822,7 @@
             <w:szCs w:val="18"/>
             <w:u w:val="single"/>
           </w:rPr>
-          <w:t xml:space="preserve"> A. </w:t>
-        </w:r>
-        <w:proofErr w:type="spellStart"/>
-        <w:r>
-          <w:rPr>
-            <w:rFonts w:ascii="Cambria" w:eastAsia="Cambria" w:hAnsi="Cambria" w:cs="Cambria"/>
-            <w:color w:val="1155CC"/>
-            <w:sz w:val="18"/>
-            <w:szCs w:val="18"/>
-            <w:u w:val="single"/>
-          </w:rPr>
-          <w:t>Friedler</w:t>
-        </w:r>
-        <w:proofErr w:type="spellEnd"/>
-        <w:r>
-          <w:rPr>
-            <w:rFonts w:ascii="Cambria" w:eastAsia="Cambria" w:hAnsi="Cambria" w:cs="Cambria"/>
-            <w:color w:val="1155CC"/>
-            <w:sz w:val="18"/>
-            <w:szCs w:val="18"/>
-            <w:u w:val="single"/>
-          </w:rPr>
-          <w:t xml:space="preserve"> and Carlos </w:t>
-        </w:r>
-        <w:proofErr w:type="spellStart"/>
-        <w:r>
-          <w:rPr>
-            <w:rFonts w:ascii="Cambria" w:eastAsia="Cambria" w:hAnsi="Cambria" w:cs="Cambria"/>
-            <w:color w:val="1155CC"/>
-            <w:sz w:val="18"/>
-            <w:szCs w:val="18"/>
-            <w:u w:val="single"/>
-          </w:rPr>
-          <w:t>Scheidegger</w:t>
-        </w:r>
-        <w:proofErr w:type="spellEnd"/>
-        <w:r>
-          <w:rPr>
-            <w:rFonts w:ascii="Cambria" w:eastAsia="Cambria" w:hAnsi="Cambria" w:cs="Cambria"/>
-            <w:color w:val="1155CC"/>
-            <w:sz w:val="18"/>
-            <w:szCs w:val="18"/>
-            <w:u w:val="single"/>
-          </w:rPr>
-          <w:t xml:space="preserve"> and Suresh </w:t>
-        </w:r>
-        <w:proofErr w:type="spellStart"/>
-        <w:r>
-          <w:rPr>
-            <w:rFonts w:ascii="Cambria" w:eastAsia="Cambria" w:hAnsi="Cambria" w:cs="Cambria"/>
-            <w:color w:val="1155CC"/>
-            <w:sz w:val="18"/>
-            <w:szCs w:val="18"/>
-            <w:u w:val="single"/>
-          </w:rPr>
-          <w:t>Venkatasubramanian</w:t>
-        </w:r>
-        <w:proofErr w:type="spellEnd"/>
-        <w:r>
-          <w:rPr>
-            <w:rFonts w:ascii="Cambria" w:eastAsia="Cambria" w:hAnsi="Cambria" w:cs="Cambria"/>
-            <w:color w:val="1155CC"/>
-            <w:sz w:val="18"/>
-            <w:szCs w:val="18"/>
-            <w:u w:val="single"/>
-          </w:rPr>
-          <w:t>. 2016. On the (</w:t>
-        </w:r>
-        <w:proofErr w:type="spellStart"/>
-        <w:r>
-          <w:rPr>
-            <w:rFonts w:ascii="Cambria" w:eastAsia="Cambria" w:hAnsi="Cambria" w:cs="Cambria"/>
-            <w:color w:val="1155CC"/>
-            <w:sz w:val="18"/>
-            <w:szCs w:val="18"/>
-            <w:u w:val="single"/>
-          </w:rPr>
-          <w:t>im</w:t>
-        </w:r>
-        <w:proofErr w:type="spellEnd"/>
-        <w:r>
-          <w:rPr>
-            <w:rFonts w:ascii="Cambria" w:eastAsia="Cambria" w:hAnsi="Cambria" w:cs="Cambria"/>
-            <w:color w:val="1155CC"/>
-            <w:sz w:val="18"/>
-            <w:szCs w:val="18"/>
-            <w:u w:val="single"/>
-          </w:rPr>
-          <w:t>)possibility of fairness</w:t>
-        </w:r>
-      </w:hyperlink>
-    </w:p>
-  </w:footnote>
-  <w:footnote w:id="9">
-    <w:p>
-      <w:pPr>
-        <w:spacing w:line="240" w:lineRule="auto"/>
-        <w:rPr>
-          <w:sz w:val="20"/>
-          <w:szCs w:val="20"/>
-        </w:rPr>
-      </w:pPr>
-      <w:r>
-        <w:rPr>
-          <w:vertAlign w:val="superscript"/>
-        </w:rPr>
-        <w:footnoteRef/>
-      </w:r>
-      <w:r>
-        <w:rPr>
-          <w:sz w:val="20"/>
-          <w:szCs w:val="20"/>
-        </w:rPr>
-        <w:t xml:space="preserve"> </w:t>
-      </w:r>
-      <w:hyperlink r:id="rId11">
-        <w:proofErr w:type="spellStart"/>
-        <w:r>
-          <w:rPr>
-            <w:rFonts w:ascii="Cambria" w:eastAsia="Cambria" w:hAnsi="Cambria" w:cs="Cambria"/>
-            <w:color w:val="1155CC"/>
-            <w:sz w:val="18"/>
-            <w:szCs w:val="18"/>
-            <w:u w:val="single"/>
-          </w:rPr>
-          <w:t>Sorelle</w:t>
-        </w:r>
-        <w:proofErr w:type="spellEnd"/>
-        <w:r>
-          <w:rPr>
-            <w:rFonts w:ascii="Cambria" w:eastAsia="Cambria" w:hAnsi="Cambria" w:cs="Cambria"/>
-            <w:color w:val="1155CC"/>
-            <w:sz w:val="18"/>
-            <w:szCs w:val="18"/>
-            <w:u w:val="single"/>
-          </w:rPr>
-          <w:t xml:space="preserve"> A. </w:t>
-        </w:r>
-        <w:proofErr w:type="spellStart"/>
-        <w:r>
-          <w:rPr>
-            <w:rFonts w:ascii="Cambria" w:eastAsia="Cambria" w:hAnsi="Cambria" w:cs="Cambria"/>
-            <w:color w:val="1155CC"/>
-            <w:sz w:val="18"/>
-            <w:szCs w:val="18"/>
-            <w:u w:val="single"/>
-          </w:rPr>
-          <w:t>Friedler</w:t>
-        </w:r>
-        <w:proofErr w:type="spellEnd"/>
-        <w:r>
-          <w:rPr>
-            <w:rFonts w:ascii="Cambria" w:eastAsia="Cambria" w:hAnsi="Cambria" w:cs="Cambria"/>
-            <w:color w:val="1155CC"/>
-            <w:sz w:val="18"/>
-            <w:szCs w:val="18"/>
-            <w:u w:val="single"/>
-          </w:rPr>
-          <w:t xml:space="preserve"> and Carlos </w:t>
-        </w:r>
-        <w:proofErr w:type="spellStart"/>
-        <w:r>
-          <w:rPr>
-            <w:rFonts w:ascii="Cambria" w:eastAsia="Cambria" w:hAnsi="Cambria" w:cs="Cambria"/>
-            <w:color w:val="1155CC"/>
-            <w:sz w:val="18"/>
-            <w:szCs w:val="18"/>
-            <w:u w:val="single"/>
-          </w:rPr>
-          <w:t>Scheidegger</w:t>
-        </w:r>
-        <w:proofErr w:type="spellEnd"/>
-        <w:r>
-          <w:rPr>
-            <w:rFonts w:ascii="Cambria" w:eastAsia="Cambria" w:hAnsi="Cambria" w:cs="Cambria"/>
-            <w:color w:val="1155CC"/>
-            <w:sz w:val="18"/>
-            <w:szCs w:val="18"/>
-            <w:u w:val="single"/>
-          </w:rPr>
-          <w:t xml:space="preserve"> and Suresh </w:t>
-        </w:r>
-        <w:proofErr w:type="spellStart"/>
-        <w:r>
-          <w:rPr>
-            <w:rFonts w:ascii="Cambria" w:eastAsia="Cambria" w:hAnsi="Cambria" w:cs="Cambria"/>
-            <w:color w:val="1155CC"/>
-            <w:sz w:val="18"/>
-            <w:szCs w:val="18"/>
-            <w:u w:val="single"/>
-          </w:rPr>
-          <w:t>Venkatasubramanian</w:t>
-        </w:r>
-        <w:proofErr w:type="spellEnd"/>
-        <w:r>
-          <w:rPr>
-            <w:rFonts w:ascii="Cambria" w:eastAsia="Cambria" w:hAnsi="Cambria" w:cs="Cambria"/>
-            <w:color w:val="1155CC"/>
-            <w:sz w:val="18"/>
-            <w:szCs w:val="18"/>
-            <w:u w:val="single"/>
-          </w:rPr>
-          <w:t>. (2016). On the (</w:t>
-        </w:r>
-        <w:proofErr w:type="spellStart"/>
-        <w:r>
-          <w:rPr>
-            <w:rFonts w:ascii="Cambria" w:eastAsia="Cambria" w:hAnsi="Cambria" w:cs="Cambria"/>
-            <w:color w:val="1155CC"/>
-            <w:sz w:val="18"/>
-            <w:szCs w:val="18"/>
-            <w:u w:val="single"/>
-          </w:rPr>
-          <w:t>im</w:t>
-        </w:r>
-        <w:proofErr w:type="spellEnd"/>
-        <w:r>
-          <w:rPr>
-            <w:rFonts w:ascii="Cambria" w:eastAsia="Cambria" w:hAnsi="Cambria" w:cs="Cambria"/>
-            <w:color w:val="1155CC"/>
-            <w:sz w:val="18"/>
-            <w:szCs w:val="18"/>
-            <w:u w:val="single"/>
-          </w:rPr>
-          <w:t>)possibility of fairness</w:t>
+          <w:t>Sorelle A. Friedler and Carlos Scheidegger and Suresh Venkatasubramanian. (2016). On the (im)possibility of fairness</w:t>
         </w:r>
       </w:hyperlink>
     </w:p>
@@ -7524,137 +6861,7 @@
             <w:u w:val="single"/>
             <w:shd w:val="clear" w:color="auto" w:fill="F0F0F0"/>
           </w:rPr>
-          <w:t xml:space="preserve">Cynthia </w:t>
-        </w:r>
-        <w:proofErr w:type="spellStart"/>
-        <w:r>
-          <w:rPr>
-            <w:rFonts w:ascii="Cambria" w:eastAsia="Cambria" w:hAnsi="Cambria" w:cs="Cambria"/>
-            <w:i/>
-            <w:color w:val="1155CC"/>
-            <w:sz w:val="18"/>
-            <w:szCs w:val="18"/>
-            <w:u w:val="single"/>
-            <w:shd w:val="clear" w:color="auto" w:fill="F0F0F0"/>
-          </w:rPr>
-          <w:t>Dwork</w:t>
-        </w:r>
-        <w:proofErr w:type="spellEnd"/>
-        <w:r>
-          <w:rPr>
-            <w:rFonts w:ascii="Cambria" w:eastAsia="Cambria" w:hAnsi="Cambria" w:cs="Cambria"/>
-            <w:i/>
-            <w:color w:val="1155CC"/>
-            <w:sz w:val="18"/>
-            <w:szCs w:val="18"/>
-            <w:u w:val="single"/>
-            <w:shd w:val="clear" w:color="auto" w:fill="F0F0F0"/>
-          </w:rPr>
-          <w:t xml:space="preserve">, Moritz Hardt, </w:t>
-        </w:r>
-        <w:proofErr w:type="spellStart"/>
-        <w:r>
-          <w:rPr>
-            <w:rFonts w:ascii="Cambria" w:eastAsia="Cambria" w:hAnsi="Cambria" w:cs="Cambria"/>
-            <w:i/>
-            <w:color w:val="1155CC"/>
-            <w:sz w:val="18"/>
-            <w:szCs w:val="18"/>
-            <w:u w:val="single"/>
-            <w:shd w:val="clear" w:color="auto" w:fill="F0F0F0"/>
-          </w:rPr>
-          <w:t>Toniann</w:t>
-        </w:r>
-        <w:proofErr w:type="spellEnd"/>
-        <w:r>
-          <w:rPr>
-            <w:rFonts w:ascii="Cambria" w:eastAsia="Cambria" w:hAnsi="Cambria" w:cs="Cambria"/>
-            <w:i/>
-            <w:color w:val="1155CC"/>
-            <w:sz w:val="18"/>
-            <w:szCs w:val="18"/>
-            <w:u w:val="single"/>
-            <w:shd w:val="clear" w:color="auto" w:fill="F0F0F0"/>
-          </w:rPr>
-          <w:t xml:space="preserve"> </w:t>
-        </w:r>
-        <w:proofErr w:type="spellStart"/>
-        <w:r>
-          <w:rPr>
-            <w:rFonts w:ascii="Cambria" w:eastAsia="Cambria" w:hAnsi="Cambria" w:cs="Cambria"/>
-            <w:i/>
-            <w:color w:val="1155CC"/>
-            <w:sz w:val="18"/>
-            <w:szCs w:val="18"/>
-            <w:u w:val="single"/>
-            <w:shd w:val="clear" w:color="auto" w:fill="F0F0F0"/>
-          </w:rPr>
-          <w:t>Pitassi</w:t>
-        </w:r>
-        <w:proofErr w:type="spellEnd"/>
-        <w:r>
-          <w:rPr>
-            <w:rFonts w:ascii="Cambria" w:eastAsia="Cambria" w:hAnsi="Cambria" w:cs="Cambria"/>
-            <w:i/>
-            <w:color w:val="1155CC"/>
-            <w:sz w:val="18"/>
-            <w:szCs w:val="18"/>
-            <w:u w:val="single"/>
-            <w:shd w:val="clear" w:color="auto" w:fill="F0F0F0"/>
-          </w:rPr>
-          <w:t xml:space="preserve">, Omer </w:t>
-        </w:r>
-        <w:proofErr w:type="spellStart"/>
-        <w:r>
-          <w:rPr>
-            <w:rFonts w:ascii="Cambria" w:eastAsia="Cambria" w:hAnsi="Cambria" w:cs="Cambria"/>
-            <w:i/>
-            <w:color w:val="1155CC"/>
-            <w:sz w:val="18"/>
-            <w:szCs w:val="18"/>
-            <w:u w:val="single"/>
-            <w:shd w:val="clear" w:color="auto" w:fill="F0F0F0"/>
-          </w:rPr>
-          <w:t>Reingold</w:t>
-        </w:r>
-        <w:proofErr w:type="spellEnd"/>
-        <w:r>
-          <w:rPr>
-            <w:rFonts w:ascii="Cambria" w:eastAsia="Cambria" w:hAnsi="Cambria" w:cs="Cambria"/>
-            <w:i/>
-            <w:color w:val="1155CC"/>
-            <w:sz w:val="18"/>
-            <w:szCs w:val="18"/>
-            <w:u w:val="single"/>
-            <w:shd w:val="clear" w:color="auto" w:fill="F0F0F0"/>
-          </w:rPr>
-          <w:t xml:space="preserve">, and Richard </w:t>
-        </w:r>
-        <w:proofErr w:type="spellStart"/>
-        <w:r>
-          <w:rPr>
-            <w:rFonts w:ascii="Cambria" w:eastAsia="Cambria" w:hAnsi="Cambria" w:cs="Cambria"/>
-            <w:i/>
-            <w:color w:val="1155CC"/>
-            <w:sz w:val="18"/>
-            <w:szCs w:val="18"/>
-            <w:u w:val="single"/>
-            <w:shd w:val="clear" w:color="auto" w:fill="F0F0F0"/>
-          </w:rPr>
-          <w:t>Zemel</w:t>
-        </w:r>
-        <w:proofErr w:type="spellEnd"/>
-        <w:r>
-          <w:rPr>
-            <w:rFonts w:ascii="Cambria" w:eastAsia="Cambria" w:hAnsi="Cambria" w:cs="Cambria"/>
-            <w:i/>
-            <w:color w:val="1155CC"/>
-            <w:sz w:val="18"/>
-            <w:szCs w:val="18"/>
-            <w:u w:val="single"/>
-            <w:shd w:val="clear" w:color="auto" w:fill="F0F0F0"/>
-          </w:rPr>
-          <w:t>. 2012. Fairness through awareness. ITCS 2012</w:t>
+          <w:t>Cynthia Dwork, Moritz Hardt, Toniann Pitassi, Omer Reingold, and Richard Zemel. 2012. Fairness through awareness. ITCS 2012</w:t>
         </w:r>
       </w:hyperlink>
     </w:p>
@@ -7693,33 +6900,7 @@
             <w:u w:val="single"/>
             <w:shd w:val="clear" w:color="auto" w:fill="F0F0F0"/>
           </w:rPr>
-          <w:t xml:space="preserve">Reuben </w:t>
-        </w:r>
-        <w:proofErr w:type="spellStart"/>
-        <w:r>
-          <w:rPr>
-            <w:rFonts w:ascii="Cambria" w:eastAsia="Cambria" w:hAnsi="Cambria" w:cs="Cambria"/>
-            <w:i/>
-            <w:color w:val="1155CC"/>
-            <w:sz w:val="18"/>
-            <w:szCs w:val="18"/>
-            <w:u w:val="single"/>
-            <w:shd w:val="clear" w:color="auto" w:fill="F0F0F0"/>
-          </w:rPr>
-          <w:t>Binns</w:t>
-        </w:r>
-        <w:proofErr w:type="spellEnd"/>
-        <w:r>
-          <w:rPr>
-            <w:rFonts w:ascii="Cambria" w:eastAsia="Cambria" w:hAnsi="Cambria" w:cs="Cambria"/>
-            <w:i/>
-            <w:color w:val="1155CC"/>
-            <w:sz w:val="18"/>
-            <w:szCs w:val="18"/>
-            <w:u w:val="single"/>
-            <w:shd w:val="clear" w:color="auto" w:fill="F0F0F0"/>
-          </w:rPr>
-          <w:t>. 2020. On the apparent conflict between individual and group fairness. FAT* 2020</w:t>
+          <w:t>Reuben Binns. 2020. On the apparent conflict between individual and group fairness. FAT* 2020</w:t>
         </w:r>
       </w:hyperlink>
     </w:p>
@@ -7756,29 +6937,7 @@
             <w:szCs w:val="18"/>
             <w:u w:val="single"/>
           </w:rPr>
-          <w:t xml:space="preserve">Alexandra </w:t>
-        </w:r>
-        <w:proofErr w:type="spellStart"/>
-        <w:r>
-          <w:rPr>
-            <w:rFonts w:ascii="Cambria" w:eastAsia="Cambria" w:hAnsi="Cambria" w:cs="Cambria"/>
-            <w:color w:val="1155CC"/>
-            <w:sz w:val="18"/>
-            <w:szCs w:val="18"/>
-            <w:u w:val="single"/>
-          </w:rPr>
-          <w:t>Chouldechova</w:t>
-        </w:r>
-        <w:proofErr w:type="spellEnd"/>
-        <w:r>
-          <w:rPr>
-            <w:rFonts w:ascii="Cambria" w:eastAsia="Cambria" w:hAnsi="Cambria" w:cs="Cambria"/>
-            <w:color w:val="1155CC"/>
-            <w:sz w:val="18"/>
-            <w:szCs w:val="18"/>
-            <w:u w:val="single"/>
-          </w:rPr>
-          <w:t>. Fair prediction with disparate impact: A study of bias in recidivism prediction instruments. Big Data, 2017</w:t>
+          <w:t>Alexandra Chouldechova. Fair prediction with disparate impact: A study of bias in recidivism prediction instruments. Big Data, 2017</w:t>
         </w:r>
       </w:hyperlink>
       <w:r>
@@ -7823,29 +6982,7 @@
             <w:szCs w:val="18"/>
             <w:u w:val="single"/>
           </w:rPr>
-          <w:t xml:space="preserve">Jon Kleinberg, </w:t>
-        </w:r>
-        <w:proofErr w:type="spellStart"/>
-        <w:r>
-          <w:rPr>
-            <w:rFonts w:ascii="Cambria" w:eastAsia="Cambria" w:hAnsi="Cambria" w:cs="Cambria"/>
-            <w:color w:val="1155CC"/>
-            <w:sz w:val="18"/>
-            <w:szCs w:val="18"/>
-            <w:u w:val="single"/>
-          </w:rPr>
-          <w:t>Sendhil</w:t>
-        </w:r>
-        <w:proofErr w:type="spellEnd"/>
-        <w:r>
-          <w:rPr>
-            <w:rFonts w:ascii="Cambria" w:eastAsia="Cambria" w:hAnsi="Cambria" w:cs="Cambria"/>
-            <w:color w:val="1155CC"/>
-            <w:sz w:val="18"/>
-            <w:szCs w:val="18"/>
-            <w:u w:val="single"/>
-          </w:rPr>
-          <w:t xml:space="preserve"> Mullainathan, and Manish Raghavan. Inherent trade-offs in the fair determination of risk scores. 2016</w:t>
+          <w:t>Jon Kleinberg, Sendhil Mullainathan, and Manish Raghavan. Inherent trade-offs in the fair determination of risk scores. 2016</w:t>
         </w:r>
       </w:hyperlink>
     </w:p>
@@ -7880,27 +7017,7 @@
           <w:szCs w:val="18"/>
           <w:highlight w:val="white"/>
         </w:rPr>
-        <w:t xml:space="preserve">Joseph </w:t>
-      </w:r>
-      <w:proofErr w:type="spellStart"/>
-      <w:r>
-        <w:rPr>
-          <w:rFonts w:ascii="Cambria" w:eastAsia="Cambria" w:hAnsi="Cambria" w:cs="Cambria"/>
-          <w:sz w:val="18"/>
-          <w:szCs w:val="18"/>
-          <w:highlight w:val="white"/>
-        </w:rPr>
-        <w:t>Fishkin</w:t>
-      </w:r>
-      <w:proofErr w:type="spellEnd"/>
-      <w:r>
-        <w:rPr>
-          <w:rFonts w:ascii="Cambria" w:eastAsia="Cambria" w:hAnsi="Cambria" w:cs="Cambria"/>
-          <w:sz w:val="18"/>
-          <w:szCs w:val="18"/>
-          <w:highlight w:val="white"/>
-        </w:rPr>
-        <w:t>. Bottlenecks: A New Theory of Equal Opportunity. Oxford: Oxford University Press, 2014.</w:t>
+        <w:t>Joseph Fishkin. Bottlenecks: A New Theory of Equal Opportunity. Oxford: Oxford University Press, 2014.</w:t>
       </w:r>
     </w:p>
   </w:footnote>
@@ -7971,73 +7088,7 @@
             <w:szCs w:val="18"/>
             <w:u w:val="single"/>
           </w:rPr>
-          <w:t xml:space="preserve">Moritz Hardt, Eric Price, and </w:t>
-        </w:r>
-        <w:proofErr w:type="spellStart"/>
-        <w:r>
-          <w:rPr>
-            <w:rFonts w:ascii="Cambria" w:eastAsia="Cambria" w:hAnsi="Cambria" w:cs="Cambria"/>
-            <w:color w:val="1155CC"/>
-            <w:sz w:val="18"/>
-            <w:szCs w:val="18"/>
-            <w:u w:val="single"/>
-          </w:rPr>
-          <w:t>Nati</w:t>
-        </w:r>
-        <w:proofErr w:type="spellEnd"/>
-        <w:r>
-          <w:rPr>
-            <w:rFonts w:ascii="Cambria" w:eastAsia="Cambria" w:hAnsi="Cambria" w:cs="Cambria"/>
-            <w:color w:val="1155CC"/>
-            <w:sz w:val="18"/>
-            <w:szCs w:val="18"/>
-            <w:u w:val="single"/>
-          </w:rPr>
-          <w:t xml:space="preserve"> </w:t>
-        </w:r>
-        <w:proofErr w:type="spellStart"/>
-        <w:r>
-          <w:rPr>
-            <w:rFonts w:ascii="Cambria" w:eastAsia="Cambria" w:hAnsi="Cambria" w:cs="Cambria"/>
-            <w:color w:val="1155CC"/>
-            <w:sz w:val="18"/>
-            <w:szCs w:val="18"/>
-            <w:u w:val="single"/>
-          </w:rPr>
-          <w:t>Srebro</w:t>
-        </w:r>
-        <w:proofErr w:type="spellEnd"/>
-        <w:r>
-          <w:rPr>
-            <w:rFonts w:ascii="Cambria" w:eastAsia="Cambria" w:hAnsi="Cambria" w:cs="Cambria"/>
-            <w:color w:val="1155CC"/>
-            <w:sz w:val="18"/>
-            <w:szCs w:val="18"/>
-            <w:u w:val="single"/>
-          </w:rPr>
-          <w:t xml:space="preserve">. Equality of opportunity in supervised learning. </w:t>
-        </w:r>
-        <w:proofErr w:type="spellStart"/>
-        <w:r>
-          <w:rPr>
-            <w:rFonts w:ascii="Cambria" w:eastAsia="Cambria" w:hAnsi="Cambria" w:cs="Cambria"/>
-            <w:color w:val="1155CC"/>
-            <w:sz w:val="18"/>
-            <w:szCs w:val="18"/>
-            <w:u w:val="single"/>
-          </w:rPr>
-          <w:t>NeurIPS</w:t>
-        </w:r>
-        <w:proofErr w:type="spellEnd"/>
-        <w:r>
-          <w:rPr>
-            <w:rFonts w:ascii="Cambria" w:eastAsia="Cambria" w:hAnsi="Cambria" w:cs="Cambria"/>
-            <w:color w:val="1155CC"/>
-            <w:sz w:val="18"/>
-            <w:szCs w:val="18"/>
-            <w:u w:val="single"/>
-          </w:rPr>
-          <w:t xml:space="preserve"> 2016.</w:t>
+          <w:t>Moritz Hardt, Eric Price, and Nati Srebro. Equality of opportunity in supervised learning. NeurIPS 2016.</w:t>
         </w:r>
       </w:hyperlink>
     </w:p>
@@ -8112,7 +7163,6 @@
         <w:t xml:space="preserve"> </w:t>
       </w:r>
       <w:hyperlink r:id="rId18">
-        <w:proofErr w:type="spellStart"/>
         <w:r>
           <w:rPr>
             <w:rFonts w:ascii="Cambria" w:eastAsia="Cambria" w:hAnsi="Cambria" w:cs="Cambria"/>
@@ -8122,91 +7172,7 @@
             <w:u w:val="single"/>
             <w:shd w:val="clear" w:color="auto" w:fill="F0F0F0"/>
           </w:rPr>
-          <w:t>Hoda</w:t>
-        </w:r>
-        <w:proofErr w:type="spellEnd"/>
-        <w:r>
-          <w:rPr>
-            <w:rFonts w:ascii="Cambria" w:eastAsia="Cambria" w:hAnsi="Cambria" w:cs="Cambria"/>
-            <w:color w:val="1155CC"/>
-            <w:sz w:val="18"/>
-            <w:szCs w:val="18"/>
-            <w:u w:val="single"/>
-            <w:shd w:val="clear" w:color="auto" w:fill="F0F0F0"/>
-          </w:rPr>
-          <w:t xml:space="preserve"> </w:t>
-        </w:r>
-        <w:proofErr w:type="spellStart"/>
-        <w:r>
-          <w:rPr>
-            <w:rFonts w:ascii="Cambria" w:eastAsia="Cambria" w:hAnsi="Cambria" w:cs="Cambria"/>
-            <w:color w:val="1155CC"/>
-            <w:sz w:val="18"/>
-            <w:szCs w:val="18"/>
-            <w:u w:val="single"/>
-            <w:shd w:val="clear" w:color="auto" w:fill="F0F0F0"/>
-          </w:rPr>
-          <w:t>Heidari</w:t>
-        </w:r>
-        <w:proofErr w:type="spellEnd"/>
-        <w:r>
-          <w:rPr>
-            <w:rFonts w:ascii="Cambria" w:eastAsia="Cambria" w:hAnsi="Cambria" w:cs="Cambria"/>
-            <w:color w:val="1155CC"/>
-            <w:sz w:val="18"/>
-            <w:szCs w:val="18"/>
-            <w:u w:val="single"/>
-            <w:shd w:val="clear" w:color="auto" w:fill="F0F0F0"/>
-          </w:rPr>
-          <w:t xml:space="preserve">, Michele </w:t>
-        </w:r>
-        <w:proofErr w:type="spellStart"/>
-        <w:r>
-          <w:rPr>
-            <w:rFonts w:ascii="Cambria" w:eastAsia="Cambria" w:hAnsi="Cambria" w:cs="Cambria"/>
-            <w:color w:val="1155CC"/>
-            <w:sz w:val="18"/>
-            <w:szCs w:val="18"/>
-            <w:u w:val="single"/>
-            <w:shd w:val="clear" w:color="auto" w:fill="F0F0F0"/>
-          </w:rPr>
-          <w:t>Loi</w:t>
-        </w:r>
-        <w:proofErr w:type="spellEnd"/>
-        <w:r>
-          <w:rPr>
-            <w:rFonts w:ascii="Cambria" w:eastAsia="Cambria" w:hAnsi="Cambria" w:cs="Cambria"/>
-            <w:color w:val="1155CC"/>
-            <w:sz w:val="18"/>
-            <w:szCs w:val="18"/>
-            <w:u w:val="single"/>
-            <w:shd w:val="clear" w:color="auto" w:fill="F0F0F0"/>
-          </w:rPr>
-          <w:t xml:space="preserve">, Krishna P. </w:t>
-        </w:r>
-        <w:proofErr w:type="spellStart"/>
-        <w:r>
-          <w:rPr>
-            <w:rFonts w:ascii="Cambria" w:eastAsia="Cambria" w:hAnsi="Cambria" w:cs="Cambria"/>
-            <w:color w:val="1155CC"/>
-            <w:sz w:val="18"/>
-            <w:szCs w:val="18"/>
-            <w:u w:val="single"/>
-            <w:shd w:val="clear" w:color="auto" w:fill="F0F0F0"/>
-          </w:rPr>
-          <w:t>Gummadi</w:t>
-        </w:r>
-        <w:proofErr w:type="spellEnd"/>
-        <w:r>
-          <w:rPr>
-            <w:rFonts w:ascii="Cambria" w:eastAsia="Cambria" w:hAnsi="Cambria" w:cs="Cambria"/>
-            <w:color w:val="1155CC"/>
-            <w:sz w:val="18"/>
-            <w:szCs w:val="18"/>
-            <w:u w:val="single"/>
-            <w:shd w:val="clear" w:color="auto" w:fill="F0F0F0"/>
-          </w:rPr>
-          <w:t>, and Andreas Krause. A Moral Framework for Understanding Fair ML through Economic Models of Equality of Opportunity. FAT* 2019</w:t>
+          <w:t>Hoda Heidari, Michele Loi, Krishna P. Gummadi, and Andreas Krause. A Moral Framework for Understanding Fair ML through Economic Models of Equality of Opportunity. FAT* 2019</w:t>
         </w:r>
       </w:hyperlink>
     </w:p>
@@ -8266,23 +7232,13 @@
         </w:rPr>
         <w:t xml:space="preserve"> </w:t>
       </w:r>
-      <w:proofErr w:type="spellStart"/>
       <w:r>
         <w:rPr>
           <w:rFonts w:ascii="Cambria" w:eastAsia="Cambria" w:hAnsi="Cambria" w:cs="Cambria"/>
           <w:sz w:val="18"/>
           <w:szCs w:val="18"/>
         </w:rPr>
-        <w:t>Kimberle</w:t>
-      </w:r>
-      <w:proofErr w:type="spellEnd"/>
-      <w:r>
-        <w:rPr>
-          <w:rFonts w:ascii="Cambria" w:eastAsia="Cambria" w:hAnsi="Cambria" w:cs="Cambria"/>
-          <w:sz w:val="18"/>
-          <w:szCs w:val="18"/>
-        </w:rPr>
-        <w:t xml:space="preserve"> Crenshaw. 1989.  Demarginalizing the intersection of race and sex: A black feminist critique of antidiscrimination doctrine, feminist theory and antiracist politics. University of Chicago Legal Forum (1989).</w:t>
+        <w:t>Kimberle Crenshaw. 1989.  Demarginalizing the intersection of race and sex: A black feminist critique of antidiscrimination doctrine, feminist theory and antiracist politics. University of Chicago Legal Forum (1989).</w:t>
       </w:r>
     </w:p>
   </w:footnote>
@@ -8319,79 +7275,7 @@
             <w:u w:val="single"/>
             <w:shd w:val="clear" w:color="auto" w:fill="EEEEFF"/>
           </w:rPr>
-          <w:t xml:space="preserve">Joy </w:t>
-        </w:r>
-        <w:proofErr w:type="spellStart"/>
-        <w:r>
-          <w:rPr>
-            <w:rFonts w:ascii="Cambria" w:eastAsia="Cambria" w:hAnsi="Cambria" w:cs="Cambria"/>
-            <w:color w:val="1155CC"/>
-            <w:sz w:val="18"/>
-            <w:szCs w:val="18"/>
-            <w:u w:val="single"/>
-            <w:shd w:val="clear" w:color="auto" w:fill="EEEEFF"/>
-          </w:rPr>
-          <w:t>Buolamwini</w:t>
-        </w:r>
-        <w:proofErr w:type="spellEnd"/>
-        <w:r>
-          <w:rPr>
-            <w:rFonts w:ascii="Cambria" w:eastAsia="Cambria" w:hAnsi="Cambria" w:cs="Cambria"/>
-            <w:color w:val="1155CC"/>
-            <w:sz w:val="18"/>
-            <w:szCs w:val="18"/>
-            <w:u w:val="single"/>
-            <w:shd w:val="clear" w:color="auto" w:fill="EEEEFF"/>
-          </w:rPr>
-          <w:t xml:space="preserve"> and </w:t>
-        </w:r>
-        <w:proofErr w:type="spellStart"/>
-        <w:r>
-          <w:rPr>
-            <w:rFonts w:ascii="Cambria" w:eastAsia="Cambria" w:hAnsi="Cambria" w:cs="Cambria"/>
-            <w:color w:val="1155CC"/>
-            <w:sz w:val="18"/>
-            <w:szCs w:val="18"/>
-            <w:u w:val="single"/>
-            <w:shd w:val="clear" w:color="auto" w:fill="EEEEFF"/>
-          </w:rPr>
-          <w:t>Timnit</w:t>
-        </w:r>
-        <w:proofErr w:type="spellEnd"/>
-        <w:r>
-          <w:rPr>
-            <w:rFonts w:ascii="Cambria" w:eastAsia="Cambria" w:hAnsi="Cambria" w:cs="Cambria"/>
-            <w:color w:val="1155CC"/>
-            <w:sz w:val="18"/>
-            <w:szCs w:val="18"/>
-            <w:u w:val="single"/>
-            <w:shd w:val="clear" w:color="auto" w:fill="EEEEFF"/>
-          </w:rPr>
-          <w:t xml:space="preserve"> </w:t>
-        </w:r>
-        <w:proofErr w:type="spellStart"/>
-        <w:r>
-          <w:rPr>
-            <w:rFonts w:ascii="Cambria" w:eastAsia="Cambria" w:hAnsi="Cambria" w:cs="Cambria"/>
-            <w:color w:val="1155CC"/>
-            <w:sz w:val="18"/>
-            <w:szCs w:val="18"/>
-            <w:u w:val="single"/>
-            <w:shd w:val="clear" w:color="auto" w:fill="EEEEFF"/>
-          </w:rPr>
-          <w:t>Gebru</w:t>
-        </w:r>
-        <w:proofErr w:type="spellEnd"/>
-        <w:r>
-          <w:rPr>
-            <w:rFonts w:ascii="Cambria" w:eastAsia="Cambria" w:hAnsi="Cambria" w:cs="Cambria"/>
-            <w:color w:val="1155CC"/>
-            <w:sz w:val="18"/>
-            <w:szCs w:val="18"/>
-            <w:u w:val="single"/>
-            <w:shd w:val="clear" w:color="auto" w:fill="EEEEFF"/>
-          </w:rPr>
-          <w:t>. 2018. Gender Shades: Intersectional Accuracy Disparities in Commercial Gender Classification. FAT* 2018</w:t>
+          <w:t>Joy Buolamwini and Timnit Gebru. 2018. Gender Shades: Intersectional Accuracy Disparities in Commercial Gender Classification. FAT* 2018</w:t>
         </w:r>
       </w:hyperlink>
     </w:p>
@@ -8427,29 +7311,7 @@
             <w:szCs w:val="18"/>
             <w:u w:val="single"/>
           </w:rPr>
-          <w:t xml:space="preserve">Yang, </w:t>
-        </w:r>
-        <w:proofErr w:type="spellStart"/>
-        <w:r>
-          <w:rPr>
-            <w:rFonts w:ascii="Cambria" w:eastAsia="Cambria" w:hAnsi="Cambria" w:cs="Cambria"/>
-            <w:color w:val="1155CC"/>
-            <w:sz w:val="18"/>
-            <w:szCs w:val="18"/>
-            <w:u w:val="single"/>
-          </w:rPr>
-          <w:t>Ke</w:t>
-        </w:r>
-        <w:proofErr w:type="spellEnd"/>
-        <w:r>
-          <w:rPr>
-            <w:rFonts w:ascii="Cambria" w:eastAsia="Cambria" w:hAnsi="Cambria" w:cs="Cambria"/>
-            <w:color w:val="1155CC"/>
-            <w:sz w:val="18"/>
-            <w:szCs w:val="18"/>
-            <w:u w:val="single"/>
-          </w:rPr>
-          <w:t xml:space="preserve"> &amp; Loftus, Joshua &amp; Stoyanovich, Julia. (2020). Causal intersectionality for fair ranking.</w:t>
+          <w:t>Yang, Ke &amp; Loftus, Joshua &amp; Stoyanovich, Julia. (2020). Causal intersectionality for fair ranking.</w:t>
         </w:r>
       </w:hyperlink>
       <w:r>
@@ -8494,55 +7356,7 @@
             <w:u w:val="single"/>
             <w:shd w:val="clear" w:color="auto" w:fill="F0F0F0"/>
           </w:rPr>
-          <w:t xml:space="preserve">Alexandra </w:t>
-        </w:r>
-        <w:proofErr w:type="spellStart"/>
-        <w:r>
-          <w:rPr>
-            <w:rFonts w:ascii="Cambria" w:eastAsia="Cambria" w:hAnsi="Cambria" w:cs="Cambria"/>
-            <w:color w:val="1155CC"/>
-            <w:sz w:val="18"/>
-            <w:szCs w:val="18"/>
-            <w:u w:val="single"/>
-            <w:shd w:val="clear" w:color="auto" w:fill="F0F0F0"/>
-          </w:rPr>
-          <w:t>Chouldechova</w:t>
-        </w:r>
-        <w:proofErr w:type="spellEnd"/>
-        <w:r>
-          <w:rPr>
-            <w:rFonts w:ascii="Cambria" w:eastAsia="Cambria" w:hAnsi="Cambria" w:cs="Cambria"/>
-            <w:color w:val="1155CC"/>
-            <w:sz w:val="18"/>
-            <w:szCs w:val="18"/>
-            <w:u w:val="single"/>
-            <w:shd w:val="clear" w:color="auto" w:fill="F0F0F0"/>
-          </w:rPr>
-          <w:t xml:space="preserve"> and Aaron Roth. 2020. A snapshot of the frontiers of fairness in machine learning. </w:t>
-        </w:r>
-        <w:proofErr w:type="spellStart"/>
-        <w:r>
-          <w:rPr>
-            <w:rFonts w:ascii="Cambria" w:eastAsia="Cambria" w:hAnsi="Cambria" w:cs="Cambria"/>
-            <w:color w:val="1155CC"/>
-            <w:sz w:val="18"/>
-            <w:szCs w:val="18"/>
-            <w:u w:val="single"/>
-            <w:shd w:val="clear" w:color="auto" w:fill="F0F0F0"/>
-          </w:rPr>
-          <w:t>Commun</w:t>
-        </w:r>
-        <w:proofErr w:type="spellEnd"/>
-        <w:r>
-          <w:rPr>
-            <w:rFonts w:ascii="Cambria" w:eastAsia="Cambria" w:hAnsi="Cambria" w:cs="Cambria"/>
-            <w:color w:val="1155CC"/>
-            <w:sz w:val="18"/>
-            <w:szCs w:val="18"/>
-            <w:u w:val="single"/>
-            <w:shd w:val="clear" w:color="auto" w:fill="F0F0F0"/>
-          </w:rPr>
-          <w:t>. ACM 63, 5 (May 2020)</w:t>
+          <w:t>Alexandra Chouldechova and Aaron Roth. 2020. A snapshot of the frontiers of fairness in machine learning. Commun. ACM 63, 5 (May 2020)</w:t>
         </w:r>
       </w:hyperlink>
     </w:p>
@@ -8577,7 +7391,6 @@
         </w:r>
       </w:hyperlink>
       <w:hyperlink r:id="rId23" w:history="1">
-        <w:proofErr w:type="spellStart"/>
         <w:r>
           <w:rPr>
             <w:rStyle w:val="Hyperlink"/>
@@ -8588,7 +7401,6 @@
           </w:rPr>
           <w:t>Chouldechova</w:t>
         </w:r>
-        <w:proofErr w:type="spellEnd"/>
       </w:hyperlink>
       <w:hyperlink r:id="rId24" w:history="1">
         <w:r>
@@ -8603,7 +7415,6 @@
         </w:r>
       </w:hyperlink>
       <w:hyperlink r:id="rId25" w:history="1">
-        <w:proofErr w:type="spellStart"/>
         <w:r>
           <w:rPr>
             <w:rStyle w:val="Hyperlink"/>
@@ -8614,7 +7425,6 @@
           </w:rPr>
           <w:t>Commun</w:t>
         </w:r>
-        <w:proofErr w:type="spellEnd"/>
       </w:hyperlink>
       <w:hyperlink r:id="rId26" w:history="1">
         <w:r>
@@ -8662,29 +7472,7 @@
             <w:szCs w:val="18"/>
             <w:u w:val="single"/>
           </w:rPr>
-          <w:t xml:space="preserve">Sarah Bird, Solon </w:t>
-        </w:r>
-        <w:proofErr w:type="spellStart"/>
-        <w:r>
-          <w:rPr>
-            <w:rFonts w:ascii="Cambria" w:eastAsia="Cambria" w:hAnsi="Cambria" w:cs="Cambria"/>
-            <w:color w:val="1155CC"/>
-            <w:sz w:val="18"/>
-            <w:szCs w:val="18"/>
-            <w:u w:val="single"/>
-          </w:rPr>
-          <w:t>Barocas</w:t>
-        </w:r>
-        <w:proofErr w:type="spellEnd"/>
-        <w:r>
-          <w:rPr>
-            <w:rFonts w:ascii="Cambria" w:eastAsia="Cambria" w:hAnsi="Cambria" w:cs="Cambria"/>
-            <w:color w:val="1155CC"/>
-            <w:sz w:val="18"/>
-            <w:szCs w:val="18"/>
-            <w:u w:val="single"/>
-          </w:rPr>
-          <w:t>, Kate Crawford, Fernando Diaz and Hanna Wallach. Exploring or exploiting? Social and ethical implications of autonomous experimentation in AI. In Proceedings of Workshop on Fairness, Accountability, and Transparency in Machine Learning. ACM, 2016.</w:t>
+          <w:t>Sarah Bird, Solon Barocas, Kate Crawford, Fernando Diaz and Hanna Wallach. Exploring or exploiting? Social and ethical implications of autonomous experimentation in AI. In Proceedings of Workshop on Fairness, Accountability, and Transparency in Machine Learning. ACM, 2016.</w:t>
         </w:r>
       </w:hyperlink>
     </w:p>
@@ -10610,6 +9398,7 @@
   <w:style w:type="character" w:default="1" w:styleId="DefaultParagraphFont">
     <w:name w:val="Default Paragraph Font"/>
     <w:uiPriority w:val="1"/>
+    <w:semiHidden/>
     <w:unhideWhenUsed/>
   </w:style>
   <w:style w:type="table" w:default="1" w:styleId="TableNormal">

</xml_diff>